<commit_message>
Metrics 3: Mutation Score
</commit_message>
<xml_diff>
--- a/SoftwareMeasurementMilestone2 (1).docx
+++ b/SoftwareMeasurementMilestone2 (1).docx
@@ -1,6 +1,6 @@
 
 <file path=word/document.xml><?xml version="1.0" encoding="utf-8"?>
-<w:document xmlns:wpc="http://schemas.microsoft.com/office/word/2010/wordprocessingCanvas" xmlns:cx="http://schemas.microsoft.com/office/drawing/2014/chartex" xmlns:cx1="http://schemas.microsoft.com/office/drawing/2015/9/8/chartex" xmlns:cx2="http://schemas.microsoft.com/office/drawing/2015/10/21/chartex" xmlns:cx3="http://schemas.microsoft.com/office/drawing/2016/5/9/chartex" xmlns:cx4="http://schemas.microsoft.com/office/drawing/2016/5/10/chartex" xmlns:cx5="http://schemas.microsoft.com/office/drawing/2016/5/11/chartex" xmlns:cx6="http://schemas.microsoft.com/office/drawing/2016/5/12/chartex" xmlns:cx7="http://schemas.microsoft.com/office/drawing/2016/5/13/chartex" xmlns:cx8="http://schemas.microsoft.com/office/drawing/2016/5/14/chartex" xmlns:mc="http://schemas.openxmlformats.org/markup-compatibility/2006" xmlns:aink="http://schemas.microsoft.com/office/drawing/2016/ink" xmlns:am3d="http://schemas.microsoft.com/office/drawing/2017/model3d" xmlns:o="urn:schemas-microsoft-com:office:office" xmlns:r="http://schemas.openxmlformats.org/officeDocument/2006/relationships" xmlns:m="http://schemas.openxmlformats.org/officeDocument/2006/math" xmlns:v="urn:schemas-microsoft-com:vml" xmlns:wp14="http://schemas.microsoft.com/office/word/2010/wordprocessingDrawing" xmlns:wp="http://schemas.openxmlformats.org/drawingml/2006/wordprocessingDrawing" xmlns:w10="urn:schemas-microsoft-com:office:word" xmlns:w="http://schemas.openxmlformats.org/wordprocessingml/2006/main" xmlns:w14="http://schemas.microsoft.com/office/word/2010/wordml" xmlns:w15="http://schemas.microsoft.com/office/word/2012/wordml" xmlns:w16cid="http://schemas.microsoft.com/office/word/2016/wordml/cid" xmlns:w16se="http://schemas.microsoft.com/office/word/2015/wordml/symex" xmlns:wpg="http://schemas.microsoft.com/office/word/2010/wordprocessingGroup" xmlns:wpi="http://schemas.microsoft.com/office/word/2010/wordprocessingInk" xmlns:wne="http://schemas.microsoft.com/office/word/2006/wordml" xmlns:wps="http://schemas.microsoft.com/office/word/2010/wordprocessingShape" mc:Ignorable="w14 w15 w16se w16cid wp14">
+<w:document xmlns:wpc="http://schemas.microsoft.com/office/word/2010/wordprocessingCanvas" xmlns:cx="http://schemas.microsoft.com/office/drawing/2014/chartex" xmlns:mc="http://schemas.openxmlformats.org/markup-compatibility/2006" xmlns:o="urn:schemas-microsoft-com:office:office" xmlns:r="http://schemas.openxmlformats.org/officeDocument/2006/relationships" xmlns:m="http://schemas.openxmlformats.org/officeDocument/2006/math" xmlns:v="urn:schemas-microsoft-com:vml" xmlns:wp14="http://schemas.microsoft.com/office/word/2010/wordprocessingDrawing" xmlns:wp="http://schemas.openxmlformats.org/drawingml/2006/wordprocessingDrawing" xmlns:w10="urn:schemas-microsoft-com:office:word" xmlns:w="http://schemas.openxmlformats.org/wordprocessingml/2006/main" xmlns:w14="http://schemas.microsoft.com/office/word/2010/wordml" xmlns:w15="http://schemas.microsoft.com/office/word/2012/wordml" xmlns:w16se="http://schemas.microsoft.com/office/word/2015/wordml/symex" xmlns:wpg="http://schemas.microsoft.com/office/word/2010/wordprocessingGroup" xmlns:wpi="http://schemas.microsoft.com/office/word/2010/wordprocessingInk" xmlns:wne="http://schemas.microsoft.com/office/word/2006/wordml" xmlns:wps="http://schemas.microsoft.com/office/word/2010/wordprocessingShape" mc:Ignorable="w14 w15 w16se wp14">
   <w:body>
     <w:p>
       <w:pPr>
@@ -174,6 +174,8 @@
         </w:rPr>
         <w:tab/>
       </w:r>
+      <w:bookmarkStart w:id="1" w:name="_GoBack"/>
+      <w:bookmarkEnd w:id="1"/>
       <w:r>
         <w:rPr>
           <w:rFonts w:ascii="Times New Roman" w:eastAsia="Times New Roman" w:hAnsi="Times New Roman"/>
@@ -303,17 +305,8 @@
                 <w:rFonts w:ascii="Times New Roman" w:eastAsia="Times New Roman" w:hAnsi="Times New Roman"/>
                 <w:sz w:val="24"/>
               </w:rPr>
-              <w:t xml:space="preserve">Chetan </w:t>
-            </w:r>
-            <w:proofErr w:type="spellStart"/>
-            <w:r>
-              <w:rPr>
-                <w:rFonts w:ascii="Times New Roman" w:eastAsia="Times New Roman" w:hAnsi="Times New Roman"/>
-                <w:sz w:val="24"/>
-              </w:rPr>
-              <w:t>Paliwal</w:t>
-            </w:r>
-            <w:proofErr w:type="spellEnd"/>
+              <w:t>Chetan Paliwal</w:t>
+            </w:r>
           </w:p>
         </w:tc>
         <w:tc>
@@ -453,17 +446,8 @@
                 <w:rFonts w:ascii="Times New Roman" w:eastAsia="Times New Roman" w:hAnsi="Times New Roman"/>
                 <w:sz w:val="24"/>
               </w:rPr>
-              <w:t xml:space="preserve">Sandeep </w:t>
-            </w:r>
-            <w:proofErr w:type="spellStart"/>
-            <w:r>
-              <w:rPr>
-                <w:rFonts w:ascii="Times New Roman" w:eastAsia="Times New Roman" w:hAnsi="Times New Roman"/>
-                <w:sz w:val="24"/>
-              </w:rPr>
-              <w:t>Siddaramaiah</w:t>
-            </w:r>
-            <w:proofErr w:type="spellEnd"/>
+              <w:t>Sandeep Siddaramaiah</w:t>
+            </w:r>
           </w:p>
         </w:tc>
         <w:tc>
@@ -917,6 +901,14 @@
           <w:sz w:val="24"/>
         </w:rPr>
         <w:t>3:</w:t>
+      </w:r>
+      <w:r>
+        <w:rPr>
+          <w:rFonts w:ascii="Times New Roman" w:eastAsia="Times New Roman" w:hAnsi="Times New Roman"/>
+          <w:b/>
+          <w:sz w:val="24"/>
+        </w:rPr>
+        <w:t xml:space="preserve"> Mutation Score</w:t>
       </w:r>
     </w:p>
     <w:p>
@@ -1281,23 +1273,7 @@
                 <w:rFonts w:ascii="Times New Roman" w:eastAsia="Times New Roman" w:hAnsi="Times New Roman"/>
                 <w:sz w:val="24"/>
               </w:rPr>
-              <w:t xml:space="preserve">significant efforts provided that there </w:t>
-            </w:r>
-            <w:proofErr w:type="gramStart"/>
-            <w:r>
-              <w:rPr>
-                <w:rFonts w:ascii="Times New Roman" w:eastAsia="Times New Roman" w:hAnsi="Times New Roman"/>
-                <w:sz w:val="24"/>
-              </w:rPr>
-              <w:t>are</w:t>
-            </w:r>
-            <w:proofErr w:type="gramEnd"/>
-            <w:r>
-              <w:rPr>
-                <w:rFonts w:ascii="Times New Roman" w:eastAsia="Times New Roman" w:hAnsi="Times New Roman"/>
-                <w:sz w:val="24"/>
-              </w:rPr>
-              <w:t xml:space="preserve"> </w:t>
+              <w:t xml:space="preserve">significant efforts provided that there are </w:t>
             </w:r>
             <w:r>
               <w:rPr>
@@ -2337,23 +2313,7 @@
                 <w:rFonts w:ascii="Times New Roman" w:eastAsia="Times New Roman" w:hAnsi="Times New Roman"/>
                 <w:sz w:val="24"/>
               </w:rPr>
-              <w:t xml:space="preserve"> </w:t>
-            </w:r>
-            <w:proofErr w:type="gramStart"/>
-            <w:r>
-              <w:rPr>
-                <w:rFonts w:ascii="Times New Roman" w:eastAsia="Times New Roman" w:hAnsi="Times New Roman"/>
-                <w:sz w:val="24"/>
-              </w:rPr>
-              <w:t>Object Oriented</w:t>
-            </w:r>
-            <w:proofErr w:type="gramEnd"/>
-            <w:r>
-              <w:rPr>
-                <w:rFonts w:ascii="Times New Roman" w:eastAsia="Times New Roman" w:hAnsi="Times New Roman"/>
-                <w:sz w:val="24"/>
-              </w:rPr>
-              <w:t xml:space="preserve"> Design concepts have been</w:t>
+              <w:t xml:space="preserve"> Object Oriented Design concepts have been</w:t>
             </w:r>
           </w:p>
         </w:tc>
@@ -3655,23 +3615,7 @@
                 <w:rFonts w:ascii="Times New Roman" w:eastAsia="Times New Roman" w:hAnsi="Times New Roman"/>
                 <w:sz w:val="24"/>
               </w:rPr>
-              <w:t xml:space="preserve">by an object </w:t>
-            </w:r>
-            <w:proofErr w:type="gramStart"/>
-            <w:r>
-              <w:rPr>
-                <w:rFonts w:ascii="Times New Roman" w:eastAsia="Times New Roman" w:hAnsi="Times New Roman"/>
-                <w:sz w:val="24"/>
-              </w:rPr>
-              <w:t>in order for</w:t>
-            </w:r>
-            <w:proofErr w:type="gramEnd"/>
-            <w:r>
-              <w:rPr>
-                <w:rFonts w:ascii="Times New Roman" w:eastAsia="Times New Roman" w:hAnsi="Times New Roman"/>
-                <w:sz w:val="24"/>
-              </w:rPr>
-              <w:t xml:space="preserve"> that object to function correctly.</w:t>
+              <w:t>by an object in order for that object to function correctly.</w:t>
             </w:r>
           </w:p>
         </w:tc>
@@ -6873,12 +6817,656 @@
           <w:sz w:val="28"/>
         </w:rPr>
       </w:pPr>
-      <w:r>
+    </w:p>
+    <w:p>
+      <w:pPr>
+        <w:spacing w:line="0" w:lineRule="atLeast"/>
+        <w:rPr>
+          <w:rFonts w:ascii="Times New Roman" w:eastAsia="Times New Roman" w:hAnsi="Times New Roman" w:cs="Times New Roman"/>
+          <w:b/>
+          <w:color w:val="222222"/>
+          <w:sz w:val="28"/>
+          <w:szCs w:val="28"/>
+        </w:rPr>
+      </w:pPr>
+      <w:r>
+        <w:rPr>
+          <w:rFonts w:ascii="Times New Roman" w:eastAsia="Times New Roman" w:hAnsi="Times New Roman" w:cs="Times New Roman"/>
+          <w:b/>
+          <w:color w:val="222222"/>
+          <w:sz w:val="28"/>
+          <w:szCs w:val="28"/>
+        </w:rPr>
+        <w:t>Mutation Score:</w:t>
+      </w:r>
+    </w:p>
+    <w:p>
+      <w:pPr>
+        <w:spacing w:line="0" w:lineRule="atLeast"/>
+        <w:jc w:val="both"/>
+        <w:rPr>
+          <w:rFonts w:ascii="Times New Roman" w:eastAsia="Times New Roman" w:hAnsi="Times New Roman" w:cs="Times New Roman"/>
+          <w:b/>
+          <w:color w:val="222222"/>
+          <w:sz w:val="24"/>
+          <w:szCs w:val="24"/>
+        </w:rPr>
+      </w:pPr>
+      <w:r>
+        <w:rPr>
+          <w:rFonts w:ascii="Times New Roman" w:eastAsia="Times New Roman" w:hAnsi="Times New Roman" w:cs="Times New Roman"/>
+          <w:b/>
+          <w:color w:val="222222"/>
+          <w:sz w:val="24"/>
+          <w:szCs w:val="24"/>
+        </w:rPr>
+        <w:t>Objective:</w:t>
+      </w:r>
+    </w:p>
+    <w:p>
+      <w:pPr>
+        <w:spacing w:line="0" w:lineRule="atLeast"/>
+        <w:jc w:val="both"/>
+        <w:rPr>
+          <w:rFonts w:ascii="Times New Roman" w:eastAsia="Times New Roman" w:hAnsi="Times New Roman" w:cs="Times New Roman"/>
+          <w:color w:val="222222"/>
+          <w:sz w:val="24"/>
+          <w:szCs w:val="24"/>
+        </w:rPr>
+      </w:pPr>
+      <w:r>
+        <w:rPr>
+          <w:rFonts w:ascii="Times New Roman" w:eastAsia="Times New Roman" w:hAnsi="Times New Roman" w:cs="Times New Roman"/>
+          <w:color w:val="222222"/>
+          <w:sz w:val="24"/>
+          <w:szCs w:val="24"/>
+        </w:rPr>
+        <w:t xml:space="preserve">Mutation testing is a type of testing in which we try to make changes to the source code so that we can check whether the test cases can find the errors in the code or the code runs without any errors. This type of testing is used only for the Unit Testing methods to make sure that each part of a source code is properly tested. </w:t>
+      </w:r>
+    </w:p>
+    <w:p>
+      <w:pPr>
+        <w:spacing w:line="0" w:lineRule="atLeast"/>
+        <w:jc w:val="both"/>
+        <w:rPr>
+          <w:rFonts w:ascii="Times New Roman" w:eastAsia="Times New Roman" w:hAnsi="Times New Roman" w:cs="Times New Roman"/>
+          <w:color w:val="222222"/>
+          <w:sz w:val="24"/>
+          <w:szCs w:val="24"/>
+        </w:rPr>
+      </w:pPr>
+      <w:r>
+        <w:rPr>
+          <w:rFonts w:ascii="Times New Roman" w:eastAsia="Times New Roman" w:hAnsi="Times New Roman" w:cs="Times New Roman"/>
+          <w:color w:val="222222"/>
+          <w:sz w:val="24"/>
+          <w:szCs w:val="24"/>
+        </w:rPr>
+        <w:t>Mutation Score is calculated as the percentage of the ratio of number of mutants killed by the total number of mutants in the SLOC.</w:t>
+      </w:r>
+    </w:p>
+    <w:p>
+      <w:pPr>
+        <w:numPr>
+          <w:ilvl w:val="0"/>
+          <w:numId w:val="6"/>
+        </w:numPr>
+        <w:shd w:val="clear" w:color="auto" w:fill="FFFFFF"/>
+        <w:spacing w:before="100" w:beforeAutospacing="1" w:after="100" w:afterAutospacing="1" w:line="240" w:lineRule="auto"/>
+        <w:jc w:val="both"/>
+        <w:rPr>
+          <w:rFonts w:ascii="Times New Roman" w:eastAsia="Times New Roman" w:hAnsi="Times New Roman" w:cs="Times New Roman"/>
+          <w:color w:val="222222"/>
+          <w:sz w:val="24"/>
+          <w:szCs w:val="24"/>
+          <w:lang w:eastAsia="en-CA"/>
+        </w:rPr>
+      </w:pPr>
+      <w:r>
+        <w:rPr>
+          <w:rFonts w:ascii="Times New Roman" w:eastAsia="Times New Roman" w:hAnsi="Times New Roman" w:cs="Times New Roman"/>
+          <w:color w:val="222222"/>
+          <w:sz w:val="24"/>
+          <w:szCs w:val="24"/>
+          <w:lang w:eastAsia="en-CA"/>
+        </w:rPr>
+        <w:t>Mutation Score = (Killed Mutants / Total number of Mutants) * 100</w:t>
+      </w:r>
+    </w:p>
+    <w:p>
+      <w:pPr>
+        <w:spacing w:line="0" w:lineRule="atLeast"/>
+        <w:jc w:val="both"/>
+        <w:rPr>
+          <w:rFonts w:ascii="Times New Roman" w:eastAsia="Times New Roman" w:hAnsi="Times New Roman" w:cs="Times New Roman"/>
+          <w:b/>
+          <w:color w:val="222222"/>
+          <w:sz w:val="24"/>
+          <w:szCs w:val="24"/>
+        </w:rPr>
+      </w:pPr>
+    </w:p>
+    <w:p>
+      <w:pPr>
+        <w:spacing w:line="0" w:lineRule="atLeast"/>
+        <w:jc w:val="both"/>
+        <w:rPr>
+          <w:rFonts w:ascii="Times New Roman" w:eastAsia="Times New Roman" w:hAnsi="Times New Roman" w:cs="Times New Roman"/>
+          <w:b/>
+          <w:color w:val="222222"/>
+          <w:sz w:val="24"/>
+          <w:szCs w:val="24"/>
+        </w:rPr>
+      </w:pPr>
+      <w:r>
+        <w:rPr>
+          <w:rFonts w:ascii="Times New Roman" w:eastAsia="Times New Roman" w:hAnsi="Times New Roman" w:cs="Times New Roman"/>
+          <w:b/>
+          <w:color w:val="222222"/>
+          <w:sz w:val="24"/>
+          <w:szCs w:val="24"/>
+        </w:rPr>
+        <w:lastRenderedPageBreak/>
+        <w:t>Hypothesis:</w:t>
+      </w:r>
+    </w:p>
+    <w:p>
+      <w:pPr>
+        <w:spacing w:line="0" w:lineRule="atLeast"/>
+        <w:jc w:val="both"/>
+        <w:rPr>
+          <w:rFonts w:ascii="Times New Roman" w:eastAsia="Times New Roman" w:hAnsi="Times New Roman" w:cs="Times New Roman"/>
+          <w:b/>
+          <w:color w:val="222222"/>
+          <w:sz w:val="24"/>
+          <w:szCs w:val="24"/>
+        </w:rPr>
+      </w:pPr>
+      <w:r>
+        <w:rPr>
+          <w:rFonts w:ascii="Times New Roman" w:eastAsia="Times New Roman" w:hAnsi="Times New Roman" w:cs="Times New Roman"/>
+          <w:color w:val="222222"/>
+          <w:sz w:val="24"/>
+          <w:szCs w:val="24"/>
+        </w:rPr>
+        <w:t xml:space="preserve">Mutation Score is based on several code elements wherein the SLOC is taken and a test case is designed according to it so that the code runs without any anomaly. Then the code is change to introduce a fault in the system so that we can check whether the test case is able to site any faults in the source code. If the test case doesn’t find any faults, then the test case is not correctly coded and thus the </w:t>
+      </w:r>
+      <w:r>
+        <w:rPr>
+          <w:rFonts w:ascii="Times New Roman" w:eastAsia="Times New Roman" w:hAnsi="Times New Roman" w:cs="Times New Roman"/>
+          <w:b/>
+          <w:color w:val="222222"/>
+          <w:sz w:val="24"/>
+          <w:szCs w:val="24"/>
+        </w:rPr>
+        <w:t xml:space="preserve">mutation score=0%. </w:t>
+      </w:r>
+      <w:r>
+        <w:rPr>
+          <w:rFonts w:ascii="Times New Roman" w:eastAsia="Times New Roman" w:hAnsi="Times New Roman" w:cs="Times New Roman"/>
+          <w:color w:val="222222"/>
+          <w:sz w:val="24"/>
+          <w:szCs w:val="24"/>
+        </w:rPr>
+        <w:t xml:space="preserve">But, if all the faults are recognized then according to the formula of mutation score the value of </w:t>
+      </w:r>
+      <w:r>
+        <w:rPr>
+          <w:rFonts w:ascii="Times New Roman" w:eastAsia="Times New Roman" w:hAnsi="Times New Roman" w:cs="Times New Roman"/>
+          <w:b/>
+          <w:color w:val="222222"/>
+          <w:sz w:val="24"/>
+          <w:szCs w:val="24"/>
+        </w:rPr>
+        <w:t>mutation score=100%.</w:t>
+      </w:r>
+    </w:p>
+    <w:p>
+      <w:pPr>
+        <w:spacing w:line="0" w:lineRule="atLeast"/>
+        <w:jc w:val="both"/>
+        <w:rPr>
+          <w:rFonts w:ascii="Times New Roman" w:eastAsia="Times New Roman" w:hAnsi="Times New Roman" w:cs="Times New Roman"/>
+          <w:b/>
+          <w:color w:val="222222"/>
+          <w:sz w:val="24"/>
+          <w:szCs w:val="24"/>
+        </w:rPr>
+      </w:pPr>
+      <w:r>
+        <w:rPr>
+          <w:rFonts w:ascii="Times New Roman" w:eastAsia="Times New Roman" w:hAnsi="Times New Roman" w:cs="Times New Roman"/>
+          <w:b/>
+          <w:color w:val="222222"/>
+          <w:sz w:val="24"/>
+          <w:szCs w:val="24"/>
+        </w:rPr>
+        <w:t>Methodology:</w:t>
+      </w:r>
+    </w:p>
+    <w:p>
+      <w:pPr>
+        <w:spacing w:line="0" w:lineRule="atLeast"/>
+        <w:jc w:val="both"/>
+        <w:rPr>
+          <w:rFonts w:ascii="Times New Roman" w:eastAsia="Times New Roman" w:hAnsi="Times New Roman" w:cs="Times New Roman"/>
+          <w:color w:val="222222"/>
+          <w:sz w:val="24"/>
+          <w:szCs w:val="24"/>
+        </w:rPr>
+      </w:pPr>
+      <w:r>
+        <w:rPr>
+          <w:rFonts w:ascii="Times New Roman" w:eastAsia="Times New Roman" w:hAnsi="Times New Roman" w:cs="Times New Roman"/>
+          <w:color w:val="222222"/>
+          <w:sz w:val="24"/>
+          <w:szCs w:val="24"/>
+        </w:rPr>
+        <w:t>Input: 1. Code to be analyzed.</w:t>
+      </w:r>
+    </w:p>
+    <w:p>
+      <w:pPr>
+        <w:spacing w:line="0" w:lineRule="atLeast"/>
+        <w:jc w:val="both"/>
+        <w:rPr>
+          <w:rFonts w:ascii="Times New Roman" w:eastAsia="Times New Roman" w:hAnsi="Times New Roman" w:cs="Times New Roman"/>
+          <w:color w:val="222222"/>
+          <w:sz w:val="24"/>
+          <w:szCs w:val="24"/>
+        </w:rPr>
+      </w:pPr>
+      <w:r>
+        <w:rPr>
+          <w:rFonts w:ascii="Times New Roman" w:eastAsia="Times New Roman" w:hAnsi="Times New Roman" w:cs="Times New Roman"/>
+          <w:color w:val="222222"/>
+          <w:sz w:val="24"/>
+          <w:szCs w:val="24"/>
+        </w:rPr>
+        <w:tab/>
+        <w:t>2. Mutant code with faults included.</w:t>
+      </w:r>
+    </w:p>
+    <w:p>
+      <w:pPr>
+        <w:spacing w:line="0" w:lineRule="atLeast"/>
+        <w:jc w:val="both"/>
+        <w:rPr>
+          <w:rFonts w:ascii="Times New Roman" w:eastAsia="Times New Roman" w:hAnsi="Times New Roman" w:cs="Times New Roman"/>
+          <w:color w:val="222222"/>
+          <w:sz w:val="24"/>
+          <w:szCs w:val="24"/>
+        </w:rPr>
+      </w:pPr>
+      <w:r>
+        <w:rPr>
+          <w:rFonts w:ascii="Times New Roman" w:eastAsia="Times New Roman" w:hAnsi="Times New Roman" w:cs="Times New Roman"/>
+          <w:color w:val="222222"/>
+          <w:sz w:val="24"/>
+          <w:szCs w:val="24"/>
+        </w:rPr>
+        <w:tab/>
+        <w:t>3. Test cases for analyzing the faults.</w:t>
+      </w:r>
+    </w:p>
+    <w:p>
+      <w:pPr>
+        <w:spacing w:line="0" w:lineRule="atLeast"/>
+        <w:jc w:val="both"/>
+        <w:rPr>
+          <w:rFonts w:ascii="Times New Roman" w:eastAsia="Times New Roman" w:hAnsi="Times New Roman" w:cs="Times New Roman"/>
+          <w:color w:val="222222"/>
+          <w:sz w:val="24"/>
+          <w:szCs w:val="24"/>
+        </w:rPr>
+      </w:pPr>
+      <w:r>
+        <w:rPr>
+          <w:rFonts w:ascii="Times New Roman" w:eastAsia="Times New Roman" w:hAnsi="Times New Roman" w:cs="Times New Roman"/>
+          <w:color w:val="222222"/>
+          <w:sz w:val="24"/>
+          <w:szCs w:val="24"/>
+        </w:rPr>
+        <w:t>Output: Mutation score of the mutant code when run along with the test cases. (According to the             formula of Mutation Score)</w:t>
+      </w:r>
+    </w:p>
+    <w:p>
+      <w:pPr>
+        <w:spacing w:line="0" w:lineRule="atLeast"/>
+        <w:jc w:val="both"/>
+        <w:rPr>
+          <w:rFonts w:ascii="Times New Roman" w:eastAsia="Times New Roman" w:hAnsi="Times New Roman" w:cs="Times New Roman"/>
+          <w:color w:val="222222"/>
+          <w:sz w:val="24"/>
+          <w:szCs w:val="24"/>
+        </w:rPr>
+      </w:pPr>
+      <w:r>
+        <w:rPr>
+          <w:rFonts w:ascii="Times New Roman" w:eastAsia="Times New Roman" w:hAnsi="Times New Roman" w:cs="Times New Roman"/>
+          <w:color w:val="222222"/>
+          <w:sz w:val="24"/>
+          <w:szCs w:val="24"/>
+        </w:rPr>
+        <w:t>Step</w:t>
+      </w:r>
+      <w:r>
+        <w:rPr>
+          <w:rFonts w:ascii="Times New Roman" w:eastAsia="Times New Roman" w:hAnsi="Times New Roman" w:cs="Times New Roman"/>
+          <w:color w:val="222222"/>
+          <w:sz w:val="24"/>
+          <w:szCs w:val="24"/>
+        </w:rPr>
+        <w:t xml:space="preserve"> </w:t>
+      </w:r>
+      <w:r>
+        <w:rPr>
+          <w:rFonts w:ascii="Times New Roman" w:eastAsia="Times New Roman" w:hAnsi="Times New Roman" w:cs="Times New Roman"/>
+          <w:color w:val="222222"/>
+          <w:sz w:val="24"/>
+          <w:szCs w:val="24"/>
+        </w:rPr>
+        <w:t>1: Enter the correct SLOC.</w:t>
+      </w:r>
+    </w:p>
+    <w:p>
+      <w:pPr>
+        <w:spacing w:line="0" w:lineRule="atLeast"/>
+        <w:jc w:val="both"/>
+        <w:rPr>
+          <w:rFonts w:ascii="Times New Roman" w:eastAsia="Times New Roman" w:hAnsi="Times New Roman" w:cs="Times New Roman"/>
+          <w:color w:val="222222"/>
+          <w:sz w:val="24"/>
+          <w:szCs w:val="24"/>
+        </w:rPr>
+      </w:pPr>
+      <w:r>
+        <w:rPr>
+          <w:rFonts w:ascii="Times New Roman" w:eastAsia="Times New Roman" w:hAnsi="Times New Roman" w:cs="Times New Roman"/>
+          <w:color w:val="222222"/>
+          <w:sz w:val="24"/>
+          <w:szCs w:val="24"/>
+        </w:rPr>
+        <w:t>Step</w:t>
+      </w:r>
+      <w:r>
+        <w:rPr>
+          <w:rFonts w:ascii="Times New Roman" w:eastAsia="Times New Roman" w:hAnsi="Times New Roman" w:cs="Times New Roman"/>
+          <w:color w:val="222222"/>
+          <w:sz w:val="24"/>
+          <w:szCs w:val="24"/>
+        </w:rPr>
+        <w:t xml:space="preserve"> </w:t>
+      </w:r>
+      <w:r>
+        <w:rPr>
+          <w:rFonts w:ascii="Times New Roman" w:eastAsia="Times New Roman" w:hAnsi="Times New Roman" w:cs="Times New Roman"/>
+          <w:color w:val="222222"/>
+          <w:sz w:val="24"/>
+          <w:szCs w:val="24"/>
+        </w:rPr>
+        <w:t>2: Create Unit Tests for that SLOC.</w:t>
+      </w:r>
+    </w:p>
+    <w:p>
+      <w:pPr>
+        <w:spacing w:line="0" w:lineRule="atLeast"/>
+        <w:jc w:val="both"/>
+        <w:rPr>
+          <w:rFonts w:ascii="Times New Roman" w:eastAsia="Times New Roman" w:hAnsi="Times New Roman" w:cs="Times New Roman"/>
+          <w:color w:val="222222"/>
+          <w:sz w:val="24"/>
+          <w:szCs w:val="24"/>
+        </w:rPr>
+      </w:pPr>
+      <w:r>
+        <w:rPr>
+          <w:rFonts w:ascii="Times New Roman" w:eastAsia="Times New Roman" w:hAnsi="Times New Roman" w:cs="Times New Roman"/>
+          <w:color w:val="222222"/>
+          <w:sz w:val="24"/>
+          <w:szCs w:val="24"/>
+        </w:rPr>
+        <w:t>Step</w:t>
+      </w:r>
+      <w:r>
+        <w:rPr>
+          <w:rFonts w:ascii="Times New Roman" w:eastAsia="Times New Roman" w:hAnsi="Times New Roman" w:cs="Times New Roman"/>
+          <w:color w:val="222222"/>
+          <w:sz w:val="24"/>
+          <w:szCs w:val="24"/>
+        </w:rPr>
+        <w:t xml:space="preserve"> </w:t>
+      </w:r>
+      <w:r>
+        <w:rPr>
+          <w:rFonts w:ascii="Times New Roman" w:eastAsia="Times New Roman" w:hAnsi="Times New Roman" w:cs="Times New Roman"/>
+          <w:color w:val="222222"/>
+          <w:sz w:val="24"/>
+          <w:szCs w:val="24"/>
+        </w:rPr>
+        <w:t>3: Create a mutation of the SLOC provided above with some faults introduced in it.</w:t>
+      </w:r>
+    </w:p>
+    <w:p>
+      <w:pPr>
+        <w:spacing w:line="0" w:lineRule="atLeast"/>
+        <w:jc w:val="both"/>
+        <w:rPr>
+          <w:rFonts w:ascii="Times New Roman" w:eastAsia="Times New Roman" w:hAnsi="Times New Roman" w:cs="Times New Roman"/>
+          <w:color w:val="222222"/>
+          <w:sz w:val="24"/>
+          <w:szCs w:val="24"/>
+        </w:rPr>
+      </w:pPr>
+      <w:r>
+        <w:rPr>
+          <w:rFonts w:ascii="Times New Roman" w:eastAsia="Times New Roman" w:hAnsi="Times New Roman" w:cs="Times New Roman"/>
+          <w:color w:val="222222"/>
+          <w:sz w:val="24"/>
+          <w:szCs w:val="24"/>
+        </w:rPr>
+        <w:t>Step</w:t>
+      </w:r>
+      <w:r>
+        <w:rPr>
+          <w:rFonts w:ascii="Times New Roman" w:eastAsia="Times New Roman" w:hAnsi="Times New Roman" w:cs="Times New Roman"/>
+          <w:color w:val="222222"/>
+          <w:sz w:val="24"/>
+          <w:szCs w:val="24"/>
+        </w:rPr>
+        <w:t xml:space="preserve"> </w:t>
+      </w:r>
+      <w:r>
+        <w:rPr>
+          <w:rFonts w:ascii="Times New Roman" w:eastAsia="Times New Roman" w:hAnsi="Times New Roman" w:cs="Times New Roman"/>
+          <w:color w:val="222222"/>
+          <w:sz w:val="24"/>
+          <w:szCs w:val="24"/>
+        </w:rPr>
+        <w:t>4: Run the Unit Tests with the mutated code and check for the errors in the code.</w:t>
+      </w:r>
+    </w:p>
+    <w:p>
+      <w:pPr>
+        <w:spacing w:line="0" w:lineRule="atLeast"/>
+        <w:jc w:val="both"/>
+        <w:rPr>
+          <w:rFonts w:ascii="Times New Roman" w:eastAsia="Times New Roman" w:hAnsi="Times New Roman" w:cs="Times New Roman"/>
+          <w:color w:val="222222"/>
+          <w:sz w:val="24"/>
+          <w:szCs w:val="24"/>
+        </w:rPr>
+      </w:pPr>
+      <w:r>
+        <w:rPr>
+          <w:rFonts w:ascii="Times New Roman" w:eastAsia="Times New Roman" w:hAnsi="Times New Roman" w:cs="Times New Roman"/>
+          <w:color w:val="222222"/>
+          <w:sz w:val="24"/>
+          <w:szCs w:val="24"/>
+        </w:rPr>
+        <w:t>Step</w:t>
+      </w:r>
+      <w:r>
+        <w:rPr>
+          <w:rFonts w:ascii="Times New Roman" w:eastAsia="Times New Roman" w:hAnsi="Times New Roman" w:cs="Times New Roman"/>
+          <w:color w:val="222222"/>
+          <w:sz w:val="24"/>
+          <w:szCs w:val="24"/>
+        </w:rPr>
+        <w:t xml:space="preserve"> </w:t>
+      </w:r>
+      <w:r>
+        <w:rPr>
+          <w:rFonts w:ascii="Times New Roman" w:eastAsia="Times New Roman" w:hAnsi="Times New Roman" w:cs="Times New Roman"/>
+          <w:color w:val="222222"/>
+          <w:sz w:val="24"/>
+          <w:szCs w:val="24"/>
+        </w:rPr>
+        <w:t>5: Calculate the Mutation Score from the formula:</w:t>
+      </w:r>
+    </w:p>
+    <w:p>
+      <w:pPr>
+        <w:numPr>
+          <w:ilvl w:val="0"/>
+          <w:numId w:val="6"/>
+        </w:numPr>
+        <w:shd w:val="clear" w:color="auto" w:fill="FFFFFF"/>
+        <w:spacing w:before="100" w:beforeAutospacing="1" w:after="100" w:afterAutospacing="1" w:line="240" w:lineRule="auto"/>
+        <w:jc w:val="both"/>
+        <w:rPr>
+          <w:rFonts w:ascii="Times New Roman" w:eastAsia="Times New Roman" w:hAnsi="Times New Roman" w:cs="Times New Roman"/>
+          <w:color w:val="222222"/>
+          <w:sz w:val="24"/>
+          <w:szCs w:val="24"/>
+          <w:lang w:eastAsia="en-CA"/>
+        </w:rPr>
+      </w:pPr>
+      <w:r>
+        <w:rPr>
+          <w:rFonts w:ascii="Times New Roman" w:eastAsia="Times New Roman" w:hAnsi="Times New Roman" w:cs="Times New Roman"/>
+          <w:color w:val="222222"/>
+          <w:sz w:val="24"/>
+          <w:szCs w:val="24"/>
+          <w:lang w:eastAsia="en-CA"/>
+        </w:rPr>
+        <w:t>Mutation Score = (Killed Mutants / Total number of Mutants) * 100</w:t>
+      </w:r>
+    </w:p>
+    <w:p>
+      <w:pPr>
+        <w:spacing w:line="0" w:lineRule="atLeast"/>
+        <w:jc w:val="both"/>
+        <w:rPr>
+          <w:rFonts w:ascii="Times New Roman" w:eastAsia="Times New Roman" w:hAnsi="Times New Roman" w:cs="Times New Roman"/>
+          <w:color w:val="222222"/>
+          <w:sz w:val="24"/>
+          <w:szCs w:val="24"/>
+        </w:rPr>
+      </w:pPr>
+      <w:r>
+        <w:rPr>
+          <w:rFonts w:ascii="Times New Roman" w:eastAsia="Times New Roman" w:hAnsi="Times New Roman" w:cs="Times New Roman"/>
+          <w:color w:val="222222"/>
+          <w:sz w:val="24"/>
+          <w:szCs w:val="24"/>
+        </w:rPr>
+        <w:t>Step6: If mutation score= 0% the test cases are not written correctly on the contrary mutation score=100% means that all the faults are recognized completely.</w:t>
+      </w:r>
+    </w:p>
+    <w:p>
+      <w:pPr>
+        <w:spacing w:line="0" w:lineRule="atLeast"/>
+        <w:jc w:val="both"/>
+        <w:rPr>
+          <w:rFonts w:ascii="Times New Roman" w:eastAsia="Times New Roman" w:hAnsi="Times New Roman" w:cs="Times New Roman"/>
+          <w:b/>
+          <w:color w:val="222222"/>
+          <w:sz w:val="24"/>
+          <w:szCs w:val="24"/>
+        </w:rPr>
+      </w:pPr>
+      <w:r>
+        <w:rPr>
+          <w:rFonts w:ascii="Times New Roman" w:eastAsia="Times New Roman" w:hAnsi="Times New Roman" w:cs="Times New Roman"/>
+          <w:b/>
+          <w:color w:val="222222"/>
+          <w:sz w:val="24"/>
+          <w:szCs w:val="24"/>
+        </w:rPr>
+        <w:t>Results:</w:t>
+      </w:r>
+    </w:p>
+    <w:p>
+      <w:pPr>
+        <w:spacing w:line="0" w:lineRule="atLeast"/>
+        <w:jc w:val="both"/>
+        <w:rPr>
+          <w:rFonts w:ascii="Times New Roman" w:eastAsia="Times New Roman" w:hAnsi="Times New Roman" w:cs="Times New Roman"/>
+          <w:color w:val="222222"/>
+          <w:sz w:val="24"/>
+          <w:szCs w:val="24"/>
+        </w:rPr>
+      </w:pPr>
+      <w:r>
+        <w:rPr>
+          <w:rFonts w:ascii="Times New Roman" w:eastAsia="Times New Roman" w:hAnsi="Times New Roman" w:cs="Times New Roman"/>
+          <w:color w:val="222222"/>
+          <w:sz w:val="24"/>
+          <w:szCs w:val="24"/>
+        </w:rPr>
+        <w:t>The results produced by the Mutation score can be used to determine the amount of cases in the test cases which are not yet been recognized by the unit tests and are not included. This can be useful for creating better unit tests so that there is complete coverage of all the possible faults that can exist in a code.</w:t>
+      </w:r>
+    </w:p>
+    <w:p>
+      <w:pPr>
+        <w:spacing w:line="0" w:lineRule="atLeast"/>
+        <w:jc w:val="both"/>
+        <w:rPr>
+          <w:rFonts w:ascii="Times New Roman" w:eastAsia="Times New Roman" w:hAnsi="Times New Roman" w:cs="Times New Roman"/>
+          <w:color w:val="222222"/>
+          <w:sz w:val="24"/>
+          <w:szCs w:val="24"/>
+        </w:rPr>
+      </w:pPr>
+      <w:r>
+        <w:rPr>
+          <w:rFonts w:ascii="Times New Roman" w:eastAsia="Times New Roman" w:hAnsi="Times New Roman" w:cs="Times New Roman"/>
+          <w:color w:val="222222"/>
+          <w:sz w:val="24"/>
+          <w:szCs w:val="24"/>
+        </w:rPr>
+        <w:t>The result produced by the mutation score can be used as an incremental method for the better development of the unit test cases for covering most of the unseen faults.</w:t>
+      </w:r>
+    </w:p>
+    <w:p>
+      <w:pPr>
+        <w:spacing w:line="0" w:lineRule="atLeast"/>
+        <w:jc w:val="both"/>
+        <w:rPr>
+          <w:rFonts w:ascii="Times New Roman" w:eastAsia="Times New Roman" w:hAnsi="Times New Roman" w:cs="Times New Roman"/>
+          <w:color w:val="222222"/>
+          <w:sz w:val="24"/>
+          <w:szCs w:val="24"/>
+        </w:rPr>
+      </w:pPr>
+    </w:p>
+    <w:p>
+      <w:pPr>
+        <w:spacing w:line="0" w:lineRule="atLeast"/>
+        <w:jc w:val="both"/>
         <w:rPr>
           <w:rFonts w:ascii="Times New Roman" w:eastAsia="Times New Roman" w:hAnsi="Times New Roman"/>
           <w:b/>
           <w:sz w:val="28"/>
         </w:rPr>
+      </w:pPr>
+      <w:r>
+        <w:rPr>
+          <w:rFonts w:ascii="Times New Roman" w:eastAsia="Times New Roman" w:hAnsi="Times New Roman"/>
+          <w:b/>
+          <w:sz w:val="28"/>
+        </w:rPr>
         <w:t>Adaptive Maintenance Effort Model (AMEffMo)</w:t>
       </w:r>
     </w:p>
@@ -6948,6 +7536,7 @@
           <w:color w:val="222222"/>
           <w:sz w:val="24"/>
         </w:rPr>
+        <w:lastRenderedPageBreak/>
         <w:t>Hypothesis:</w:t>
       </w:r>
     </w:p>
@@ -7009,6 +7598,18 @@
         </w:rPr>
         <w:t xml:space="preserve"> Then, correlation is established between identified metric and maintenance effort.</w:t>
       </w:r>
+    </w:p>
+    <w:p>
+      <w:pPr>
+        <w:spacing w:line="0" w:lineRule="atLeast"/>
+        <w:jc w:val="both"/>
+        <w:rPr>
+          <w:rFonts w:ascii="Times New Roman" w:eastAsia="Times New Roman" w:hAnsi="Times New Roman"/>
+          <w:b/>
+          <w:color w:val="222222"/>
+          <w:sz w:val="24"/>
+        </w:rPr>
+      </w:pPr>
     </w:p>
     <w:p>
       <w:pPr>
@@ -7527,7 +8128,6 @@
                 <w:sz w:val="24"/>
               </w:rPr>
             </w:pPr>
-            <w:proofErr w:type="spellStart"/>
             <w:r>
               <w:rPr>
                 <w:rFonts w:ascii="Times New Roman" w:eastAsia="Times New Roman" w:hAnsi="Times New Roman"/>
@@ -7535,7 +8135,6 @@
               </w:rPr>
               <w:t>Noprtr</w:t>
             </w:r>
-            <w:proofErr w:type="spellEnd"/>
           </w:p>
         </w:tc>
         <w:tc>
@@ -7733,7 +8332,6 @@
                 <w:sz w:val="24"/>
               </w:rPr>
             </w:pPr>
-            <w:proofErr w:type="spellStart"/>
             <w:r>
               <w:rPr>
                 <w:rFonts w:ascii="Times New Roman" w:eastAsia="Times New Roman" w:hAnsi="Times New Roman"/>
@@ -7741,7 +8339,6 @@
               </w:rPr>
               <w:t>Hdiff</w:t>
             </w:r>
-            <w:proofErr w:type="spellEnd"/>
           </w:p>
         </w:tc>
         <w:tc>
@@ -8364,7 +8961,6 @@
                 <w:sz w:val="24"/>
               </w:rPr>
             </w:pPr>
-            <w:proofErr w:type="spellStart"/>
             <w:r>
               <w:rPr>
                 <w:rFonts w:ascii="Times New Roman" w:eastAsia="Times New Roman" w:hAnsi="Times New Roman"/>
@@ -8372,7 +8968,6 @@
               </w:rPr>
               <w:t>HPVol</w:t>
             </w:r>
-            <w:proofErr w:type="spellEnd"/>
           </w:p>
         </w:tc>
         <w:tc>
@@ -8505,7 +9100,6 @@
                 <w:sz w:val="24"/>
               </w:rPr>
             </w:pPr>
-            <w:proofErr w:type="spellStart"/>
             <w:r>
               <w:rPr>
                 <w:rFonts w:ascii="Times New Roman" w:eastAsia="Times New Roman" w:hAnsi="Times New Roman"/>
@@ -8513,7 +9107,6 @@
               </w:rPr>
               <w:t>Heff</w:t>
             </w:r>
-            <w:proofErr w:type="spellEnd"/>
           </w:p>
         </w:tc>
         <w:tc>
@@ -8748,52 +9341,24 @@
           <w:color w:val="222222"/>
           <w:sz w:val="24"/>
         </w:rPr>
-        <w:t xml:space="preserve">Step 4: Use another variable number of operator </w:t>
-      </w:r>
-      <w:proofErr w:type="gramStart"/>
-      <w:r>
-        <w:rPr>
-          <w:rFonts w:ascii="Times New Roman" w:eastAsia="Times New Roman" w:hAnsi="Times New Roman"/>
-          <w:color w:val="222222"/>
-          <w:sz w:val="24"/>
-        </w:rPr>
-        <w:t>changed(</w:t>
-      </w:r>
-      <w:proofErr w:type="spellStart"/>
-      <w:proofErr w:type="gramEnd"/>
-      <w:r>
-        <w:rPr>
-          <w:rFonts w:ascii="Times New Roman" w:eastAsia="Times New Roman" w:hAnsi="Times New Roman"/>
-          <w:color w:val="222222"/>
-          <w:sz w:val="24"/>
-        </w:rPr>
-        <w:t>DNoprtr</w:t>
-      </w:r>
-      <w:proofErr w:type="spellEnd"/>
-      <w:r>
-        <w:rPr>
-          <w:rFonts w:ascii="Times New Roman" w:eastAsia="Times New Roman" w:hAnsi="Times New Roman"/>
-          <w:color w:val="222222"/>
-          <w:sz w:val="24"/>
-        </w:rPr>
-        <w:t xml:space="preserve">) , to generate following  model: E = -124 +7.5 </w:t>
-      </w:r>
-      <w:proofErr w:type="spellStart"/>
-      <w:r>
-        <w:rPr>
-          <w:rFonts w:ascii="Times New Roman" w:eastAsia="Times New Roman" w:hAnsi="Times New Roman"/>
-          <w:color w:val="222222"/>
-          <w:sz w:val="24"/>
-        </w:rPr>
-        <w:t>DNoprtr</w:t>
-      </w:r>
-      <w:proofErr w:type="spellEnd"/>
+        <w:t>Step 4: Use another variable number of operator changed(DNoprtr) , to generate following  model: E = -124 +7.5 DNoprtr</w:t>
+      </w:r>
     </w:p>
     <w:p>
       <w:pPr>
         <w:spacing w:line="0" w:lineRule="atLeast"/>
         <w:rPr>
           <w:rFonts w:ascii="Times New Roman" w:eastAsia="Times New Roman" w:hAnsi="Times New Roman"/>
+          <w:color w:val="222222"/>
+          <w:sz w:val="24"/>
+        </w:rPr>
+      </w:pPr>
+    </w:p>
+    <w:p>
+      <w:pPr>
+        <w:spacing w:line="0" w:lineRule="atLeast"/>
+        <w:rPr>
+          <w:rFonts w:ascii="Times New Roman" w:eastAsia="Times New Roman" w:hAnsi="Times New Roman"/>
           <w:b/>
           <w:color w:val="222222"/>
           <w:sz w:val="24"/>
@@ -8808,6 +9373,30 @@
         </w:rPr>
         <w:t>QMOOD metric sets to assess quality of java program</w:t>
       </w:r>
+    </w:p>
+    <w:p>
+      <w:pPr>
+        <w:spacing w:line="0" w:lineRule="atLeast"/>
+        <w:jc w:val="both"/>
+        <w:rPr>
+          <w:rFonts w:ascii="Times New Roman" w:eastAsia="Times New Roman" w:hAnsi="Times New Roman"/>
+          <w:b/>
+          <w:color w:val="222222"/>
+          <w:sz w:val="24"/>
+        </w:rPr>
+      </w:pPr>
+    </w:p>
+    <w:p>
+      <w:pPr>
+        <w:spacing w:line="0" w:lineRule="atLeast"/>
+        <w:jc w:val="both"/>
+        <w:rPr>
+          <w:rFonts w:ascii="Times New Roman" w:eastAsia="Times New Roman" w:hAnsi="Times New Roman"/>
+          <w:b/>
+          <w:color w:val="222222"/>
+          <w:sz w:val="24"/>
+        </w:rPr>
+      </w:pPr>
     </w:p>
     <w:p>
       <w:pPr>
@@ -8847,25 +9436,7 @@
           <w:color w:val="222222"/>
           <w:sz w:val="24"/>
         </w:rPr>
-        <w:t>Here a model to evaluate and grade java programs, based on QMOOD which is hierarchical model that defines relation between qualities attributes and design properties with the help of equations. This paper focuses on only MOOD and QMOOD. Different types of java programs are shown as input and result have been evaluated and featured with the help of 2D graph. ISO/</w:t>
-      </w:r>
-      <w:proofErr w:type="spellStart"/>
-      <w:r>
-        <w:rPr>
-          <w:rFonts w:ascii="Times New Roman" w:eastAsia="Times New Roman" w:hAnsi="Times New Roman"/>
-          <w:color w:val="222222"/>
-          <w:sz w:val="24"/>
-        </w:rPr>
-        <w:t>lEC</w:t>
-      </w:r>
-      <w:proofErr w:type="spellEnd"/>
-      <w:r>
-        <w:rPr>
-          <w:rFonts w:ascii="Times New Roman" w:eastAsia="Times New Roman" w:hAnsi="Times New Roman"/>
-          <w:color w:val="222222"/>
-          <w:sz w:val="24"/>
-        </w:rPr>
-        <w:t xml:space="preserve"> 9126 is one of the most popular quality standards.</w:t>
+        <w:t>Here a model to evaluate and grade java programs, based on QMOOD which is hierarchical model that defines relation between qualities attributes and design properties with the help of equations. This paper focuses on only MOOD and QMOOD. Different types of java programs are shown as input and result have been evaluated and featured with the help of 2D graph. ISO/lEC 9126 is one of the most popular quality standards.</w:t>
       </w:r>
     </w:p>
     <w:p>
@@ -8906,65 +9477,8 @@
           <w:color w:val="222222"/>
           <w:sz w:val="24"/>
         </w:rPr>
-        <w:t xml:space="preserve">The methodology used in the development of hierarchical QMOOD assessment extends </w:t>
-      </w:r>
-      <w:proofErr w:type="spellStart"/>
-      <w:r>
-        <w:rPr>
-          <w:rFonts w:ascii="Times New Roman" w:eastAsia="Times New Roman" w:hAnsi="Times New Roman"/>
-          <w:color w:val="222222"/>
-          <w:sz w:val="24"/>
-        </w:rPr>
-        <w:t>Dromey's</w:t>
-      </w:r>
-      <w:proofErr w:type="spellEnd"/>
-      <w:r>
-        <w:rPr>
-          <w:rFonts w:ascii="Times New Roman" w:eastAsia="Times New Roman" w:hAnsi="Times New Roman"/>
-          <w:color w:val="222222"/>
-          <w:sz w:val="24"/>
-        </w:rPr>
-        <w:t xml:space="preserve"> generic quality model methodology and involves the four </w:t>
-      </w:r>
-      <w:proofErr w:type="gramStart"/>
-      <w:r>
-        <w:rPr>
-          <w:rFonts w:ascii="Times New Roman" w:eastAsia="Times New Roman" w:hAnsi="Times New Roman"/>
-          <w:color w:val="222222"/>
-          <w:sz w:val="24"/>
-        </w:rPr>
-        <w:t>levels(</w:t>
-      </w:r>
-      <w:proofErr w:type="spellStart"/>
-      <w:proofErr w:type="gramEnd"/>
-      <w:r>
-        <w:rPr>
-          <w:rFonts w:ascii="Times New Roman" w:eastAsia="Times New Roman" w:hAnsi="Times New Roman"/>
-          <w:color w:val="222222"/>
-          <w:sz w:val="24"/>
-        </w:rPr>
-        <w:t>Ll</w:t>
-      </w:r>
-      <w:proofErr w:type="spellEnd"/>
-      <w:r>
-        <w:rPr>
-          <w:rFonts w:ascii="Times New Roman" w:eastAsia="Times New Roman" w:hAnsi="Times New Roman"/>
-          <w:color w:val="222222"/>
-          <w:sz w:val="24"/>
-        </w:rPr>
-        <w:t xml:space="preserve"> through L4) and </w:t>
-      </w:r>
-      <w:r>
-        <w:rPr>
-          <w:rFonts w:ascii="Times New Roman" w:eastAsia="Times New Roman" w:hAnsi="Times New Roman"/>
-          <w:color w:val="222222"/>
-          <w:sz w:val="24"/>
-        </w:rPr>
-        <w:lastRenderedPageBreak/>
-        <w:t>three mappings(Mapping Quality, Assigning design metrics to design properties and Linking design Properties to Quality Attributes).</w:t>
-      </w:r>
-      <w:bookmarkStart w:id="1" w:name="_GoBack"/>
-      <w:bookmarkEnd w:id="1"/>
+        <w:t>The methodology used in the development of hierarchical QMOOD assessment extends Dromey's generic quality model methodology and involves the four levels(Ll through L4) and three mappings(Mapping Quality, Assigning design metrics to design properties and Linking design Properties to Quality Attributes).</w:t>
+      </w:r>
     </w:p>
     <w:p>
       <w:pPr>
@@ -9011,25 +9525,7 @@
           <w:color w:val="222222"/>
           <w:sz w:val="24"/>
         </w:rPr>
-        <w:t xml:space="preserve">Design </w:t>
-      </w:r>
-      <w:proofErr w:type="gramStart"/>
-      <w:r>
-        <w:rPr>
-          <w:rFonts w:ascii="Times New Roman" w:eastAsia="Times New Roman" w:hAnsi="Times New Roman"/>
-          <w:color w:val="222222"/>
-          <w:sz w:val="24"/>
-        </w:rPr>
-        <w:t>size(</w:t>
-      </w:r>
-      <w:proofErr w:type="gramEnd"/>
-      <w:r>
-        <w:rPr>
-          <w:rFonts w:ascii="Times New Roman" w:eastAsia="Times New Roman" w:hAnsi="Times New Roman"/>
-          <w:color w:val="222222"/>
-          <w:sz w:val="24"/>
-        </w:rPr>
-        <w:t xml:space="preserve">DSC)- It measures the number of classes used in design </w:t>
+        <w:t xml:space="preserve">Design size(DSC)- It measures the number of classes used in design </w:t>
       </w:r>
     </w:p>
     <w:p>
@@ -9043,23 +9539,13 @@
           <w:sz w:val="24"/>
         </w:rPr>
       </w:pPr>
-      <w:proofErr w:type="gramStart"/>
-      <w:r>
-        <w:rPr>
-          <w:rFonts w:ascii="Times New Roman" w:eastAsia="Times New Roman" w:hAnsi="Times New Roman"/>
-          <w:color w:val="222222"/>
-          <w:sz w:val="24"/>
-        </w:rPr>
-        <w:t>Hierarchies(</w:t>
-      </w:r>
-      <w:proofErr w:type="gramEnd"/>
-      <w:r>
-        <w:rPr>
-          <w:rFonts w:ascii="Times New Roman" w:eastAsia="Times New Roman" w:hAnsi="Times New Roman"/>
-          <w:color w:val="222222"/>
-          <w:sz w:val="24"/>
-        </w:rPr>
-        <w:t>NOH)- Number of class hierarchies is represented as number of root classes in class design.</w:t>
+      <w:r>
+        <w:rPr>
+          <w:rFonts w:ascii="Times New Roman" w:eastAsia="Times New Roman" w:hAnsi="Times New Roman"/>
+          <w:color w:val="222222"/>
+          <w:sz w:val="24"/>
+        </w:rPr>
+        <w:t>Hierarchies(NOH)- Number of class hierarchies is represented as number of root classes in class design.</w:t>
       </w:r>
     </w:p>
     <w:p>
@@ -9318,6 +9804,18 @@
           <w:sz w:val="24"/>
         </w:rPr>
       </w:pPr>
+    </w:p>
+    <w:p>
+      <w:pPr>
+        <w:spacing w:after="0" w:line="0" w:lineRule="atLeast"/>
+        <w:jc w:val="both"/>
+        <w:rPr>
+          <w:rFonts w:ascii="Times New Roman" w:eastAsia="Times New Roman" w:hAnsi="Times New Roman"/>
+          <w:b/>
+          <w:color w:val="222222"/>
+          <w:sz w:val="24"/>
+        </w:rPr>
+      </w:pPr>
       <w:r>
         <w:rPr>
           <w:rFonts w:ascii="Times New Roman" w:eastAsia="Times New Roman" w:hAnsi="Times New Roman"/>
@@ -9409,6 +9907,7 @@
           <w:color w:val="222222"/>
           <w:sz w:val="24"/>
         </w:rPr>
+        <w:lastRenderedPageBreak/>
         <w:t>Output: evaluation results.</w:t>
       </w:r>
     </w:p>
@@ -9558,6 +10057,18 @@
         <w:jc w:val="both"/>
         <w:rPr>
           <w:rFonts w:ascii="Times New Roman" w:eastAsia="Times New Roman" w:hAnsi="Times New Roman"/>
+        </w:rPr>
+      </w:pPr>
+    </w:p>
+    <w:p>
+      <w:pPr>
+        <w:spacing w:after="0" w:line="276" w:lineRule="auto"/>
+        <w:jc w:val="both"/>
+        <w:rPr>
+          <w:rFonts w:ascii="Times New Roman" w:eastAsia="Times New Roman" w:hAnsi="Times New Roman"/>
+          <w:b/>
+          <w:color w:val="222222"/>
+          <w:sz w:val="24"/>
         </w:rPr>
       </w:pPr>
     </w:p>
@@ -9626,7 +10137,6 @@
           <w:color w:val="222222"/>
           <w:sz w:val="24"/>
         </w:rPr>
-        <w:lastRenderedPageBreak/>
         <w:t>As the design metrics change TQI varies. As the classes and other properties are included TQI is increased. Further when more private attributes are included that is DAM IS included there is further increase in TQI.</w:t>
       </w:r>
     </w:p>
@@ -10015,7 +10525,6 @@
                 <w:sz w:val="24"/>
               </w:rPr>
             </w:pPr>
-            <w:proofErr w:type="spellStart"/>
             <w:r>
               <w:rPr>
                 <w:rFonts w:ascii="Times New Roman" w:eastAsia="Times New Roman" w:hAnsi="Times New Roman"/>
@@ -10023,7 +10532,6 @@
               </w:rPr>
               <w:t>JRuby</w:t>
             </w:r>
-            <w:proofErr w:type="spellEnd"/>
           </w:p>
         </w:tc>
         <w:tc>
@@ -10229,7 +10737,6 @@
                 <w:sz w:val="24"/>
               </w:rPr>
             </w:pPr>
-            <w:proofErr w:type="spellStart"/>
             <w:r>
               <w:rPr>
                 <w:rFonts w:ascii="Times New Roman" w:eastAsia="Times New Roman" w:hAnsi="Times New Roman"/>
@@ -10237,7 +10744,6 @@
               </w:rPr>
               <w:t>JFreeChart</w:t>
             </w:r>
-            <w:proofErr w:type="spellEnd"/>
           </w:p>
         </w:tc>
         <w:tc>
@@ -10337,7 +10843,6 @@
                 <w:sz w:val="24"/>
               </w:rPr>
             </w:pPr>
-            <w:proofErr w:type="spellStart"/>
             <w:r>
               <w:rPr>
                 <w:rFonts w:ascii="Times New Roman" w:eastAsia="Times New Roman" w:hAnsi="Times New Roman"/>
@@ -10345,7 +10850,6 @@
               </w:rPr>
               <w:t>BlueJ</w:t>
             </w:r>
-            <w:proofErr w:type="spellEnd"/>
           </w:p>
         </w:tc>
         <w:tc>
@@ -10555,70 +11059,7 @@
           <w:sz w:val="24"/>
           <w:szCs w:val="24"/>
         </w:rPr>
-        <w:t xml:space="preserve">These are open source software systems which are built using Java programming language. These projects fall under different ecosystems as Apache Ant is a software tool for automating software build processes, </w:t>
-      </w:r>
-      <w:proofErr w:type="spellStart"/>
-      <w:r>
-        <w:rPr>
-          <w:rFonts w:ascii="Times New Roman" w:eastAsia="Times New Roman" w:hAnsi="Times New Roman"/>
-          <w:sz w:val="24"/>
-          <w:szCs w:val="24"/>
-        </w:rPr>
-        <w:t>JRuby</w:t>
-      </w:r>
-      <w:proofErr w:type="spellEnd"/>
-      <w:r>
-        <w:rPr>
-          <w:rFonts w:ascii="Times New Roman" w:eastAsia="Times New Roman" w:hAnsi="Times New Roman"/>
-          <w:sz w:val="24"/>
-          <w:szCs w:val="24"/>
-        </w:rPr>
-        <w:t xml:space="preserve"> is a software used for development of Ruby programming language, JMeter is software used as a load testing tool for analyzing and measuring performance of a variety </w:t>
-      </w:r>
-      <w:r>
-        <w:rPr>
-          <w:rFonts w:ascii="Times New Roman" w:eastAsia="Times New Roman" w:hAnsi="Times New Roman"/>
-          <w:sz w:val="24"/>
-          <w:szCs w:val="24"/>
-        </w:rPr>
-        <w:lastRenderedPageBreak/>
-        <w:t xml:space="preserve">of services, </w:t>
-      </w:r>
-      <w:proofErr w:type="spellStart"/>
-      <w:r>
-        <w:rPr>
-          <w:rFonts w:ascii="Times New Roman" w:eastAsia="Times New Roman" w:hAnsi="Times New Roman"/>
-          <w:sz w:val="24"/>
-          <w:szCs w:val="24"/>
-        </w:rPr>
-        <w:t>Jfreechart</w:t>
-      </w:r>
-      <w:proofErr w:type="spellEnd"/>
-      <w:r>
-        <w:rPr>
-          <w:rFonts w:ascii="Times New Roman" w:eastAsia="Times New Roman" w:hAnsi="Times New Roman"/>
-          <w:sz w:val="24"/>
-          <w:szCs w:val="24"/>
-        </w:rPr>
-        <w:t xml:space="preserve"> is used for creation of wide variety of both interactive and non interactive charts, </w:t>
-      </w:r>
-      <w:proofErr w:type="spellStart"/>
-      <w:r>
-        <w:rPr>
-          <w:rFonts w:ascii="Times New Roman" w:eastAsia="Times New Roman" w:hAnsi="Times New Roman"/>
-          <w:sz w:val="24"/>
-          <w:szCs w:val="24"/>
-        </w:rPr>
-        <w:t>BlueJ</w:t>
-      </w:r>
-      <w:proofErr w:type="spellEnd"/>
-      <w:r>
-        <w:rPr>
-          <w:rFonts w:ascii="Times New Roman" w:eastAsia="Times New Roman" w:hAnsi="Times New Roman"/>
-          <w:sz w:val="24"/>
-          <w:szCs w:val="24"/>
-        </w:rPr>
-        <w:t xml:space="preserve"> is a IDE(integrated development environment) for the Java programming language, developed mainly for</w:t>
+        <w:t>These are open source software systems which are built using Java programming language. These projects fall under different ecosystems as Apache Ant is a software tool for automating software build processes, JRuby is a software used for development of Ruby programming language, JMeter is software used as a load testing tool for analyzing and measuring performance of a variety of services, Jfreechart is used for creation of wide variety of both interactive and non interactive charts, BlueJ is a IDE(integrated development environment) for the Java programming language, developed mainly for</w:t>
       </w:r>
       <w:r>
         <w:rPr>
@@ -10743,39 +11184,7 @@
           <w:rFonts w:ascii="Times New Roman" w:eastAsia="Times New Roman" w:hAnsi="Times New Roman"/>
           <w:sz w:val="24"/>
         </w:rPr>
-        <w:t>[1</w:t>
-      </w:r>
-      <w:proofErr w:type="gramStart"/>
-      <w:r>
-        <w:rPr>
-          <w:rFonts w:ascii="Times New Roman" w:eastAsia="Times New Roman" w:hAnsi="Times New Roman"/>
-          <w:sz w:val="24"/>
-        </w:rPr>
-        <w:t>]  N.</w:t>
-      </w:r>
-      <w:proofErr w:type="gramEnd"/>
-      <w:r>
-        <w:rPr>
-          <w:rFonts w:ascii="Times New Roman" w:eastAsia="Times New Roman" w:hAnsi="Times New Roman"/>
-          <w:sz w:val="24"/>
-        </w:rPr>
-        <w:t xml:space="preserve"> Gupta  , A.P Mathur,  M.L </w:t>
-      </w:r>
-      <w:proofErr w:type="spellStart"/>
-      <w:r>
-        <w:rPr>
-          <w:rFonts w:ascii="Times New Roman" w:eastAsia="Times New Roman" w:hAnsi="Times New Roman"/>
-          <w:sz w:val="24"/>
-        </w:rPr>
-        <w:t>Souffa</w:t>
-      </w:r>
-      <w:proofErr w:type="spellEnd"/>
-      <w:r>
-        <w:rPr>
-          <w:rFonts w:ascii="Times New Roman" w:eastAsia="Times New Roman" w:hAnsi="Times New Roman"/>
-          <w:sz w:val="24"/>
-        </w:rPr>
-        <w:t xml:space="preserve">. 2000. </w:t>
+        <w:t xml:space="preserve">[1]  N. Gupta  , A.P Mathur,  M.L Souffa. 2000. </w:t>
       </w:r>
       <w:r>
         <w:rPr>
@@ -10873,40 +11282,15 @@
           <w:rFonts w:ascii="Times New Roman" w:eastAsia="Times New Roman" w:hAnsi="Times New Roman"/>
           <w:sz w:val="24"/>
         </w:rPr>
-        <w:t xml:space="preserve">R. </w:t>
-      </w:r>
-      <w:proofErr w:type="spellStart"/>
-      <w:r>
-        <w:rPr>
-          <w:rFonts w:ascii="Times New Roman" w:eastAsia="Times New Roman" w:hAnsi="Times New Roman"/>
-          <w:sz w:val="24"/>
-        </w:rPr>
-        <w:t>Lingampally</w:t>
-      </w:r>
-      <w:proofErr w:type="spellEnd"/>
-      <w:r>
-        <w:rPr>
-          <w:rFonts w:ascii="Times New Roman" w:eastAsia="Times New Roman" w:hAnsi="Times New Roman"/>
-          <w:sz w:val="24"/>
-        </w:rPr>
-        <w:t>, A. Gupta, P.</w:t>
-      </w:r>
-      <w:r>
-        <w:rPr>
-          <w:rFonts w:ascii="Times New Roman" w:eastAsia="Times New Roman" w:hAnsi="Times New Roman"/>
-          <w:sz w:val="24"/>
-        </w:rPr>
-        <w:t xml:space="preserve"> </w:t>
-      </w:r>
-      <w:proofErr w:type="spellStart"/>
-      <w:r>
-        <w:rPr>
-          <w:rFonts w:ascii="Times New Roman" w:eastAsia="Times New Roman" w:hAnsi="Times New Roman"/>
-          <w:sz w:val="24"/>
-        </w:rPr>
-        <w:t>Jalote</w:t>
-      </w:r>
-      <w:proofErr w:type="spellEnd"/>
+        <w:t>R. Lingampally, A. Gupta, P.</w:t>
+      </w:r>
+      <w:r>
+        <w:rPr>
+          <w:rFonts w:ascii="Times New Roman" w:eastAsia="Times New Roman" w:hAnsi="Times New Roman"/>
+          <w:sz w:val="24"/>
+        </w:rPr>
+        <w:t xml:space="preserve"> Jalote</w:t>
+      </w:r>
       <w:r>
         <w:rPr>
           <w:rFonts w:ascii="Times New Roman" w:eastAsia="Times New Roman" w:hAnsi="Times New Roman"/>
@@ -10996,23 +11380,8 @@
                 <w:noProof/>
                 <w:sz w:val="24"/>
               </w:rPr>
-              <w:t>[</w:t>
-            </w:r>
-            <w:r>
-              <w:rPr>
-                <w:rFonts w:ascii="Times New Roman" w:hAnsi="Times New Roman" w:cs="Times New Roman"/>
-                <w:noProof/>
-                <w:sz w:val="24"/>
-              </w:rPr>
-              <w:t>3</w:t>
-            </w:r>
-            <w:r>
-              <w:rPr>
-                <w:rFonts w:ascii="Times New Roman" w:hAnsi="Times New Roman" w:cs="Times New Roman"/>
-                <w:noProof/>
-                <w:sz w:val="24"/>
-              </w:rPr>
-              <w:t xml:space="preserve">] </w:t>
+              <w:lastRenderedPageBreak/>
+              <w:t xml:space="preserve">[3] </w:t>
             </w:r>
           </w:p>
         </w:tc>
@@ -11104,7 +11473,7 @@
 </file>
 
 <file path=word/endnotes.xml><?xml version="1.0" encoding="utf-8"?>
-<w:endnotes xmlns:wpc="http://schemas.microsoft.com/office/word/2010/wordprocessingCanvas" xmlns:cx="http://schemas.microsoft.com/office/drawing/2014/chartex" xmlns:cx1="http://schemas.microsoft.com/office/drawing/2015/9/8/chartex" xmlns:cx2="http://schemas.microsoft.com/office/drawing/2015/10/21/chartex" xmlns:cx3="http://schemas.microsoft.com/office/drawing/2016/5/9/chartex" xmlns:cx4="http://schemas.microsoft.com/office/drawing/2016/5/10/chartex" xmlns:cx5="http://schemas.microsoft.com/office/drawing/2016/5/11/chartex" xmlns:cx6="http://schemas.microsoft.com/office/drawing/2016/5/12/chartex" xmlns:cx7="http://schemas.microsoft.com/office/drawing/2016/5/13/chartex" xmlns:cx8="http://schemas.microsoft.com/office/drawing/2016/5/14/chartex" xmlns:mc="http://schemas.openxmlformats.org/markup-compatibility/2006" xmlns:aink="http://schemas.microsoft.com/office/drawing/2016/ink" xmlns:am3d="http://schemas.microsoft.com/office/drawing/2017/model3d" xmlns:o="urn:schemas-microsoft-com:office:office" xmlns:r="http://schemas.openxmlformats.org/officeDocument/2006/relationships" xmlns:m="http://schemas.openxmlformats.org/officeDocument/2006/math" xmlns:v="urn:schemas-microsoft-com:vml" xmlns:wp14="http://schemas.microsoft.com/office/word/2010/wordprocessingDrawing" xmlns:wp="http://schemas.openxmlformats.org/drawingml/2006/wordprocessingDrawing" xmlns:w10="urn:schemas-microsoft-com:office:word" xmlns:w="http://schemas.openxmlformats.org/wordprocessingml/2006/main" xmlns:w14="http://schemas.microsoft.com/office/word/2010/wordml" xmlns:w15="http://schemas.microsoft.com/office/word/2012/wordml" xmlns:w16cid="http://schemas.microsoft.com/office/word/2016/wordml/cid" xmlns:w16se="http://schemas.microsoft.com/office/word/2015/wordml/symex" xmlns:wpg="http://schemas.microsoft.com/office/word/2010/wordprocessingGroup" xmlns:wpi="http://schemas.microsoft.com/office/word/2010/wordprocessingInk" xmlns:wne="http://schemas.microsoft.com/office/word/2006/wordml" xmlns:wps="http://schemas.microsoft.com/office/word/2010/wordprocessingShape" mc:Ignorable="w14 w15 w16se w16cid wp14">
+<w:endnotes xmlns:wpc="http://schemas.microsoft.com/office/word/2010/wordprocessingCanvas" xmlns:cx="http://schemas.microsoft.com/office/drawing/2014/chartex" xmlns:mc="http://schemas.openxmlformats.org/markup-compatibility/2006" xmlns:o="urn:schemas-microsoft-com:office:office" xmlns:r="http://schemas.openxmlformats.org/officeDocument/2006/relationships" xmlns:m="http://schemas.openxmlformats.org/officeDocument/2006/math" xmlns:v="urn:schemas-microsoft-com:vml" xmlns:wp14="http://schemas.microsoft.com/office/word/2010/wordprocessingDrawing" xmlns:wp="http://schemas.openxmlformats.org/drawingml/2006/wordprocessingDrawing" xmlns:w10="urn:schemas-microsoft-com:office:word" xmlns:w="http://schemas.openxmlformats.org/wordprocessingml/2006/main" xmlns:w14="http://schemas.microsoft.com/office/word/2010/wordml" xmlns:w15="http://schemas.microsoft.com/office/word/2012/wordml" xmlns:w16se="http://schemas.microsoft.com/office/word/2015/wordml/symex" xmlns:wpg="http://schemas.microsoft.com/office/word/2010/wordprocessingGroup" xmlns:wpi="http://schemas.microsoft.com/office/word/2010/wordprocessingInk" xmlns:wne="http://schemas.microsoft.com/office/word/2006/wordml" xmlns:wps="http://schemas.microsoft.com/office/word/2010/wordprocessingShape" mc:Ignorable="w14 w15 w16se wp14">
   <w:endnote w:type="separator" w:id="-1">
     <w:p>
       <w:pPr>
@@ -11129,7 +11498,7 @@
 </file>
 
 <file path=word/footnotes.xml><?xml version="1.0" encoding="utf-8"?>
-<w:footnotes xmlns:wpc="http://schemas.microsoft.com/office/word/2010/wordprocessingCanvas" xmlns:cx="http://schemas.microsoft.com/office/drawing/2014/chartex" xmlns:cx1="http://schemas.microsoft.com/office/drawing/2015/9/8/chartex" xmlns:cx2="http://schemas.microsoft.com/office/drawing/2015/10/21/chartex" xmlns:cx3="http://schemas.microsoft.com/office/drawing/2016/5/9/chartex" xmlns:cx4="http://schemas.microsoft.com/office/drawing/2016/5/10/chartex" xmlns:cx5="http://schemas.microsoft.com/office/drawing/2016/5/11/chartex" xmlns:cx6="http://schemas.microsoft.com/office/drawing/2016/5/12/chartex" xmlns:cx7="http://schemas.microsoft.com/office/drawing/2016/5/13/chartex" xmlns:cx8="http://schemas.microsoft.com/office/drawing/2016/5/14/chartex" xmlns:mc="http://schemas.openxmlformats.org/markup-compatibility/2006" xmlns:aink="http://schemas.microsoft.com/office/drawing/2016/ink" xmlns:am3d="http://schemas.microsoft.com/office/drawing/2017/model3d" xmlns:o="urn:schemas-microsoft-com:office:office" xmlns:r="http://schemas.openxmlformats.org/officeDocument/2006/relationships" xmlns:m="http://schemas.openxmlformats.org/officeDocument/2006/math" xmlns:v="urn:schemas-microsoft-com:vml" xmlns:wp14="http://schemas.microsoft.com/office/word/2010/wordprocessingDrawing" xmlns:wp="http://schemas.openxmlformats.org/drawingml/2006/wordprocessingDrawing" xmlns:w10="urn:schemas-microsoft-com:office:word" xmlns:w="http://schemas.openxmlformats.org/wordprocessingml/2006/main" xmlns:w14="http://schemas.microsoft.com/office/word/2010/wordml" xmlns:w15="http://schemas.microsoft.com/office/word/2012/wordml" xmlns:w16cid="http://schemas.microsoft.com/office/word/2016/wordml/cid" xmlns:w16se="http://schemas.microsoft.com/office/word/2015/wordml/symex" xmlns:wpg="http://schemas.microsoft.com/office/word/2010/wordprocessingGroup" xmlns:wpi="http://schemas.microsoft.com/office/word/2010/wordprocessingInk" xmlns:wne="http://schemas.microsoft.com/office/word/2006/wordml" xmlns:wps="http://schemas.microsoft.com/office/word/2010/wordprocessingShape" mc:Ignorable="w14 w15 w16se w16cid wp14">
+<w:footnotes xmlns:wpc="http://schemas.microsoft.com/office/word/2010/wordprocessingCanvas" xmlns:cx="http://schemas.microsoft.com/office/drawing/2014/chartex" xmlns:mc="http://schemas.openxmlformats.org/markup-compatibility/2006" xmlns:o="urn:schemas-microsoft-com:office:office" xmlns:r="http://schemas.openxmlformats.org/officeDocument/2006/relationships" xmlns:m="http://schemas.openxmlformats.org/officeDocument/2006/math" xmlns:v="urn:schemas-microsoft-com:vml" xmlns:wp14="http://schemas.microsoft.com/office/word/2010/wordprocessingDrawing" xmlns:wp="http://schemas.openxmlformats.org/drawingml/2006/wordprocessingDrawing" xmlns:w10="urn:schemas-microsoft-com:office:word" xmlns:w="http://schemas.openxmlformats.org/wordprocessingml/2006/main" xmlns:w14="http://schemas.microsoft.com/office/word/2010/wordml" xmlns:w15="http://schemas.microsoft.com/office/word/2012/wordml" xmlns:w16se="http://schemas.microsoft.com/office/word/2015/wordml/symex" xmlns:wpg="http://schemas.microsoft.com/office/word/2010/wordprocessingGroup" xmlns:wpi="http://schemas.microsoft.com/office/word/2010/wordprocessingInk" xmlns:wne="http://schemas.microsoft.com/office/word/2006/wordml" xmlns:wps="http://schemas.microsoft.com/office/word/2010/wordprocessingShape" mc:Ignorable="w14 w15 w16se wp14">
   <w:footnote w:type="separator" w:id="-1">
     <w:p>
       <w:pPr>
@@ -11154,7 +11523,7 @@
 </file>
 
 <file path=word/numbering.xml><?xml version="1.0" encoding="utf-8"?>
-<w:numbering xmlns:wpc="http://schemas.microsoft.com/office/word/2010/wordprocessingCanvas" xmlns:cx="http://schemas.microsoft.com/office/drawing/2014/chartex" xmlns:cx1="http://schemas.microsoft.com/office/drawing/2015/9/8/chartex" xmlns:cx2="http://schemas.microsoft.com/office/drawing/2015/10/21/chartex" xmlns:cx3="http://schemas.microsoft.com/office/drawing/2016/5/9/chartex" xmlns:cx4="http://schemas.microsoft.com/office/drawing/2016/5/10/chartex" xmlns:cx5="http://schemas.microsoft.com/office/drawing/2016/5/11/chartex" xmlns:cx6="http://schemas.microsoft.com/office/drawing/2016/5/12/chartex" xmlns:cx7="http://schemas.microsoft.com/office/drawing/2016/5/13/chartex" xmlns:cx8="http://schemas.microsoft.com/office/drawing/2016/5/14/chartex" xmlns:mc="http://schemas.openxmlformats.org/markup-compatibility/2006" xmlns:aink="http://schemas.microsoft.com/office/drawing/2016/ink" xmlns:am3d="http://schemas.microsoft.com/office/drawing/2017/model3d" xmlns:o="urn:schemas-microsoft-com:office:office" xmlns:r="http://schemas.openxmlformats.org/officeDocument/2006/relationships" xmlns:m="http://schemas.openxmlformats.org/officeDocument/2006/math" xmlns:v="urn:schemas-microsoft-com:vml" xmlns:wp14="http://schemas.microsoft.com/office/word/2010/wordprocessingDrawing" xmlns:wp="http://schemas.openxmlformats.org/drawingml/2006/wordprocessingDrawing" xmlns:w10="urn:schemas-microsoft-com:office:word" xmlns:w="http://schemas.openxmlformats.org/wordprocessingml/2006/main" xmlns:w14="http://schemas.microsoft.com/office/word/2010/wordml" xmlns:w15="http://schemas.microsoft.com/office/word/2012/wordml" xmlns:w16cid="http://schemas.microsoft.com/office/word/2016/wordml/cid" xmlns:w16se="http://schemas.microsoft.com/office/word/2015/wordml/symex" xmlns:wpg="http://schemas.microsoft.com/office/word/2010/wordprocessingGroup" xmlns:wpi="http://schemas.microsoft.com/office/word/2010/wordprocessingInk" xmlns:wne="http://schemas.microsoft.com/office/word/2006/wordml" xmlns:wps="http://schemas.microsoft.com/office/word/2010/wordprocessingShape" mc:Ignorable="w14 w15 w16se w16cid wp14">
+<w:numbering xmlns:wpc="http://schemas.microsoft.com/office/word/2010/wordprocessingCanvas" xmlns:cx="http://schemas.microsoft.com/office/drawing/2014/chartex" xmlns:mc="http://schemas.openxmlformats.org/markup-compatibility/2006" xmlns:o="urn:schemas-microsoft-com:office:office" xmlns:r="http://schemas.openxmlformats.org/officeDocument/2006/relationships" xmlns:m="http://schemas.openxmlformats.org/officeDocument/2006/math" xmlns:v="urn:schemas-microsoft-com:vml" xmlns:wp14="http://schemas.microsoft.com/office/word/2010/wordprocessingDrawing" xmlns:wp="http://schemas.openxmlformats.org/drawingml/2006/wordprocessingDrawing" xmlns:w10="urn:schemas-microsoft-com:office:word" xmlns:w="http://schemas.openxmlformats.org/wordprocessingml/2006/main" xmlns:w14="http://schemas.microsoft.com/office/word/2010/wordml" xmlns:w15="http://schemas.microsoft.com/office/word/2012/wordml" xmlns:w16se="http://schemas.microsoft.com/office/word/2015/wordml/symex" xmlns:wpg="http://schemas.microsoft.com/office/word/2010/wordprocessingGroup" xmlns:wpi="http://schemas.microsoft.com/office/word/2010/wordprocessingInk" xmlns:wne="http://schemas.microsoft.com/office/word/2006/wordml" xmlns:wps="http://schemas.microsoft.com/office/word/2010/wordprocessingShape" mc:Ignorable="w14 w15 w16se wp14">
   <w:abstractNum w:abstractNumId="0" w15:restartNumberingAfterBreak="0">
     <w:nsid w:val="00000008"/>
     <w:multiLevelType w:val="hybridMultilevel"/>
@@ -11540,6 +11909,155 @@
       </w:pPr>
     </w:lvl>
   </w:abstractNum>
+  <w:abstractNum w:abstractNumId="5" w15:restartNumberingAfterBreak="0">
+    <w:nsid w:val="68083B12"/>
+    <w:multiLevelType w:val="multilevel"/>
+    <w:tmpl w:val="DA626402"/>
+    <w:lvl w:ilvl="0">
+      <w:start w:val="1"/>
+      <w:numFmt w:val="bullet"/>
+      <w:lvlText w:val=""/>
+      <w:lvlJc w:val="left"/>
+      <w:pPr>
+        <w:tabs>
+          <w:tab w:val="num" w:pos="720"/>
+        </w:tabs>
+        <w:ind w:left="720" w:hanging="360"/>
+      </w:pPr>
+      <w:rPr>
+        <w:rFonts w:ascii="Symbol" w:hAnsi="Symbol" w:hint="default"/>
+        <w:sz w:val="20"/>
+      </w:rPr>
+    </w:lvl>
+    <w:lvl w:ilvl="1" w:tentative="1">
+      <w:start w:val="1"/>
+      <w:numFmt w:val="bullet"/>
+      <w:lvlText w:val="o"/>
+      <w:lvlJc w:val="left"/>
+      <w:pPr>
+        <w:tabs>
+          <w:tab w:val="num" w:pos="1440"/>
+        </w:tabs>
+        <w:ind w:left="1440" w:hanging="360"/>
+      </w:pPr>
+      <w:rPr>
+        <w:rFonts w:ascii="Courier New" w:hAnsi="Courier New" w:hint="default"/>
+        <w:sz w:val="20"/>
+      </w:rPr>
+    </w:lvl>
+    <w:lvl w:ilvl="2" w:tentative="1">
+      <w:start w:val="1"/>
+      <w:numFmt w:val="bullet"/>
+      <w:lvlText w:val=""/>
+      <w:lvlJc w:val="left"/>
+      <w:pPr>
+        <w:tabs>
+          <w:tab w:val="num" w:pos="2160"/>
+        </w:tabs>
+        <w:ind w:left="2160" w:hanging="360"/>
+      </w:pPr>
+      <w:rPr>
+        <w:rFonts w:ascii="Wingdings" w:hAnsi="Wingdings" w:hint="default"/>
+        <w:sz w:val="20"/>
+      </w:rPr>
+    </w:lvl>
+    <w:lvl w:ilvl="3" w:tentative="1">
+      <w:start w:val="1"/>
+      <w:numFmt w:val="bullet"/>
+      <w:lvlText w:val=""/>
+      <w:lvlJc w:val="left"/>
+      <w:pPr>
+        <w:tabs>
+          <w:tab w:val="num" w:pos="2880"/>
+        </w:tabs>
+        <w:ind w:left="2880" w:hanging="360"/>
+      </w:pPr>
+      <w:rPr>
+        <w:rFonts w:ascii="Wingdings" w:hAnsi="Wingdings" w:hint="default"/>
+        <w:sz w:val="20"/>
+      </w:rPr>
+    </w:lvl>
+    <w:lvl w:ilvl="4" w:tentative="1">
+      <w:start w:val="1"/>
+      <w:numFmt w:val="bullet"/>
+      <w:lvlText w:val=""/>
+      <w:lvlJc w:val="left"/>
+      <w:pPr>
+        <w:tabs>
+          <w:tab w:val="num" w:pos="3600"/>
+        </w:tabs>
+        <w:ind w:left="3600" w:hanging="360"/>
+      </w:pPr>
+      <w:rPr>
+        <w:rFonts w:ascii="Wingdings" w:hAnsi="Wingdings" w:hint="default"/>
+        <w:sz w:val="20"/>
+      </w:rPr>
+    </w:lvl>
+    <w:lvl w:ilvl="5" w:tentative="1">
+      <w:start w:val="1"/>
+      <w:numFmt w:val="bullet"/>
+      <w:lvlText w:val=""/>
+      <w:lvlJc w:val="left"/>
+      <w:pPr>
+        <w:tabs>
+          <w:tab w:val="num" w:pos="4320"/>
+        </w:tabs>
+        <w:ind w:left="4320" w:hanging="360"/>
+      </w:pPr>
+      <w:rPr>
+        <w:rFonts w:ascii="Wingdings" w:hAnsi="Wingdings" w:hint="default"/>
+        <w:sz w:val="20"/>
+      </w:rPr>
+    </w:lvl>
+    <w:lvl w:ilvl="6" w:tentative="1">
+      <w:start w:val="1"/>
+      <w:numFmt w:val="bullet"/>
+      <w:lvlText w:val=""/>
+      <w:lvlJc w:val="left"/>
+      <w:pPr>
+        <w:tabs>
+          <w:tab w:val="num" w:pos="5040"/>
+        </w:tabs>
+        <w:ind w:left="5040" w:hanging="360"/>
+      </w:pPr>
+      <w:rPr>
+        <w:rFonts w:ascii="Wingdings" w:hAnsi="Wingdings" w:hint="default"/>
+        <w:sz w:val="20"/>
+      </w:rPr>
+    </w:lvl>
+    <w:lvl w:ilvl="7" w:tentative="1">
+      <w:start w:val="1"/>
+      <w:numFmt w:val="bullet"/>
+      <w:lvlText w:val=""/>
+      <w:lvlJc w:val="left"/>
+      <w:pPr>
+        <w:tabs>
+          <w:tab w:val="num" w:pos="5760"/>
+        </w:tabs>
+        <w:ind w:left="5760" w:hanging="360"/>
+      </w:pPr>
+      <w:rPr>
+        <w:rFonts w:ascii="Wingdings" w:hAnsi="Wingdings" w:hint="default"/>
+        <w:sz w:val="20"/>
+      </w:rPr>
+    </w:lvl>
+    <w:lvl w:ilvl="8" w:tentative="1">
+      <w:start w:val="1"/>
+      <w:numFmt w:val="bullet"/>
+      <w:lvlText w:val=""/>
+      <w:lvlJc w:val="left"/>
+      <w:pPr>
+        <w:tabs>
+          <w:tab w:val="num" w:pos="6480"/>
+        </w:tabs>
+        <w:ind w:left="6480" w:hanging="360"/>
+      </w:pPr>
+      <w:rPr>
+        <w:rFonts w:ascii="Wingdings" w:hAnsi="Wingdings" w:hint="default"/>
+        <w:sz w:val="20"/>
+      </w:rPr>
+    </w:lvl>
+  </w:abstractNum>
   <w:num w:numId="1">
     <w:abstractNumId w:val="4"/>
   </w:num>
@@ -11555,11 +12073,14 @@
   <w:num w:numId="5">
     <w:abstractNumId w:val="1"/>
   </w:num>
+  <w:num w:numId="6">
+    <w:abstractNumId w:val="5"/>
+  </w:num>
 </w:numbering>
 </file>
 
 <file path=word/styles.xml><?xml version="1.0" encoding="utf-8"?>
-<w:styles xmlns:mc="http://schemas.openxmlformats.org/markup-compatibility/2006" xmlns:r="http://schemas.openxmlformats.org/officeDocument/2006/relationships" xmlns:w="http://schemas.openxmlformats.org/wordprocessingml/2006/main" xmlns:w14="http://schemas.microsoft.com/office/word/2010/wordml" xmlns:w15="http://schemas.microsoft.com/office/word/2012/wordml" xmlns:w16cid="http://schemas.microsoft.com/office/word/2016/wordml/cid" xmlns:w16se="http://schemas.microsoft.com/office/word/2015/wordml/symex" mc:Ignorable="w14 w15 w16se w16cid">
+<w:styles xmlns:mc="http://schemas.openxmlformats.org/markup-compatibility/2006" xmlns:r="http://schemas.openxmlformats.org/officeDocument/2006/relationships" xmlns:w="http://schemas.openxmlformats.org/wordprocessingml/2006/main" xmlns:w14="http://schemas.microsoft.com/office/word/2010/wordml" xmlns:w15="http://schemas.microsoft.com/office/word/2012/wordml" xmlns:w16se="http://schemas.microsoft.com/office/word/2015/wordml/symex" mc:Ignorable="w14 w15 w16se">
   <w:docDefaults>
     <w:rPrDefault>
       <w:rPr>
@@ -11575,7 +12096,7 @@
       </w:pPr>
     </w:pPrDefault>
   </w:docDefaults>
-  <w:latentStyles w:defLockedState="0" w:defUIPriority="99" w:defSemiHidden="0" w:defUnhideWhenUsed="0" w:defQFormat="0" w:count="375">
+  <w:latentStyles w:defLockedState="0" w:defUIPriority="99" w:defSemiHidden="0" w:defUnhideWhenUsed="0" w:defQFormat="0" w:count="371">
     <w:lsdException w:name="Normal" w:uiPriority="0" w:qFormat="1"/>
     <w:lsdException w:name="heading 1" w:uiPriority="9" w:qFormat="1"/>
     <w:lsdException w:name="heading 2" w:semiHidden="1" w:uiPriority="9" w:unhideWhenUsed="1" w:qFormat="1"/>
@@ -11947,10 +12468,6 @@
     <w:lsdException w:name="List Table 5 Dark Accent 6" w:uiPriority="50"/>
     <w:lsdException w:name="List Table 6 Colorful Accent 6" w:uiPriority="51"/>
     <w:lsdException w:name="List Table 7 Colorful Accent 6" w:uiPriority="52"/>
-    <w:lsdException w:name="Mention" w:semiHidden="1" w:unhideWhenUsed="1"/>
-    <w:lsdException w:name="Smart Hyperlink" w:semiHidden="1" w:unhideWhenUsed="1"/>
-    <w:lsdException w:name="Hashtag" w:semiHidden="1" w:unhideWhenUsed="1"/>
-    <w:lsdException w:name="Unresolved Mention" w:semiHidden="1" w:unhideWhenUsed="1"/>
   </w:latentStyles>
   <w:style w:type="paragraph" w:default="1" w:styleId="Normal">
     <w:name w:val="Normal"/>
@@ -12090,7 +12607,7 @@
       <w:u w:val="single"/>
     </w:rPr>
   </w:style>
-  <w:style w:type="character" w:styleId="UnresolvedMention">
+  <w:style w:type="character" w:customStyle="1" w:styleId="UnresolvedMention">
     <w:name w:val="Unresolved Mention"/>
     <w:basedOn w:val="DefaultParagraphFont"/>
     <w:uiPriority w:val="99"/>
@@ -12474,7 +12991,7 @@
 </file>
 
 <file path=customXml/itemProps1.xml><?xml version="1.0" encoding="utf-8"?>
-<ds:datastoreItem xmlns:ds="http://schemas.openxmlformats.org/officeDocument/2006/customXml" ds:itemID="{585D97F5-B7C1-4113-93F5-5A862630CF53}">
+<ds:datastoreItem xmlns:ds="http://schemas.openxmlformats.org/officeDocument/2006/customXml" ds:itemID="{826A213E-CD0C-4E3F-939E-C93E6BC73906}">
   <ds:schemaRefs>
     <ds:schemaRef ds:uri="http://schemas.openxmlformats.org/officeDocument/2006/bibliography"/>
   </ds:schemaRefs>

</xml_diff>

<commit_message>
Cyclomatic Complexity Metric Added.
</commit_message>
<xml_diff>
--- a/SoftwareMeasurementMilestone2 (1).docx
+++ b/SoftwareMeasurementMilestone2 (1).docx
@@ -1,6 +1,6 @@
 
 <file path=word/document.xml><?xml version="1.0" encoding="utf-8"?>
-<w:document xmlns:wpc="http://schemas.microsoft.com/office/word/2010/wordprocessingCanvas" xmlns:cx="http://schemas.microsoft.com/office/drawing/2014/chartex" xmlns:mc="http://schemas.openxmlformats.org/markup-compatibility/2006" xmlns:o="urn:schemas-microsoft-com:office:office" xmlns:r="http://schemas.openxmlformats.org/officeDocument/2006/relationships" xmlns:m="http://schemas.openxmlformats.org/officeDocument/2006/math" xmlns:v="urn:schemas-microsoft-com:vml" xmlns:wp14="http://schemas.microsoft.com/office/word/2010/wordprocessingDrawing" xmlns:wp="http://schemas.openxmlformats.org/drawingml/2006/wordprocessingDrawing" xmlns:w10="urn:schemas-microsoft-com:office:word" xmlns:w="http://schemas.openxmlformats.org/wordprocessingml/2006/main" xmlns:w14="http://schemas.microsoft.com/office/word/2010/wordml" xmlns:w15="http://schemas.microsoft.com/office/word/2012/wordml" xmlns:w16se="http://schemas.microsoft.com/office/word/2015/wordml/symex" xmlns:wpg="http://schemas.microsoft.com/office/word/2010/wordprocessingGroup" xmlns:wpi="http://schemas.microsoft.com/office/word/2010/wordprocessingInk" xmlns:wne="http://schemas.microsoft.com/office/word/2006/wordml" xmlns:wps="http://schemas.microsoft.com/office/word/2010/wordprocessingShape" mc:Ignorable="w14 w15 w16se wp14">
+<w:document xmlns:wpc="http://schemas.microsoft.com/office/word/2010/wordprocessingCanvas" xmlns:mc="http://schemas.openxmlformats.org/markup-compatibility/2006" xmlns:o="urn:schemas-microsoft-com:office:office" xmlns:r="http://schemas.openxmlformats.org/officeDocument/2006/relationships" xmlns:m="http://schemas.openxmlformats.org/officeDocument/2006/math" xmlns:v="urn:schemas-microsoft-com:vml" xmlns:wp14="http://schemas.microsoft.com/office/word/2010/wordprocessingDrawing" xmlns:wp="http://schemas.openxmlformats.org/drawingml/2006/wordprocessingDrawing" xmlns:w10="urn:schemas-microsoft-com:office:word" xmlns:w="http://schemas.openxmlformats.org/wordprocessingml/2006/main" xmlns:w14="http://schemas.microsoft.com/office/word/2010/wordml" xmlns:w15="http://schemas.microsoft.com/office/word/2012/wordml" xmlns:wpg="http://schemas.microsoft.com/office/word/2010/wordprocessingGroup" xmlns:wpi="http://schemas.microsoft.com/office/word/2010/wordprocessingInk" xmlns:wne="http://schemas.microsoft.com/office/word/2006/wordml" xmlns:wps="http://schemas.microsoft.com/office/word/2010/wordprocessingShape" mc:Ignorable="w14 w15 wp14">
   <w:body>
     <w:p>
       <w:pPr>
@@ -174,8 +174,6 @@
         </w:rPr>
         <w:tab/>
       </w:r>
-      <w:bookmarkStart w:id="1" w:name="_GoBack"/>
-      <w:bookmarkEnd w:id="1"/>
       <w:r>
         <w:rPr>
           <w:rFonts w:ascii="Times New Roman" w:eastAsia="Times New Roman" w:hAnsi="Times New Roman"/>
@@ -322,6 +320,23 @@
               </w:rPr>
             </w:pPr>
           </w:p>
+          <w:p>
+            <w:pPr>
+              <w:spacing w:line="228" w:lineRule="exact"/>
+              <w:jc w:val="center"/>
+              <w:rPr>
+                <w:rFonts w:ascii="Times New Roman" w:eastAsia="Times New Roman" w:hAnsi="Times New Roman"/>
+                <w:sz w:val="24"/>
+              </w:rPr>
+            </w:pPr>
+            <w:r>
+              <w:rPr>
+                <w:rFonts w:ascii="Times New Roman" w:eastAsia="Times New Roman" w:hAnsi="Times New Roman"/>
+                <w:sz w:val="24"/>
+              </w:rPr>
+              <w:t>40083388</w:t>
+            </w:r>
+          </w:p>
         </w:tc>
         <w:tc>
           <w:tcPr>
@@ -335,6 +350,22 @@
                 <w:sz w:val="24"/>
               </w:rPr>
             </w:pPr>
+          </w:p>
+          <w:p>
+            <w:pPr>
+              <w:spacing w:line="228" w:lineRule="exact"/>
+              <w:rPr>
+                <w:rFonts w:ascii="Times New Roman" w:eastAsia="Times New Roman" w:hAnsi="Times New Roman"/>
+                <w:sz w:val="24"/>
+              </w:rPr>
+            </w:pPr>
+            <w:r>
+              <w:rPr>
+                <w:rFonts w:ascii="Times New Roman" w:eastAsia="Times New Roman" w:hAnsi="Times New Roman"/>
+                <w:sz w:val="24"/>
+              </w:rPr>
+              <w:t>Chetanpaliwal22@gmail.com</w:t>
+            </w:r>
           </w:p>
         </w:tc>
       </w:tr>
@@ -935,6 +966,14 @@
           <w:sz w:val="24"/>
         </w:rPr>
         <w:t>4:</w:t>
+      </w:r>
+      <w:r>
+        <w:rPr>
+          <w:rFonts w:ascii="Times New Roman" w:eastAsia="Times New Roman" w:hAnsi="Times New Roman"/>
+          <w:b/>
+          <w:sz w:val="24"/>
+        </w:rPr>
+        <w:t xml:space="preserve"> Cyclomatic Complexity (McCabe)</w:t>
       </w:r>
     </w:p>
     <w:p>
@@ -5921,7 +5960,16 @@
           <w:sz w:val="28"/>
           <w:szCs w:val="28"/>
         </w:rPr>
-        <w:t>3.Related Work</w:t>
+        <w:t>3. Related</w:t>
+      </w:r>
+      <w:r>
+        <w:rPr>
+          <w:rFonts w:ascii="Times New Roman" w:eastAsia="Times New Roman" w:hAnsi="Times New Roman"/>
+          <w:b/>
+          <w:sz w:val="28"/>
+          <w:szCs w:val="28"/>
+        </w:rPr>
+        <w:t xml:space="preserve"> Work</w:t>
       </w:r>
     </w:p>
     <w:p>
@@ -7442,20 +7490,968 @@
     <w:p>
       <w:pPr>
         <w:spacing w:line="0" w:lineRule="atLeast"/>
-        <w:jc w:val="both"/>
-        <w:rPr>
-          <w:rFonts w:ascii="Times New Roman" w:eastAsia="Times New Roman" w:hAnsi="Times New Roman" w:cs="Times New Roman"/>
-          <w:color w:val="222222"/>
-          <w:sz w:val="24"/>
-          <w:szCs w:val="24"/>
-        </w:rPr>
-      </w:pPr>
+        <w:rPr>
+          <w:rFonts w:ascii="Times New Roman" w:eastAsia="Times New Roman" w:hAnsi="Times New Roman" w:cs="Times New Roman"/>
+          <w:b/>
+          <w:color w:val="222222"/>
+          <w:sz w:val="28"/>
+          <w:szCs w:val="28"/>
+        </w:rPr>
+      </w:pPr>
+    </w:p>
+    <w:p>
+      <w:pPr>
+        <w:spacing w:line="0" w:lineRule="atLeast"/>
+        <w:rPr>
+          <w:rFonts w:ascii="Times New Roman" w:eastAsia="Times New Roman" w:hAnsi="Times New Roman" w:cs="Times New Roman"/>
+          <w:b/>
+          <w:color w:val="222222"/>
+          <w:sz w:val="28"/>
+          <w:szCs w:val="28"/>
+        </w:rPr>
+      </w:pPr>
+    </w:p>
+    <w:p>
+      <w:pPr>
+        <w:spacing w:line="0" w:lineRule="atLeast"/>
+        <w:rPr>
+          <w:rFonts w:ascii="Times New Roman" w:eastAsia="Times New Roman" w:hAnsi="Times New Roman" w:cs="Times New Roman"/>
+          <w:b/>
+          <w:color w:val="222222"/>
+          <w:sz w:val="28"/>
+          <w:szCs w:val="28"/>
+        </w:rPr>
+      </w:pPr>
+    </w:p>
+    <w:p>
+      <w:pPr>
+        <w:spacing w:line="0" w:lineRule="atLeast"/>
+        <w:rPr>
+          <w:rFonts w:ascii="Times New Roman" w:eastAsia="Times New Roman" w:hAnsi="Times New Roman" w:cs="Times New Roman"/>
+          <w:b/>
+          <w:color w:val="222222"/>
+          <w:sz w:val="28"/>
+          <w:szCs w:val="28"/>
+        </w:rPr>
+      </w:pPr>
+    </w:p>
+    <w:p>
+      <w:pPr>
+        <w:spacing w:line="0" w:lineRule="atLeast"/>
+        <w:rPr>
+          <w:rFonts w:ascii="Times New Roman" w:eastAsia="Times New Roman" w:hAnsi="Times New Roman" w:cs="Times New Roman"/>
+          <w:b/>
+          <w:color w:val="222222"/>
+          <w:sz w:val="28"/>
+          <w:szCs w:val="28"/>
+        </w:rPr>
+      </w:pPr>
+    </w:p>
+    <w:p>
+      <w:pPr>
+        <w:spacing w:line="0" w:lineRule="atLeast"/>
+        <w:rPr>
+          <w:rFonts w:ascii="Times New Roman" w:eastAsia="Times New Roman" w:hAnsi="Times New Roman" w:cs="Times New Roman"/>
+          <w:b/>
+          <w:color w:val="222222"/>
+          <w:sz w:val="28"/>
+          <w:szCs w:val="28"/>
+        </w:rPr>
+      </w:pPr>
+      <w:r>
+        <w:rPr>
+          <w:rFonts w:ascii="Times New Roman" w:eastAsia="Times New Roman" w:hAnsi="Times New Roman" w:cs="Times New Roman"/>
+          <w:b/>
+          <w:color w:val="222222"/>
+          <w:sz w:val="28"/>
+          <w:szCs w:val="28"/>
+        </w:rPr>
+        <w:lastRenderedPageBreak/>
+        <w:t xml:space="preserve">Cyclomatic </w:t>
+      </w:r>
+      <w:r>
+        <w:rPr>
+          <w:rFonts w:ascii="Times New Roman" w:eastAsia="Times New Roman" w:hAnsi="Times New Roman" w:cs="Times New Roman"/>
+          <w:b/>
+          <w:color w:val="222222"/>
+          <w:sz w:val="28"/>
+          <w:szCs w:val="28"/>
+        </w:rPr>
+        <w:t>Complexity (</w:t>
+      </w:r>
+      <w:r>
+        <w:rPr>
+          <w:rFonts w:ascii="Times New Roman" w:eastAsia="Times New Roman" w:hAnsi="Times New Roman" w:cs="Times New Roman"/>
+          <w:b/>
+          <w:color w:val="222222"/>
+          <w:sz w:val="28"/>
+          <w:szCs w:val="28"/>
+        </w:rPr>
+        <w:t>McCabe)</w:t>
+      </w:r>
+      <w:r>
+        <w:rPr>
+          <w:rFonts w:ascii="Times New Roman" w:eastAsia="Times New Roman" w:hAnsi="Times New Roman" w:cs="Times New Roman"/>
+          <w:b/>
+          <w:color w:val="222222"/>
+          <w:sz w:val="28"/>
+          <w:szCs w:val="28"/>
+        </w:rPr>
+        <w:t>:</w:t>
+      </w:r>
     </w:p>
     <w:p>
       <w:pPr>
         <w:spacing w:line="0" w:lineRule="atLeast"/>
         <w:jc w:val="both"/>
         <w:rPr>
+          <w:rFonts w:ascii="Times New Roman" w:eastAsia="Times New Roman" w:hAnsi="Times New Roman" w:cs="Times New Roman"/>
+          <w:b/>
+          <w:color w:val="222222"/>
+          <w:sz w:val="24"/>
+          <w:szCs w:val="24"/>
+        </w:rPr>
+      </w:pPr>
+      <w:r>
+        <w:rPr>
+          <w:rFonts w:ascii="Times New Roman" w:eastAsia="Times New Roman" w:hAnsi="Times New Roman" w:cs="Times New Roman"/>
+          <w:b/>
+          <w:color w:val="222222"/>
+          <w:sz w:val="24"/>
+          <w:szCs w:val="24"/>
+        </w:rPr>
+        <w:t>Objective:</w:t>
+      </w:r>
+    </w:p>
+    <w:p>
+      <w:pPr>
+        <w:spacing w:line="0" w:lineRule="atLeast"/>
+        <w:jc w:val="both"/>
+        <w:rPr>
+          <w:rFonts w:ascii="Times New Roman" w:eastAsia="Times New Roman" w:hAnsi="Times New Roman" w:cs="Times New Roman"/>
+          <w:color w:val="222222"/>
+          <w:sz w:val="24"/>
+          <w:szCs w:val="24"/>
+        </w:rPr>
+      </w:pPr>
+      <w:r>
+        <w:rPr>
+          <w:rFonts w:ascii="Times New Roman" w:eastAsia="Times New Roman" w:hAnsi="Times New Roman" w:cs="Times New Roman"/>
+          <w:color w:val="222222"/>
+          <w:sz w:val="24"/>
+          <w:szCs w:val="24"/>
+        </w:rPr>
+        <w:t xml:space="preserve">Cyclomatic complexity is a quantitative measure of the number of linearly independent paths through program’s source code. Cyclomatic complexity is used as a benchmark to compare two </w:t>
+      </w:r>
+      <w:r>
+        <w:rPr>
+          <w:rFonts w:ascii="Times New Roman" w:eastAsia="Times New Roman" w:hAnsi="Times New Roman" w:cs="Times New Roman"/>
+          <w:color w:val="222222"/>
+          <w:sz w:val="24"/>
+          <w:szCs w:val="24"/>
+        </w:rPr>
+        <w:t>different</w:t>
+      </w:r>
+      <w:r>
+        <w:rPr>
+          <w:rFonts w:ascii="Times New Roman" w:eastAsia="Times New Roman" w:hAnsi="Times New Roman" w:cs="Times New Roman"/>
+          <w:color w:val="222222"/>
+          <w:sz w:val="24"/>
+          <w:szCs w:val="24"/>
+        </w:rPr>
+        <w:t xml:space="preserve"> source code. The program with high cyclomatic complexity is more error prone and require more </w:t>
+      </w:r>
+      <w:r>
+        <w:rPr>
+          <w:rFonts w:ascii="Times New Roman" w:eastAsia="Times New Roman" w:hAnsi="Times New Roman" w:cs="Times New Roman"/>
+          <w:color w:val="222222"/>
+          <w:sz w:val="24"/>
+          <w:szCs w:val="24"/>
+        </w:rPr>
+        <w:t>understanding for testing. It also help us in determining the number of test cases that will be required for complete branch coverage.</w:t>
+      </w:r>
+    </w:p>
+    <w:p>
+      <w:pPr>
+        <w:spacing w:line="0" w:lineRule="atLeast"/>
+        <w:jc w:val="both"/>
+        <w:rPr>
+          <w:rFonts w:ascii="Times New Roman" w:eastAsia="Times New Roman" w:hAnsi="Times New Roman" w:cs="Times New Roman"/>
+          <w:color w:val="222222"/>
+          <w:sz w:val="24"/>
+          <w:szCs w:val="24"/>
+        </w:rPr>
+      </w:pPr>
+      <w:r>
+        <w:rPr>
+          <w:rFonts w:ascii="Times New Roman" w:eastAsia="Times New Roman" w:hAnsi="Times New Roman" w:cs="Times New Roman"/>
+          <w:color w:val="222222"/>
+          <w:sz w:val="24"/>
+          <w:szCs w:val="24"/>
+        </w:rPr>
+        <w:t xml:space="preserve">Cyclomatic complexity is calculate with the help of number of edges(E), number of nodes(N) and number of connected point(P). </w:t>
+      </w:r>
+      <w:r>
+        <w:rPr>
+          <w:rFonts w:ascii="Times New Roman" w:eastAsia="Times New Roman" w:hAnsi="Times New Roman" w:cs="Times New Roman"/>
+          <w:color w:val="222222"/>
+          <w:sz w:val="24"/>
+          <w:szCs w:val="24"/>
+        </w:rPr>
+        <w:t xml:space="preserve"> </w:t>
+      </w:r>
+    </w:p>
+    <w:p>
+      <w:pPr>
+        <w:numPr>
+          <w:ilvl w:val="0"/>
+          <w:numId w:val="6"/>
+        </w:numPr>
+        <w:shd w:val="clear" w:color="auto" w:fill="FFFFFF"/>
+        <w:spacing w:before="100" w:beforeAutospacing="1" w:after="100" w:afterAutospacing="1" w:line="240" w:lineRule="auto"/>
+        <w:jc w:val="both"/>
+        <w:rPr>
+          <w:rFonts w:ascii="Times New Roman" w:eastAsia="Times New Roman" w:hAnsi="Times New Roman" w:cs="Times New Roman"/>
+          <w:color w:val="222222"/>
+          <w:sz w:val="24"/>
+          <w:szCs w:val="24"/>
+          <w:lang w:eastAsia="en-CA"/>
+        </w:rPr>
+      </w:pPr>
+      <w:r>
+        <w:rPr>
+          <w:rFonts w:ascii="Times New Roman" w:eastAsia="Times New Roman" w:hAnsi="Times New Roman" w:cs="Times New Roman"/>
+          <w:color w:val="222222"/>
+          <w:sz w:val="24"/>
+          <w:szCs w:val="24"/>
+          <w:lang w:eastAsia="en-CA"/>
+        </w:rPr>
+        <w:t xml:space="preserve">Cyclomatic Complexity </w:t>
+      </w:r>
+      <w:r>
+        <w:rPr>
+          <w:rFonts w:ascii="Times New Roman" w:eastAsia="Times New Roman" w:hAnsi="Times New Roman" w:cs="Times New Roman"/>
+          <w:color w:val="222222"/>
+          <w:sz w:val="24"/>
+          <w:szCs w:val="24"/>
+          <w:lang w:eastAsia="en-CA"/>
+        </w:rPr>
+        <w:t xml:space="preserve"> = </w:t>
+      </w:r>
+      <w:r>
+        <w:rPr>
+          <w:rFonts w:ascii="Times New Roman" w:eastAsia="Times New Roman" w:hAnsi="Times New Roman" w:cs="Times New Roman"/>
+          <w:color w:val="222222"/>
+          <w:sz w:val="24"/>
+          <w:szCs w:val="24"/>
+          <w:lang w:eastAsia="en-CA"/>
+        </w:rPr>
+        <w:t>E – N + 2P</w:t>
+      </w:r>
+    </w:p>
+    <w:p>
+      <w:pPr>
+        <w:shd w:val="clear" w:color="auto" w:fill="FFFFFF"/>
+        <w:spacing w:before="100" w:beforeAutospacing="1" w:after="100" w:afterAutospacing="1" w:line="240" w:lineRule="auto"/>
+        <w:jc w:val="both"/>
+        <w:rPr>
+          <w:rFonts w:ascii="Times New Roman" w:eastAsia="Times New Roman" w:hAnsi="Times New Roman" w:cs="Times New Roman"/>
+          <w:color w:val="222222"/>
+          <w:sz w:val="24"/>
+          <w:szCs w:val="24"/>
+          <w:lang w:eastAsia="en-CA"/>
+        </w:rPr>
+      </w:pPr>
+      <w:r>
+        <w:rPr>
+          <w:rFonts w:ascii="Times New Roman" w:eastAsia="Times New Roman" w:hAnsi="Times New Roman" w:cs="Times New Roman"/>
+          <w:color w:val="222222"/>
+          <w:sz w:val="24"/>
+          <w:szCs w:val="24"/>
+          <w:lang w:eastAsia="en-CA"/>
+        </w:rPr>
+        <w:t>Cyclomatic complexity can also be determined with the help of number of control predicate (D):</w:t>
+      </w:r>
+    </w:p>
+    <w:p>
+      <w:pPr>
+        <w:numPr>
+          <w:ilvl w:val="0"/>
+          <w:numId w:val="6"/>
+        </w:numPr>
+        <w:shd w:val="clear" w:color="auto" w:fill="FFFFFF"/>
+        <w:spacing w:before="100" w:beforeAutospacing="1" w:after="100" w:afterAutospacing="1" w:line="240" w:lineRule="auto"/>
+        <w:jc w:val="both"/>
+        <w:rPr>
+          <w:rFonts w:ascii="Times New Roman" w:eastAsia="Times New Roman" w:hAnsi="Times New Roman" w:cs="Times New Roman"/>
+          <w:color w:val="222222"/>
+          <w:sz w:val="24"/>
+          <w:szCs w:val="24"/>
+          <w:lang w:eastAsia="en-CA"/>
+        </w:rPr>
+      </w:pPr>
+      <w:r>
+        <w:rPr>
+          <w:rFonts w:ascii="Times New Roman" w:eastAsia="Times New Roman" w:hAnsi="Times New Roman" w:cs="Times New Roman"/>
+          <w:color w:val="222222"/>
+          <w:sz w:val="24"/>
+          <w:szCs w:val="24"/>
+          <w:lang w:eastAsia="en-CA"/>
+        </w:rPr>
+        <w:t>Cyclomatic Complexity = D + 1</w:t>
+      </w:r>
+    </w:p>
+    <w:p>
+      <w:pPr>
+        <w:spacing w:line="0" w:lineRule="atLeast"/>
+        <w:jc w:val="both"/>
+        <w:rPr>
+          <w:rFonts w:ascii="Times New Roman" w:eastAsia="Times New Roman" w:hAnsi="Times New Roman" w:cs="Times New Roman"/>
+          <w:b/>
+          <w:color w:val="222222"/>
+          <w:sz w:val="24"/>
+          <w:szCs w:val="24"/>
+        </w:rPr>
+      </w:pPr>
+    </w:p>
+    <w:p>
+      <w:pPr>
+        <w:spacing w:line="0" w:lineRule="atLeast"/>
+        <w:jc w:val="both"/>
+        <w:rPr>
+          <w:rFonts w:ascii="Times New Roman" w:eastAsia="Times New Roman" w:hAnsi="Times New Roman" w:cs="Times New Roman"/>
+          <w:b/>
+          <w:color w:val="222222"/>
+          <w:sz w:val="24"/>
+          <w:szCs w:val="24"/>
+        </w:rPr>
+      </w:pPr>
+      <w:r>
+        <w:rPr>
+          <w:rFonts w:ascii="Times New Roman" w:eastAsia="Times New Roman" w:hAnsi="Times New Roman" w:cs="Times New Roman"/>
+          <w:b/>
+          <w:color w:val="222222"/>
+          <w:sz w:val="24"/>
+          <w:szCs w:val="24"/>
+        </w:rPr>
+        <w:t>Hypothesis:</w:t>
+      </w:r>
+    </w:p>
+    <w:p>
+      <w:pPr>
+        <w:spacing w:line="0" w:lineRule="atLeast"/>
+        <w:jc w:val="both"/>
+        <w:rPr>
+          <w:rFonts w:ascii="Times New Roman" w:eastAsia="Times New Roman" w:hAnsi="Times New Roman" w:cs="Times New Roman"/>
+          <w:color w:val="222222"/>
+          <w:sz w:val="24"/>
+          <w:szCs w:val="24"/>
+        </w:rPr>
+      </w:pPr>
+      <w:r>
+        <w:rPr>
+          <w:rFonts w:ascii="Times New Roman" w:eastAsia="Times New Roman" w:hAnsi="Times New Roman" w:cs="Times New Roman"/>
+          <w:color w:val="222222"/>
+          <w:sz w:val="24"/>
+          <w:szCs w:val="24"/>
+        </w:rPr>
+        <w:t>McCabe proposed a way in which we can determine the complexity of a method, which basically counts one for each place whenever the flow changes from a linear flow. In general a McC</w:t>
+      </w:r>
+      <w:r>
+        <w:rPr>
+          <w:rFonts w:ascii="Times New Roman" w:eastAsia="Times New Roman" w:hAnsi="Times New Roman" w:cs="Times New Roman"/>
+          <w:color w:val="222222"/>
+          <w:sz w:val="24"/>
+          <w:szCs w:val="24"/>
+        </w:rPr>
+        <w:t>abe complexity of low</w:t>
+      </w:r>
+      <w:r>
+        <w:rPr>
+          <w:rFonts w:ascii="Times New Roman" w:eastAsia="Times New Roman" w:hAnsi="Times New Roman" w:cs="Times New Roman"/>
+          <w:color w:val="222222"/>
+          <w:sz w:val="24"/>
+          <w:szCs w:val="24"/>
+        </w:rPr>
+        <w:t xml:space="preserve"> is </w:t>
+      </w:r>
+      <w:r>
+        <w:rPr>
+          <w:rFonts w:ascii="Times New Roman" w:eastAsia="Times New Roman" w:hAnsi="Times New Roman" w:cs="Times New Roman"/>
+          <w:color w:val="222222"/>
+          <w:sz w:val="24"/>
+          <w:szCs w:val="24"/>
+        </w:rPr>
+        <w:t>good to have</w:t>
+      </w:r>
+      <w:r>
+        <w:rPr>
+          <w:rFonts w:ascii="Times New Roman" w:eastAsia="Times New Roman" w:hAnsi="Times New Roman" w:cs="Times New Roman"/>
+          <w:color w:val="222222"/>
+          <w:sz w:val="24"/>
+          <w:szCs w:val="24"/>
+        </w:rPr>
+        <w:t xml:space="preserve">, A high complexity (&gt;10) makes the method more </w:t>
+      </w:r>
+      <w:r>
+        <w:rPr>
+          <w:rFonts w:ascii="Times New Roman" w:eastAsia="Times New Roman" w:hAnsi="Times New Roman" w:cs="Times New Roman"/>
+          <w:color w:val="222222"/>
+          <w:sz w:val="24"/>
+          <w:szCs w:val="24"/>
+        </w:rPr>
+        <w:t xml:space="preserve">complex. A large switch statement can be clear to understand but in result it will give very high count of Cyclomatic complexity. </w:t>
+      </w:r>
+    </w:p>
+    <w:p>
+      <w:pPr>
+        <w:spacing w:line="0" w:lineRule="atLeast"/>
+        <w:jc w:val="both"/>
+        <w:rPr>
+          <w:rFonts w:ascii="Times New Roman" w:eastAsia="Times New Roman" w:hAnsi="Times New Roman" w:cs="Times New Roman"/>
+          <w:color w:val="222222"/>
+          <w:sz w:val="24"/>
+          <w:szCs w:val="24"/>
+        </w:rPr>
+      </w:pPr>
+    </w:p>
+    <w:p>
+      <w:pPr>
+        <w:spacing w:line="0" w:lineRule="atLeast"/>
+        <w:jc w:val="both"/>
+        <w:rPr>
+          <w:rFonts w:ascii="Times New Roman" w:eastAsia="Times New Roman" w:hAnsi="Times New Roman" w:cs="Times New Roman"/>
+          <w:b/>
+          <w:color w:val="222222"/>
+          <w:sz w:val="24"/>
+          <w:szCs w:val="24"/>
+        </w:rPr>
+      </w:pPr>
+      <w:r>
+        <w:rPr>
+          <w:rFonts w:ascii="Times New Roman" w:eastAsia="Times New Roman" w:hAnsi="Times New Roman" w:cs="Times New Roman"/>
+          <w:b/>
+          <w:color w:val="222222"/>
+          <w:sz w:val="24"/>
+          <w:szCs w:val="24"/>
+        </w:rPr>
+        <w:t>Methodology:</w:t>
+      </w:r>
+    </w:p>
+    <w:p>
+      <w:pPr>
+        <w:spacing w:line="0" w:lineRule="atLeast"/>
+        <w:jc w:val="both"/>
+        <w:rPr>
+          <w:rFonts w:ascii="Times New Roman" w:eastAsia="Times New Roman" w:hAnsi="Times New Roman" w:cs="Times New Roman"/>
+          <w:color w:val="222222"/>
+          <w:sz w:val="24"/>
+          <w:szCs w:val="24"/>
+        </w:rPr>
+      </w:pPr>
+      <w:r>
+        <w:rPr>
+          <w:rFonts w:ascii="Times New Roman" w:eastAsia="Times New Roman" w:hAnsi="Times New Roman" w:cs="Times New Roman"/>
+          <w:color w:val="222222"/>
+          <w:sz w:val="24"/>
+          <w:szCs w:val="24"/>
+        </w:rPr>
+        <w:t xml:space="preserve">Input: </w:t>
+      </w:r>
+      <w:r>
+        <w:rPr>
+          <w:rFonts w:ascii="Times New Roman" w:eastAsia="Times New Roman" w:hAnsi="Times New Roman" w:cs="Times New Roman"/>
+          <w:color w:val="222222"/>
+          <w:sz w:val="24"/>
+          <w:szCs w:val="24"/>
+        </w:rPr>
+        <w:tab/>
+        <w:t>The source</w:t>
+      </w:r>
+      <w:r>
+        <w:rPr>
+          <w:rFonts w:ascii="Times New Roman" w:eastAsia="Times New Roman" w:hAnsi="Times New Roman" w:cs="Times New Roman"/>
+          <w:color w:val="222222"/>
+          <w:sz w:val="24"/>
+          <w:szCs w:val="24"/>
+        </w:rPr>
+        <w:t xml:space="preserve"> Code to be analyzed.</w:t>
+      </w:r>
+    </w:p>
+    <w:p>
+      <w:pPr>
+        <w:spacing w:line="0" w:lineRule="atLeast"/>
+        <w:jc w:val="both"/>
+        <w:rPr>
+          <w:rFonts w:ascii="Times New Roman" w:eastAsia="Times New Roman" w:hAnsi="Times New Roman" w:cs="Times New Roman"/>
+          <w:color w:val="222222"/>
+          <w:sz w:val="24"/>
+          <w:szCs w:val="24"/>
+        </w:rPr>
+      </w:pPr>
+      <w:r>
+        <w:rPr>
+          <w:rFonts w:ascii="Times New Roman" w:eastAsia="Times New Roman" w:hAnsi="Times New Roman" w:cs="Times New Roman"/>
+          <w:color w:val="222222"/>
+          <w:sz w:val="24"/>
+          <w:szCs w:val="24"/>
+        </w:rPr>
+        <w:t>Output: Cyclomatic complexity of the method/class.</w:t>
+      </w:r>
+    </w:p>
+    <w:p>
+      <w:pPr>
+        <w:spacing w:line="0" w:lineRule="atLeast"/>
+        <w:jc w:val="both"/>
+        <w:rPr>
+          <w:rFonts w:ascii="Times New Roman" w:eastAsia="Times New Roman" w:hAnsi="Times New Roman" w:cs="Times New Roman"/>
+          <w:color w:val="222222"/>
+          <w:sz w:val="24"/>
+          <w:szCs w:val="24"/>
+        </w:rPr>
+      </w:pPr>
+    </w:p>
+    <w:p>
+      <w:pPr>
+        <w:spacing w:line="0" w:lineRule="atLeast"/>
+        <w:jc w:val="both"/>
+        <w:rPr>
+          <w:rFonts w:ascii="Times New Roman" w:eastAsia="Times New Roman" w:hAnsi="Times New Roman" w:cs="Times New Roman"/>
+          <w:color w:val="222222"/>
+          <w:sz w:val="24"/>
+          <w:szCs w:val="24"/>
+        </w:rPr>
+      </w:pPr>
+      <w:r>
+        <w:rPr>
+          <w:rFonts w:ascii="Times New Roman" w:eastAsia="Times New Roman" w:hAnsi="Times New Roman" w:cs="Times New Roman"/>
+          <w:color w:val="222222"/>
+          <w:sz w:val="24"/>
+          <w:szCs w:val="24"/>
+        </w:rPr>
+        <w:t>Step</w:t>
+      </w:r>
+      <w:r>
+        <w:rPr>
+          <w:rFonts w:ascii="Times New Roman" w:eastAsia="Times New Roman" w:hAnsi="Times New Roman" w:cs="Times New Roman"/>
+          <w:color w:val="222222"/>
+          <w:sz w:val="24"/>
+          <w:szCs w:val="24"/>
+        </w:rPr>
+        <w:t xml:space="preserve"> </w:t>
+      </w:r>
+      <w:r>
+        <w:rPr>
+          <w:rFonts w:ascii="Times New Roman" w:eastAsia="Times New Roman" w:hAnsi="Times New Roman" w:cs="Times New Roman"/>
+          <w:color w:val="222222"/>
+          <w:sz w:val="24"/>
+          <w:szCs w:val="24"/>
+        </w:rPr>
+        <w:t xml:space="preserve">1: </w:t>
+      </w:r>
+      <w:r>
+        <w:rPr>
+          <w:rFonts w:ascii="Times New Roman" w:eastAsia="Times New Roman" w:hAnsi="Times New Roman" w:cs="Times New Roman"/>
+          <w:color w:val="222222"/>
+          <w:sz w:val="24"/>
+          <w:szCs w:val="24"/>
+        </w:rPr>
+        <w:t>Start with a count of 1 for each method.</w:t>
+      </w:r>
+    </w:p>
+    <w:p>
+      <w:pPr>
+        <w:spacing w:line="0" w:lineRule="atLeast"/>
+        <w:jc w:val="both"/>
+        <w:rPr>
+          <w:rFonts w:ascii="Times New Roman" w:eastAsia="Times New Roman" w:hAnsi="Times New Roman" w:cs="Times New Roman"/>
+          <w:color w:val="222222"/>
+          <w:sz w:val="24"/>
+          <w:szCs w:val="24"/>
+        </w:rPr>
+      </w:pPr>
+      <w:r>
+        <w:rPr>
+          <w:rFonts w:ascii="Times New Roman" w:eastAsia="Times New Roman" w:hAnsi="Times New Roman" w:cs="Times New Roman"/>
+          <w:color w:val="222222"/>
+          <w:sz w:val="24"/>
+          <w:szCs w:val="24"/>
+        </w:rPr>
+        <w:t>Step</w:t>
+      </w:r>
+      <w:r>
+        <w:rPr>
+          <w:rFonts w:ascii="Times New Roman" w:eastAsia="Times New Roman" w:hAnsi="Times New Roman" w:cs="Times New Roman"/>
+          <w:color w:val="222222"/>
+          <w:sz w:val="24"/>
+          <w:szCs w:val="24"/>
+        </w:rPr>
+        <w:t xml:space="preserve"> </w:t>
+      </w:r>
+      <w:r>
+        <w:rPr>
+          <w:rFonts w:ascii="Times New Roman" w:eastAsia="Times New Roman" w:hAnsi="Times New Roman" w:cs="Times New Roman"/>
+          <w:color w:val="222222"/>
+          <w:sz w:val="24"/>
+          <w:szCs w:val="24"/>
+        </w:rPr>
+        <w:t xml:space="preserve">2: </w:t>
+      </w:r>
+      <w:r>
+        <w:rPr>
+          <w:rFonts w:ascii="Times New Roman" w:eastAsia="Times New Roman" w:hAnsi="Times New Roman" w:cs="Times New Roman"/>
+          <w:color w:val="222222"/>
+          <w:sz w:val="24"/>
+          <w:szCs w:val="24"/>
+        </w:rPr>
+        <w:t>Increment the count for each of the following element found in the source code:</w:t>
+      </w:r>
+    </w:p>
+    <w:p>
+      <w:pPr>
+        <w:pStyle w:val="ListParagraph"/>
+        <w:numPr>
+          <w:ilvl w:val="0"/>
+          <w:numId w:val="7"/>
+        </w:numPr>
+        <w:spacing w:line="0" w:lineRule="atLeast"/>
+        <w:jc w:val="both"/>
+        <w:rPr>
+          <w:rFonts w:ascii="Times New Roman" w:eastAsia="Times New Roman" w:hAnsi="Times New Roman" w:cs="Times New Roman"/>
+          <w:color w:val="222222"/>
+          <w:sz w:val="24"/>
+          <w:szCs w:val="24"/>
+        </w:rPr>
+      </w:pPr>
+      <w:r>
+        <w:rPr>
+          <w:rFonts w:ascii="Times New Roman" w:eastAsia="Times New Roman" w:hAnsi="Times New Roman" w:cs="Times New Roman"/>
+          <w:color w:val="222222"/>
+          <w:sz w:val="24"/>
+          <w:szCs w:val="24"/>
+        </w:rPr>
+        <w:t>Selection:</w:t>
+      </w:r>
+      <w:r>
+        <w:rPr>
+          <w:rFonts w:ascii="Times New Roman" w:eastAsia="Times New Roman" w:hAnsi="Times New Roman" w:cs="Times New Roman"/>
+          <w:color w:val="222222"/>
+          <w:sz w:val="24"/>
+          <w:szCs w:val="24"/>
+        </w:rPr>
+        <w:t xml:space="preserve"> if, else, case, default.</w:t>
+      </w:r>
+    </w:p>
+    <w:p>
+      <w:pPr>
+        <w:pStyle w:val="ListParagraph"/>
+        <w:numPr>
+          <w:ilvl w:val="0"/>
+          <w:numId w:val="7"/>
+        </w:numPr>
+        <w:spacing w:line="0" w:lineRule="atLeast"/>
+        <w:jc w:val="both"/>
+        <w:rPr>
+          <w:rFonts w:ascii="Times New Roman" w:eastAsia="Times New Roman" w:hAnsi="Times New Roman" w:cs="Times New Roman"/>
+          <w:color w:val="222222"/>
+          <w:sz w:val="24"/>
+          <w:szCs w:val="24"/>
+        </w:rPr>
+      </w:pPr>
+      <w:r>
+        <w:rPr>
+          <w:rFonts w:ascii="Times New Roman" w:eastAsia="Times New Roman" w:hAnsi="Times New Roman" w:cs="Times New Roman"/>
+          <w:color w:val="222222"/>
+          <w:sz w:val="24"/>
+          <w:szCs w:val="24"/>
+        </w:rPr>
+        <w:t>Loops:</w:t>
+      </w:r>
+      <w:r>
+        <w:rPr>
+          <w:rFonts w:ascii="Times New Roman" w:eastAsia="Times New Roman" w:hAnsi="Times New Roman" w:cs="Times New Roman"/>
+          <w:color w:val="222222"/>
+          <w:sz w:val="24"/>
+          <w:szCs w:val="24"/>
+        </w:rPr>
+        <w:t xml:space="preserve"> for, do-while, while, break and continue.</w:t>
+      </w:r>
+    </w:p>
+    <w:p>
+      <w:pPr>
+        <w:pStyle w:val="ListParagraph"/>
+        <w:numPr>
+          <w:ilvl w:val="0"/>
+          <w:numId w:val="7"/>
+        </w:numPr>
+        <w:spacing w:line="0" w:lineRule="atLeast"/>
+        <w:jc w:val="both"/>
+        <w:rPr>
+          <w:rFonts w:ascii="Times New Roman" w:eastAsia="Times New Roman" w:hAnsi="Times New Roman" w:cs="Times New Roman"/>
+          <w:color w:val="222222"/>
+          <w:sz w:val="24"/>
+          <w:szCs w:val="24"/>
+        </w:rPr>
+      </w:pPr>
+      <w:r>
+        <w:rPr>
+          <w:rFonts w:ascii="Times New Roman" w:eastAsia="Times New Roman" w:hAnsi="Times New Roman" w:cs="Times New Roman"/>
+          <w:color w:val="222222"/>
+          <w:sz w:val="24"/>
+          <w:szCs w:val="24"/>
+        </w:rPr>
+        <w:t>Exception:</w:t>
+      </w:r>
+      <w:r>
+        <w:rPr>
+          <w:rFonts w:ascii="Times New Roman" w:eastAsia="Times New Roman" w:hAnsi="Times New Roman" w:cs="Times New Roman"/>
+          <w:color w:val="222222"/>
+          <w:sz w:val="24"/>
+          <w:szCs w:val="24"/>
+        </w:rPr>
+        <w:t xml:space="preserve"> catch, finally, throw.</w:t>
+      </w:r>
+    </w:p>
+    <w:p>
+      <w:pPr>
+        <w:pStyle w:val="ListParagraph"/>
+        <w:numPr>
+          <w:ilvl w:val="0"/>
+          <w:numId w:val="7"/>
+        </w:numPr>
+        <w:spacing w:line="0" w:lineRule="atLeast"/>
+        <w:jc w:val="both"/>
+        <w:rPr>
+          <w:rFonts w:ascii="Times New Roman" w:eastAsia="Times New Roman" w:hAnsi="Times New Roman" w:cs="Times New Roman"/>
+          <w:color w:val="222222"/>
+          <w:sz w:val="24"/>
+          <w:szCs w:val="24"/>
+        </w:rPr>
+      </w:pPr>
+      <w:r>
+        <w:rPr>
+          <w:rFonts w:ascii="Times New Roman" w:eastAsia="Times New Roman" w:hAnsi="Times New Roman" w:cs="Times New Roman"/>
+          <w:color w:val="222222"/>
+          <w:sz w:val="24"/>
+          <w:szCs w:val="24"/>
+        </w:rPr>
+        <w:t>Operators:</w:t>
+      </w:r>
+      <w:r>
+        <w:rPr>
+          <w:rFonts w:ascii="Times New Roman" w:eastAsia="Times New Roman" w:hAnsi="Times New Roman" w:cs="Times New Roman"/>
+          <w:color w:val="222222"/>
+          <w:sz w:val="24"/>
+          <w:szCs w:val="24"/>
+        </w:rPr>
+        <w:t xml:space="preserve"> &amp;&amp;, ||.</w:t>
+      </w:r>
+    </w:p>
+    <w:p>
+      <w:pPr>
+        <w:pStyle w:val="ListParagraph"/>
+        <w:numPr>
+          <w:ilvl w:val="0"/>
+          <w:numId w:val="7"/>
+        </w:numPr>
+        <w:spacing w:line="0" w:lineRule="atLeast"/>
+        <w:jc w:val="both"/>
+        <w:rPr>
+          <w:rFonts w:ascii="Times New Roman" w:eastAsia="Times New Roman" w:hAnsi="Times New Roman" w:cs="Times New Roman"/>
+          <w:color w:val="222222"/>
+          <w:sz w:val="24"/>
+          <w:szCs w:val="24"/>
+        </w:rPr>
+      </w:pPr>
+      <w:r>
+        <w:rPr>
+          <w:rFonts w:ascii="Times New Roman" w:eastAsia="Times New Roman" w:hAnsi="Times New Roman" w:cs="Times New Roman"/>
+          <w:color w:val="222222"/>
+          <w:sz w:val="24"/>
+          <w:szCs w:val="24"/>
+        </w:rPr>
+        <w:t>Returns:</w:t>
+      </w:r>
+      <w:r>
+        <w:rPr>
+          <w:rFonts w:ascii="Times New Roman" w:eastAsia="Times New Roman" w:hAnsi="Times New Roman" w:cs="Times New Roman"/>
+          <w:color w:val="222222"/>
+          <w:sz w:val="24"/>
+          <w:szCs w:val="24"/>
+        </w:rPr>
+        <w:t xml:space="preserve"> Each return statement which is not the last statement of the method.</w:t>
+      </w:r>
+    </w:p>
+    <w:p>
+      <w:pPr>
+        <w:pStyle w:val="ListParagraph"/>
+        <w:spacing w:line="0" w:lineRule="atLeast"/>
+        <w:ind w:left="1440"/>
+        <w:jc w:val="both"/>
+        <w:rPr>
+          <w:rFonts w:ascii="Times New Roman" w:eastAsia="Times New Roman" w:hAnsi="Times New Roman" w:cs="Times New Roman"/>
+          <w:color w:val="222222"/>
+          <w:sz w:val="24"/>
+          <w:szCs w:val="24"/>
+        </w:rPr>
+      </w:pPr>
+    </w:p>
+    <w:p>
+      <w:pPr>
+        <w:spacing w:line="0" w:lineRule="atLeast"/>
+        <w:jc w:val="both"/>
+        <w:rPr>
+          <w:rFonts w:ascii="Times New Roman" w:eastAsia="Times New Roman" w:hAnsi="Times New Roman" w:cs="Times New Roman"/>
+          <w:color w:val="222222"/>
+          <w:sz w:val="24"/>
+          <w:szCs w:val="24"/>
+        </w:rPr>
+      </w:pPr>
+      <w:r>
+        <w:rPr>
+          <w:rFonts w:ascii="Times New Roman" w:eastAsia="Times New Roman" w:hAnsi="Times New Roman" w:cs="Times New Roman"/>
+          <w:color w:val="222222"/>
+          <w:sz w:val="24"/>
+          <w:szCs w:val="24"/>
+        </w:rPr>
+        <w:t>Step</w:t>
+      </w:r>
+      <w:r>
+        <w:rPr>
+          <w:rFonts w:ascii="Times New Roman" w:eastAsia="Times New Roman" w:hAnsi="Times New Roman" w:cs="Times New Roman"/>
+          <w:color w:val="222222"/>
+          <w:sz w:val="24"/>
+          <w:szCs w:val="24"/>
+        </w:rPr>
+        <w:t xml:space="preserve"> </w:t>
+      </w:r>
+      <w:r>
+        <w:rPr>
+          <w:rFonts w:ascii="Times New Roman" w:eastAsia="Times New Roman" w:hAnsi="Times New Roman" w:cs="Times New Roman"/>
+          <w:color w:val="222222"/>
+          <w:sz w:val="24"/>
+          <w:szCs w:val="24"/>
+        </w:rPr>
+        <w:t>3</w:t>
+      </w:r>
+      <w:r>
+        <w:rPr>
+          <w:rFonts w:ascii="Times New Roman" w:eastAsia="Times New Roman" w:hAnsi="Times New Roman" w:cs="Times New Roman"/>
+          <w:color w:val="222222"/>
+          <w:sz w:val="24"/>
+          <w:szCs w:val="24"/>
+        </w:rPr>
+        <w:t xml:space="preserve">: </w:t>
+      </w:r>
+      <w:r>
+        <w:rPr>
+          <w:rFonts w:ascii="Times New Roman" w:eastAsia="Times New Roman" w:hAnsi="Times New Roman" w:cs="Times New Roman"/>
+          <w:color w:val="222222"/>
+          <w:sz w:val="24"/>
+          <w:szCs w:val="24"/>
+        </w:rPr>
+        <w:t xml:space="preserve">Determine the class complexity by adding complexity of each individual method. </w:t>
+      </w:r>
+    </w:p>
+    <w:p>
+      <w:pPr>
+        <w:spacing w:line="0" w:lineRule="atLeast"/>
+        <w:jc w:val="both"/>
+        <w:rPr>
+          <w:rFonts w:ascii="Times New Roman" w:eastAsia="Times New Roman" w:hAnsi="Times New Roman" w:cs="Times New Roman"/>
+          <w:b/>
+          <w:color w:val="222222"/>
+          <w:sz w:val="24"/>
+          <w:szCs w:val="24"/>
+        </w:rPr>
+      </w:pPr>
+      <w:r>
+        <w:rPr>
+          <w:rFonts w:ascii="Times New Roman" w:eastAsia="Times New Roman" w:hAnsi="Times New Roman" w:cs="Times New Roman"/>
+          <w:b/>
+          <w:color w:val="222222"/>
+          <w:sz w:val="24"/>
+          <w:szCs w:val="24"/>
+        </w:rPr>
+        <w:lastRenderedPageBreak/>
+        <w:t>Conclusion</w:t>
+      </w:r>
+      <w:r>
+        <w:rPr>
+          <w:rFonts w:ascii="Times New Roman" w:eastAsia="Times New Roman" w:hAnsi="Times New Roman" w:cs="Times New Roman"/>
+          <w:b/>
+          <w:color w:val="222222"/>
+          <w:sz w:val="24"/>
+          <w:szCs w:val="24"/>
+        </w:rPr>
+        <w:t>:</w:t>
+      </w:r>
+    </w:p>
+    <w:p>
+      <w:pPr>
+        <w:spacing w:line="0" w:lineRule="atLeast"/>
+        <w:jc w:val="both"/>
+        <w:rPr>
+          <w:rFonts w:ascii="Times New Roman" w:eastAsia="Times New Roman" w:hAnsi="Times New Roman" w:cs="Times New Roman"/>
+          <w:color w:val="222222"/>
+          <w:sz w:val="24"/>
+          <w:szCs w:val="24"/>
+        </w:rPr>
+      </w:pPr>
+      <w:r>
+        <w:rPr>
+          <w:rFonts w:ascii="Times New Roman" w:eastAsia="Times New Roman" w:hAnsi="Times New Roman" w:cs="Times New Roman"/>
+          <w:color w:val="222222"/>
+          <w:sz w:val="24"/>
+          <w:szCs w:val="24"/>
+        </w:rPr>
+        <w:t xml:space="preserve">Complexity can have many meanings. It is used as a benchmark for predicating cost. It is also used to determine the number of test cases. Cyclomatic complexity </w:t>
+      </w:r>
+      <w:r>
+        <w:rPr>
+          <w:rFonts w:ascii="Times New Roman" w:eastAsia="Times New Roman" w:hAnsi="Times New Roman" w:cs="Times New Roman"/>
+          <w:color w:val="222222"/>
+          <w:sz w:val="24"/>
+          <w:szCs w:val="24"/>
+        </w:rPr>
+        <w:t>cannot</w:t>
+      </w:r>
+      <w:r>
+        <w:rPr>
+          <w:rFonts w:ascii="Times New Roman" w:eastAsia="Times New Roman" w:hAnsi="Times New Roman" w:cs="Times New Roman"/>
+          <w:color w:val="222222"/>
+          <w:sz w:val="24"/>
+          <w:szCs w:val="24"/>
+        </w:rPr>
+        <w:t xml:space="preserve"> be</w:t>
+      </w:r>
+      <w:r>
+        <w:rPr>
+          <w:rFonts w:ascii="Times New Roman" w:eastAsia="Times New Roman" w:hAnsi="Times New Roman" w:cs="Times New Roman"/>
+          <w:color w:val="222222"/>
+          <w:sz w:val="24"/>
+          <w:szCs w:val="24"/>
+        </w:rPr>
+        <w:t xml:space="preserve"> used efficiently in doing the code comparison to determine the code efficiency, two code with same number of control predicate can have different complexity, A nested loop with a billion iteration will have more computational complexity then a loop with hundred iteration. </w:t>
+      </w:r>
+    </w:p>
+    <w:p>
+      <w:pPr>
+        <w:spacing w:line="0" w:lineRule="atLeast"/>
+        <w:jc w:val="both"/>
+        <w:rPr>
+          <w:rFonts w:ascii="Times New Roman" w:eastAsia="Times New Roman" w:hAnsi="Times New Roman" w:cs="Times New Roman"/>
+          <w:color w:val="222222"/>
+          <w:sz w:val="24"/>
+          <w:szCs w:val="24"/>
+        </w:rPr>
+      </w:pPr>
+    </w:p>
+    <w:p>
+      <w:pPr>
+        <w:spacing w:line="0" w:lineRule="atLeast"/>
+        <w:jc w:val="both"/>
+        <w:rPr>
           <w:rFonts w:ascii="Times New Roman" w:eastAsia="Times New Roman" w:hAnsi="Times New Roman"/>
           <w:b/>
           <w:sz w:val="28"/>
@@ -7536,7 +8532,6 @@
           <w:color w:val="222222"/>
           <w:sz w:val="24"/>
         </w:rPr>
-        <w:lastRenderedPageBreak/>
         <w:t>Hypothesis:</w:t>
       </w:r>
     </w:p>
@@ -9228,6 +10223,7 @@
           <w:color w:val="222222"/>
           <w:sz w:val="24"/>
         </w:rPr>
+        <w:lastRenderedPageBreak/>
         <w:t>Methodology:</w:t>
       </w:r>
     </w:p>
@@ -9668,6 +10664,7 @@
           <w:color w:val="222222"/>
           <w:sz w:val="24"/>
         </w:rPr>
+        <w:lastRenderedPageBreak/>
         <w:t>Composition (MOA) - Measure of aggregation relationship.</w:t>
       </w:r>
     </w:p>
@@ -9907,7 +10904,6 @@
           <w:color w:val="222222"/>
           <w:sz w:val="24"/>
         </w:rPr>
-        <w:lastRenderedPageBreak/>
         <w:t>Output: evaluation results.</w:t>
       </w:r>
     </w:p>
@@ -10315,6 +11311,7 @@
                 <w:b/>
                 <w:sz w:val="24"/>
               </w:rPr>
+              <w:lastRenderedPageBreak/>
               <w:t>Projects</w:t>
             </w:r>
           </w:p>
@@ -11103,6 +12100,18 @@
     </w:p>
     <w:p>
       <w:pPr>
+        <w:spacing w:after="0" w:line="357" w:lineRule="auto"/>
+        <w:ind w:right="140"/>
+        <w:jc w:val="both"/>
+        <w:rPr>
+          <w:rFonts w:ascii="Times New Roman" w:eastAsia="Times New Roman" w:hAnsi="Times New Roman"/>
+          <w:sz w:val="24"/>
+          <w:szCs w:val="24"/>
+        </w:rPr>
+      </w:pPr>
+    </w:p>
+    <w:p>
+      <w:pPr>
         <w:spacing w:line="0" w:lineRule="atLeast"/>
         <w:rPr>
           <w:rFonts w:ascii="Times New Roman" w:eastAsia="Times New Roman" w:hAnsi="Times New Roman"/>
@@ -11116,6 +12125,7 @@
           <w:b/>
           <w:sz w:val="28"/>
         </w:rPr>
+        <w:lastRenderedPageBreak/>
         <w:t>6. Resource Planning</w:t>
       </w:r>
       <w:r>
@@ -11360,7 +12370,7 @@
         </w:trPr>
         <w:tc>
           <w:tcPr>
-            <w:tcW w:w="148" w:type="pct"/>
+            <w:tcW w:w="166" w:type="pct"/>
             <w:hideMark/>
           </w:tcPr>
           <w:p>
@@ -11380,14 +12390,13 @@
                 <w:noProof/>
                 <w:sz w:val="24"/>
               </w:rPr>
-              <w:lastRenderedPageBreak/>
               <w:t xml:space="preserve">[3] </w:t>
             </w:r>
           </w:p>
         </w:tc>
         <w:tc>
           <w:tcPr>
-            <w:tcW w:w="20" w:type="pct"/>
+            <w:tcW w:w="19" w:type="pct"/>
           </w:tcPr>
           <w:p>
             <w:pPr>
@@ -11403,7 +12412,7 @@
         </w:tc>
         <w:tc>
           <w:tcPr>
-            <w:tcW w:w="4768" w:type="pct"/>
+            <w:tcW w:w="4751" w:type="pct"/>
             <w:hideMark/>
           </w:tcPr>
           <w:p>
@@ -11442,6 +12451,137 @@
               </w:rPr>
               <w:t xml:space="preserve">2004. </w:t>
             </w:r>
+            <w:r>
+              <w:t xml:space="preserve"> </w:t>
+            </w:r>
+          </w:p>
+        </w:tc>
+      </w:tr>
+      <w:tr>
+        <w:trPr>
+          <w:tblCellSpacing w:w="15" w:type="dxa"/>
+        </w:trPr>
+        <w:tc>
+          <w:tcPr>
+            <w:tcW w:w="166" w:type="pct"/>
+            <w:hideMark/>
+          </w:tcPr>
+          <w:p>
+            <w:pPr>
+              <w:pStyle w:val="Bibliography"/>
+              <w:jc w:val="both"/>
+              <w:rPr>
+                <w:rFonts w:ascii="Times New Roman" w:hAnsi="Times New Roman" w:cs="Times New Roman"/>
+                <w:noProof/>
+                <w:sz w:val="24"/>
+                <w:szCs w:val="24"/>
+              </w:rPr>
+            </w:pPr>
+            <w:r>
+              <w:rPr>
+                <w:rFonts w:ascii="Times New Roman" w:hAnsi="Times New Roman" w:cs="Times New Roman"/>
+                <w:noProof/>
+                <w:sz w:val="24"/>
+              </w:rPr>
+              <w:t>[</w:t>
+            </w:r>
+            <w:r>
+              <w:rPr>
+                <w:rFonts w:ascii="Times New Roman" w:hAnsi="Times New Roman" w:cs="Times New Roman"/>
+                <w:noProof/>
+                <w:sz w:val="24"/>
+              </w:rPr>
+              <w:t>4</w:t>
+            </w:r>
+            <w:r>
+              <w:rPr>
+                <w:rFonts w:ascii="Times New Roman" w:hAnsi="Times New Roman" w:cs="Times New Roman"/>
+                <w:noProof/>
+                <w:sz w:val="24"/>
+              </w:rPr>
+              <w:t xml:space="preserve">] </w:t>
+            </w:r>
+          </w:p>
+        </w:tc>
+        <w:tc>
+          <w:tcPr>
+            <w:tcW w:w="19" w:type="pct"/>
+          </w:tcPr>
+          <w:p>
+            <w:pPr>
+              <w:pStyle w:val="Bibliography"/>
+              <w:jc w:val="both"/>
+              <w:rPr>
+                <w:rFonts w:ascii="Times New Roman" w:hAnsi="Times New Roman" w:cs="Times New Roman"/>
+                <w:noProof/>
+                <w:sz w:val="24"/>
+              </w:rPr>
+            </w:pPr>
+          </w:p>
+        </w:tc>
+        <w:tc>
+          <w:tcPr>
+            <w:tcW w:w="4751" w:type="pct"/>
+            <w:hideMark/>
+          </w:tcPr>
+          <w:p>
+            <w:pPr>
+              <w:spacing w:line="0" w:lineRule="atLeast"/>
+              <w:jc w:val="both"/>
+              <w:rPr>
+                <w:rFonts w:ascii="Times New Roman" w:hAnsi="Times New Roman" w:cs="Times New Roman"/>
+                <w:noProof/>
+                <w:sz w:val="24"/>
+              </w:rPr>
+            </w:pPr>
+            <w:r>
+              <w:rPr>
+                <w:rFonts w:ascii="Times New Roman" w:eastAsia="Times New Roman" w:hAnsi="Times New Roman"/>
+                <w:sz w:val="24"/>
+              </w:rPr>
+              <w:t>Mir Muhammd Suleman Sarwar, Sara Shahzad, Ibrar Ahmad</w:t>
+            </w:r>
+            <w:r>
+              <w:rPr>
+                <w:rFonts w:ascii="Times New Roman" w:eastAsia="Times New Roman" w:hAnsi="Times New Roman"/>
+                <w:sz w:val="24"/>
+              </w:rPr>
+              <w:t>, “Cyclomatic Complexity: The Nesting Problem”</w:t>
+            </w:r>
+            <w:r>
+              <w:rPr>
+                <w:rFonts w:ascii="Times New Roman" w:eastAsia="Times New Roman" w:hAnsi="Times New Roman"/>
+                <w:sz w:val="24"/>
+              </w:rPr>
+              <w:t xml:space="preserve"> IEEE, </w:t>
+            </w:r>
+            <w:r>
+              <w:rPr>
+                <w:rFonts w:ascii="Times New Roman" w:eastAsia="Times New Roman" w:hAnsi="Times New Roman"/>
+                <w:sz w:val="24"/>
+              </w:rPr>
+              <w:t>2013</w:t>
+            </w:r>
+            <w:r>
+              <w:rPr>
+                <w:rFonts w:ascii="Times New Roman" w:eastAsia="Times New Roman" w:hAnsi="Times New Roman"/>
+                <w:sz w:val="24"/>
+              </w:rPr>
+              <w:t>.</w:t>
+            </w:r>
+            <w:r>
+              <w:rPr>
+                <w:rFonts w:ascii="Times New Roman" w:hAnsi="Times New Roman" w:cs="Times New Roman"/>
+                <w:noProof/>
+                <w:sz w:val="24"/>
+              </w:rPr>
+              <w:t xml:space="preserve"> </w:t>
+            </w:r>
+            <w:r>
+              <w:t xml:space="preserve"> </w:t>
+            </w:r>
+            <w:bookmarkStart w:id="1" w:name="_GoBack"/>
+            <w:bookmarkEnd w:id="1"/>
           </w:p>
         </w:tc>
       </w:tr>
@@ -11454,13 +12594,6 @@
           <w:sz w:val="24"/>
         </w:rPr>
       </w:pPr>
-      <w:r>
-        <w:rPr>
-          <w:rFonts w:ascii="Times New Roman" w:eastAsia="Times New Roman" w:hAnsi="Times New Roman"/>
-          <w:sz w:val="24"/>
-        </w:rPr>
-        <w:t xml:space="preserve"> </w:t>
-      </w:r>
     </w:p>
     <w:sectPr>
       <w:pgSz w:w="12240" w:h="15840"/>
@@ -11473,7 +12606,7 @@
 </file>
 
 <file path=word/endnotes.xml><?xml version="1.0" encoding="utf-8"?>
-<w:endnotes xmlns:wpc="http://schemas.microsoft.com/office/word/2010/wordprocessingCanvas" xmlns:cx="http://schemas.microsoft.com/office/drawing/2014/chartex" xmlns:mc="http://schemas.openxmlformats.org/markup-compatibility/2006" xmlns:o="urn:schemas-microsoft-com:office:office" xmlns:r="http://schemas.openxmlformats.org/officeDocument/2006/relationships" xmlns:m="http://schemas.openxmlformats.org/officeDocument/2006/math" xmlns:v="urn:schemas-microsoft-com:vml" xmlns:wp14="http://schemas.microsoft.com/office/word/2010/wordprocessingDrawing" xmlns:wp="http://schemas.openxmlformats.org/drawingml/2006/wordprocessingDrawing" xmlns:w10="urn:schemas-microsoft-com:office:word" xmlns:w="http://schemas.openxmlformats.org/wordprocessingml/2006/main" xmlns:w14="http://schemas.microsoft.com/office/word/2010/wordml" xmlns:w15="http://schemas.microsoft.com/office/word/2012/wordml" xmlns:w16se="http://schemas.microsoft.com/office/word/2015/wordml/symex" xmlns:wpg="http://schemas.microsoft.com/office/word/2010/wordprocessingGroup" xmlns:wpi="http://schemas.microsoft.com/office/word/2010/wordprocessingInk" xmlns:wne="http://schemas.microsoft.com/office/word/2006/wordml" xmlns:wps="http://schemas.microsoft.com/office/word/2010/wordprocessingShape" mc:Ignorable="w14 w15 w16se wp14">
+<w:endnotes xmlns:wpc="http://schemas.microsoft.com/office/word/2010/wordprocessingCanvas" xmlns:mc="http://schemas.openxmlformats.org/markup-compatibility/2006" xmlns:o="urn:schemas-microsoft-com:office:office" xmlns:r="http://schemas.openxmlformats.org/officeDocument/2006/relationships" xmlns:m="http://schemas.openxmlformats.org/officeDocument/2006/math" xmlns:v="urn:schemas-microsoft-com:vml" xmlns:wp14="http://schemas.microsoft.com/office/word/2010/wordprocessingDrawing" xmlns:wp="http://schemas.openxmlformats.org/drawingml/2006/wordprocessingDrawing" xmlns:w10="urn:schemas-microsoft-com:office:word" xmlns:w="http://schemas.openxmlformats.org/wordprocessingml/2006/main" xmlns:w14="http://schemas.microsoft.com/office/word/2010/wordml" xmlns:w15="http://schemas.microsoft.com/office/word/2012/wordml" xmlns:wpg="http://schemas.microsoft.com/office/word/2010/wordprocessingGroup" xmlns:wpi="http://schemas.microsoft.com/office/word/2010/wordprocessingInk" xmlns:wne="http://schemas.microsoft.com/office/word/2006/wordml" xmlns:wps="http://schemas.microsoft.com/office/word/2010/wordprocessingShape" mc:Ignorable="w14 w15 wp14">
   <w:endnote w:type="separator" w:id="-1">
     <w:p>
       <w:pPr>
@@ -11498,7 +12631,7 @@
 </file>
 
 <file path=word/footnotes.xml><?xml version="1.0" encoding="utf-8"?>
-<w:footnotes xmlns:wpc="http://schemas.microsoft.com/office/word/2010/wordprocessingCanvas" xmlns:cx="http://schemas.microsoft.com/office/drawing/2014/chartex" xmlns:mc="http://schemas.openxmlformats.org/markup-compatibility/2006" xmlns:o="urn:schemas-microsoft-com:office:office" xmlns:r="http://schemas.openxmlformats.org/officeDocument/2006/relationships" xmlns:m="http://schemas.openxmlformats.org/officeDocument/2006/math" xmlns:v="urn:schemas-microsoft-com:vml" xmlns:wp14="http://schemas.microsoft.com/office/word/2010/wordprocessingDrawing" xmlns:wp="http://schemas.openxmlformats.org/drawingml/2006/wordprocessingDrawing" xmlns:w10="urn:schemas-microsoft-com:office:word" xmlns:w="http://schemas.openxmlformats.org/wordprocessingml/2006/main" xmlns:w14="http://schemas.microsoft.com/office/word/2010/wordml" xmlns:w15="http://schemas.microsoft.com/office/word/2012/wordml" xmlns:w16se="http://schemas.microsoft.com/office/word/2015/wordml/symex" xmlns:wpg="http://schemas.microsoft.com/office/word/2010/wordprocessingGroup" xmlns:wpi="http://schemas.microsoft.com/office/word/2010/wordprocessingInk" xmlns:wne="http://schemas.microsoft.com/office/word/2006/wordml" xmlns:wps="http://schemas.microsoft.com/office/word/2010/wordprocessingShape" mc:Ignorable="w14 w15 w16se wp14">
+<w:footnotes xmlns:wpc="http://schemas.microsoft.com/office/word/2010/wordprocessingCanvas" xmlns:mc="http://schemas.openxmlformats.org/markup-compatibility/2006" xmlns:o="urn:schemas-microsoft-com:office:office" xmlns:r="http://schemas.openxmlformats.org/officeDocument/2006/relationships" xmlns:m="http://schemas.openxmlformats.org/officeDocument/2006/math" xmlns:v="urn:schemas-microsoft-com:vml" xmlns:wp14="http://schemas.microsoft.com/office/word/2010/wordprocessingDrawing" xmlns:wp="http://schemas.openxmlformats.org/drawingml/2006/wordprocessingDrawing" xmlns:w10="urn:schemas-microsoft-com:office:word" xmlns:w="http://schemas.openxmlformats.org/wordprocessingml/2006/main" xmlns:w14="http://schemas.microsoft.com/office/word/2010/wordml" xmlns:w15="http://schemas.microsoft.com/office/word/2012/wordml" xmlns:wpg="http://schemas.microsoft.com/office/word/2010/wordprocessingGroup" xmlns:wpi="http://schemas.microsoft.com/office/word/2010/wordprocessingInk" xmlns:wne="http://schemas.microsoft.com/office/word/2006/wordml" xmlns:wps="http://schemas.microsoft.com/office/word/2010/wordprocessingShape" mc:Ignorable="w14 w15 wp14">
   <w:footnote w:type="separator" w:id="-1">
     <w:p>
       <w:pPr>
@@ -11523,7 +12656,7 @@
 </file>
 
 <file path=word/numbering.xml><?xml version="1.0" encoding="utf-8"?>
-<w:numbering xmlns:wpc="http://schemas.microsoft.com/office/word/2010/wordprocessingCanvas" xmlns:cx="http://schemas.microsoft.com/office/drawing/2014/chartex" xmlns:mc="http://schemas.openxmlformats.org/markup-compatibility/2006" xmlns:o="urn:schemas-microsoft-com:office:office" xmlns:r="http://schemas.openxmlformats.org/officeDocument/2006/relationships" xmlns:m="http://schemas.openxmlformats.org/officeDocument/2006/math" xmlns:v="urn:schemas-microsoft-com:vml" xmlns:wp14="http://schemas.microsoft.com/office/word/2010/wordprocessingDrawing" xmlns:wp="http://schemas.openxmlformats.org/drawingml/2006/wordprocessingDrawing" xmlns:w10="urn:schemas-microsoft-com:office:word" xmlns:w="http://schemas.openxmlformats.org/wordprocessingml/2006/main" xmlns:w14="http://schemas.microsoft.com/office/word/2010/wordml" xmlns:w15="http://schemas.microsoft.com/office/word/2012/wordml" xmlns:w16se="http://schemas.microsoft.com/office/word/2015/wordml/symex" xmlns:wpg="http://schemas.microsoft.com/office/word/2010/wordprocessingGroup" xmlns:wpi="http://schemas.microsoft.com/office/word/2010/wordprocessingInk" xmlns:wne="http://schemas.microsoft.com/office/word/2006/wordml" xmlns:wps="http://schemas.microsoft.com/office/word/2010/wordprocessingShape" mc:Ignorable="w14 w15 w16se wp14">
+<w:numbering xmlns:wpc="http://schemas.microsoft.com/office/word/2010/wordprocessingCanvas" xmlns:mc="http://schemas.openxmlformats.org/markup-compatibility/2006" xmlns:o="urn:schemas-microsoft-com:office:office" xmlns:r="http://schemas.openxmlformats.org/officeDocument/2006/relationships" xmlns:m="http://schemas.openxmlformats.org/officeDocument/2006/math" xmlns:v="urn:schemas-microsoft-com:vml" xmlns:wp14="http://schemas.microsoft.com/office/word/2010/wordprocessingDrawing" xmlns:wp="http://schemas.openxmlformats.org/drawingml/2006/wordprocessingDrawing" xmlns:w10="urn:schemas-microsoft-com:office:word" xmlns:w="http://schemas.openxmlformats.org/wordprocessingml/2006/main" xmlns:w14="http://schemas.microsoft.com/office/word/2010/wordml" xmlns:w15="http://schemas.microsoft.com/office/word/2012/wordml" xmlns:wpg="http://schemas.microsoft.com/office/word/2010/wordprocessingGroup" xmlns:wpi="http://schemas.microsoft.com/office/word/2010/wordprocessingInk" xmlns:wne="http://schemas.microsoft.com/office/word/2006/wordml" xmlns:wps="http://schemas.microsoft.com/office/word/2010/wordprocessingShape" mc:Ignorable="w14 w15 wp14">
   <w:abstractNum w:abstractNumId="0" w15:restartNumberingAfterBreak="0">
     <w:nsid w:val="00000008"/>
     <w:multiLevelType w:val="hybridMultilevel"/>
@@ -11643,6 +12776,119 @@
     </w:lvl>
   </w:abstractNum>
   <w:abstractNum w:abstractNumId="2" w15:restartNumberingAfterBreak="0">
+    <w:nsid w:val="06162187"/>
+    <w:multiLevelType w:val="hybridMultilevel"/>
+    <w:tmpl w:val="EB081744"/>
+    <w:lvl w:ilvl="0" w:tplc="04090001">
+      <w:start w:val="1"/>
+      <w:numFmt w:val="bullet"/>
+      <w:lvlText w:val=""/>
+      <w:lvlJc w:val="left"/>
+      <w:pPr>
+        <w:ind w:left="1440" w:hanging="360"/>
+      </w:pPr>
+      <w:rPr>
+        <w:rFonts w:ascii="Symbol" w:hAnsi="Symbol" w:hint="default"/>
+      </w:rPr>
+    </w:lvl>
+    <w:lvl w:ilvl="1" w:tplc="04090003">
+      <w:start w:val="1"/>
+      <w:numFmt w:val="bullet"/>
+      <w:lvlText w:val="o"/>
+      <w:lvlJc w:val="left"/>
+      <w:pPr>
+        <w:ind w:left="2160" w:hanging="360"/>
+      </w:pPr>
+      <w:rPr>
+        <w:rFonts w:ascii="Courier New" w:hAnsi="Courier New" w:cs="Courier New" w:hint="default"/>
+      </w:rPr>
+    </w:lvl>
+    <w:lvl w:ilvl="2" w:tplc="04090005" w:tentative="1">
+      <w:start w:val="1"/>
+      <w:numFmt w:val="bullet"/>
+      <w:lvlText w:val=""/>
+      <w:lvlJc w:val="left"/>
+      <w:pPr>
+        <w:ind w:left="2880" w:hanging="360"/>
+      </w:pPr>
+      <w:rPr>
+        <w:rFonts w:ascii="Wingdings" w:hAnsi="Wingdings" w:hint="default"/>
+      </w:rPr>
+    </w:lvl>
+    <w:lvl w:ilvl="3" w:tplc="04090001" w:tentative="1">
+      <w:start w:val="1"/>
+      <w:numFmt w:val="bullet"/>
+      <w:lvlText w:val=""/>
+      <w:lvlJc w:val="left"/>
+      <w:pPr>
+        <w:ind w:left="3600" w:hanging="360"/>
+      </w:pPr>
+      <w:rPr>
+        <w:rFonts w:ascii="Symbol" w:hAnsi="Symbol" w:hint="default"/>
+      </w:rPr>
+    </w:lvl>
+    <w:lvl w:ilvl="4" w:tplc="04090003" w:tentative="1">
+      <w:start w:val="1"/>
+      <w:numFmt w:val="bullet"/>
+      <w:lvlText w:val="o"/>
+      <w:lvlJc w:val="left"/>
+      <w:pPr>
+        <w:ind w:left="4320" w:hanging="360"/>
+      </w:pPr>
+      <w:rPr>
+        <w:rFonts w:ascii="Courier New" w:hAnsi="Courier New" w:cs="Courier New" w:hint="default"/>
+      </w:rPr>
+    </w:lvl>
+    <w:lvl w:ilvl="5" w:tplc="04090005" w:tentative="1">
+      <w:start w:val="1"/>
+      <w:numFmt w:val="bullet"/>
+      <w:lvlText w:val=""/>
+      <w:lvlJc w:val="left"/>
+      <w:pPr>
+        <w:ind w:left="5040" w:hanging="360"/>
+      </w:pPr>
+      <w:rPr>
+        <w:rFonts w:ascii="Wingdings" w:hAnsi="Wingdings" w:hint="default"/>
+      </w:rPr>
+    </w:lvl>
+    <w:lvl w:ilvl="6" w:tplc="04090001" w:tentative="1">
+      <w:start w:val="1"/>
+      <w:numFmt w:val="bullet"/>
+      <w:lvlText w:val=""/>
+      <w:lvlJc w:val="left"/>
+      <w:pPr>
+        <w:ind w:left="5760" w:hanging="360"/>
+      </w:pPr>
+      <w:rPr>
+        <w:rFonts w:ascii="Symbol" w:hAnsi="Symbol" w:hint="default"/>
+      </w:rPr>
+    </w:lvl>
+    <w:lvl w:ilvl="7" w:tplc="04090003" w:tentative="1">
+      <w:start w:val="1"/>
+      <w:numFmt w:val="bullet"/>
+      <w:lvlText w:val="o"/>
+      <w:lvlJc w:val="left"/>
+      <w:pPr>
+        <w:ind w:left="6480" w:hanging="360"/>
+      </w:pPr>
+      <w:rPr>
+        <w:rFonts w:ascii="Courier New" w:hAnsi="Courier New" w:cs="Courier New" w:hint="default"/>
+      </w:rPr>
+    </w:lvl>
+    <w:lvl w:ilvl="8" w:tplc="04090005" w:tentative="1">
+      <w:start w:val="1"/>
+      <w:numFmt w:val="bullet"/>
+      <w:lvlText w:val=""/>
+      <w:lvlJc w:val="left"/>
+      <w:pPr>
+        <w:ind w:left="7200" w:hanging="360"/>
+      </w:pPr>
+      <w:rPr>
+        <w:rFonts w:ascii="Wingdings" w:hAnsi="Wingdings" w:hint="default"/>
+      </w:rPr>
+    </w:lvl>
+  </w:abstractNum>
+  <w:abstractNum w:abstractNumId="3" w15:restartNumberingAfterBreak="0">
     <w:nsid w:val="10DC6F8A"/>
     <w:multiLevelType w:val="hybridMultilevel"/>
     <w:tmpl w:val="C298DEE4"/>
@@ -11731,7 +12977,7 @@
       </w:pPr>
     </w:lvl>
   </w:abstractNum>
-  <w:abstractNum w:abstractNumId="3" w15:restartNumberingAfterBreak="0">
+  <w:abstractNum w:abstractNumId="4" w15:restartNumberingAfterBreak="0">
     <w:nsid w:val="25013FCD"/>
     <w:multiLevelType w:val="hybridMultilevel"/>
     <w:tmpl w:val="2C04097A"/>
@@ -11820,7 +13066,7 @@
       </w:pPr>
     </w:lvl>
   </w:abstractNum>
-  <w:abstractNum w:abstractNumId="4" w15:restartNumberingAfterBreak="0">
+  <w:abstractNum w:abstractNumId="5" w15:restartNumberingAfterBreak="0">
     <w:nsid w:val="51986B23"/>
     <w:multiLevelType w:val="hybridMultilevel"/>
     <w:tmpl w:val="3E862B7E"/>
@@ -11909,7 +13155,7 @@
       </w:pPr>
     </w:lvl>
   </w:abstractNum>
-  <w:abstractNum w:abstractNumId="5" w15:restartNumberingAfterBreak="0">
+  <w:abstractNum w:abstractNumId="6" w15:restartNumberingAfterBreak="0">
     <w:nsid w:val="68083B12"/>
     <w:multiLevelType w:val="multilevel"/>
     <w:tmpl w:val="DA626402"/>
@@ -12059,13 +13305,13 @@
     </w:lvl>
   </w:abstractNum>
   <w:num w:numId="1">
-    <w:abstractNumId w:val="4"/>
+    <w:abstractNumId w:val="5"/>
   </w:num>
   <w:num w:numId="2">
-    <w:abstractNumId w:val="2"/>
+    <w:abstractNumId w:val="3"/>
   </w:num>
   <w:num w:numId="3">
-    <w:abstractNumId w:val="3"/>
+    <w:abstractNumId w:val="4"/>
   </w:num>
   <w:num w:numId="4">
     <w:abstractNumId w:val="0"/>
@@ -12074,13 +13320,16 @@
     <w:abstractNumId w:val="1"/>
   </w:num>
   <w:num w:numId="6">
-    <w:abstractNumId w:val="5"/>
+    <w:abstractNumId w:val="6"/>
+  </w:num>
+  <w:num w:numId="7">
+    <w:abstractNumId w:val="2"/>
   </w:num>
 </w:numbering>
 </file>
 
 <file path=word/styles.xml><?xml version="1.0" encoding="utf-8"?>
-<w:styles xmlns:mc="http://schemas.openxmlformats.org/markup-compatibility/2006" xmlns:r="http://schemas.openxmlformats.org/officeDocument/2006/relationships" xmlns:w="http://schemas.openxmlformats.org/wordprocessingml/2006/main" xmlns:w14="http://schemas.microsoft.com/office/word/2010/wordml" xmlns:w15="http://schemas.microsoft.com/office/word/2012/wordml" xmlns:w16se="http://schemas.microsoft.com/office/word/2015/wordml/symex" mc:Ignorable="w14 w15 w16se">
+<w:styles xmlns:mc="http://schemas.openxmlformats.org/markup-compatibility/2006" xmlns:r="http://schemas.openxmlformats.org/officeDocument/2006/relationships" xmlns:w="http://schemas.openxmlformats.org/wordprocessingml/2006/main" xmlns:w14="http://schemas.microsoft.com/office/word/2010/wordml" xmlns:w15="http://schemas.microsoft.com/office/word/2012/wordml" mc:Ignorable="w14 w15">
   <w:docDefaults>
     <w:rPrDefault>
       <w:rPr>
@@ -12991,7 +14240,7 @@
 </file>
 
 <file path=customXml/itemProps1.xml><?xml version="1.0" encoding="utf-8"?>
-<ds:datastoreItem xmlns:ds="http://schemas.openxmlformats.org/officeDocument/2006/customXml" ds:itemID="{826A213E-CD0C-4E3F-939E-C93E6BC73906}">
+<ds:datastoreItem xmlns:ds="http://schemas.openxmlformats.org/officeDocument/2006/customXml" ds:itemID="{2A6CB0AC-0AB5-464F-8AC5-B4F1A11B92AD}">
   <ds:schemaRefs>
     <ds:schemaRef ds:uri="http://schemas.openxmlformats.org/officeDocument/2006/bibliography"/>
   </ds:schemaRefs>

</xml_diff>

<commit_message>
Co relation added for metric 1 and 3, 2 and 3
</commit_message>
<xml_diff>
--- a/SoftwareMeasurementMilestone2 (1).docx
+++ b/SoftwareMeasurementMilestone2 (1).docx
@@ -354,6 +354,7 @@
           <w:p>
             <w:pPr>
               <w:spacing w:line="228" w:lineRule="exact"/>
+              <w:jc w:val="center"/>
               <w:rPr>
                 <w:rFonts w:ascii="Times New Roman" w:eastAsia="Times New Roman" w:hAnsi="Times New Roman"/>
                 <w:sz w:val="24"/>
@@ -516,16 +517,16 @@
                 <w:sz w:val="24"/>
               </w:rPr>
             </w:pPr>
-            <w:hyperlink r:id="rId9" w:history="1">
-              <w:r>
-                <w:rPr>
-                  <w:rStyle w:val="Hyperlink"/>
-                  <w:rFonts w:ascii="Times New Roman" w:eastAsia="Times New Roman" w:hAnsi="Times New Roman"/>
-                  <w:sz w:val="24"/>
-                </w:rPr>
-                <w:t>sandeepsiddaramaiah@gmail.com</w:t>
-              </w:r>
-            </w:hyperlink>
+            <w:r>
+              <w:rPr>
+                <w:rStyle w:val="Hyperlink"/>
+                <w:rFonts w:ascii="Times New Roman" w:eastAsia="Times New Roman" w:hAnsi="Times New Roman"/>
+                <w:color w:val="auto"/>
+                <w:sz w:val="24"/>
+                <w:u w:val="none"/>
+              </w:rPr>
+              <w:t>sandeepsiddaramaiah@gmail.com</w:t>
+            </w:r>
           </w:p>
         </w:tc>
       </w:tr>
@@ -553,6 +554,13 @@
               </w:rPr>
               <w:t>Karthik</w:t>
             </w:r>
+            <w:r>
+              <w:rPr>
+                <w:rFonts w:ascii="Times New Roman" w:eastAsia="Times New Roman" w:hAnsi="Times New Roman"/>
+                <w:sz w:val="24"/>
+              </w:rPr>
+              <w:t xml:space="preserve"> Beepi</w:t>
+            </w:r>
           </w:p>
         </w:tc>
         <w:tc>
@@ -609,16 +617,16 @@
                 <w:sz w:val="24"/>
               </w:rPr>
             </w:pPr>
-            <w:hyperlink r:id="rId10" w:history="1">
-              <w:r>
-                <w:rPr>
-                  <w:rStyle w:val="Hyperlink"/>
-                  <w:rFonts w:ascii="Times New Roman" w:eastAsia="Times New Roman" w:hAnsi="Times New Roman"/>
-                  <w:sz w:val="24"/>
-                </w:rPr>
-                <w:t>karthikbeepi@gmail.com</w:t>
-              </w:r>
-            </w:hyperlink>
+            <w:r>
+              <w:rPr>
+                <w:rStyle w:val="Hyperlink"/>
+                <w:rFonts w:ascii="Times New Roman" w:eastAsia="Times New Roman" w:hAnsi="Times New Roman"/>
+                <w:color w:val="auto"/>
+                <w:sz w:val="24"/>
+                <w:u w:val="none"/>
+              </w:rPr>
+              <w:t>karthikbeepi@gmail.com</w:t>
+            </w:r>
           </w:p>
         </w:tc>
       </w:tr>
@@ -646,6 +654,13 @@
               </w:rPr>
               <w:t>Rohan</w:t>
             </w:r>
+            <w:r>
+              <w:rPr>
+                <w:rFonts w:ascii="Times New Roman" w:eastAsia="Times New Roman" w:hAnsi="Times New Roman"/>
+                <w:sz w:val="24"/>
+              </w:rPr>
+              <w:t xml:space="preserve"> Paspallu</w:t>
+            </w:r>
           </w:p>
         </w:tc>
         <w:tc>
@@ -661,6 +676,23 @@
               </w:rPr>
             </w:pPr>
           </w:p>
+          <w:p>
+            <w:pPr>
+              <w:spacing w:line="228" w:lineRule="exact"/>
+              <w:jc w:val="center"/>
+              <w:rPr>
+                <w:rFonts w:ascii="Times New Roman" w:eastAsia="Times New Roman" w:hAnsi="Times New Roman"/>
+                <w:sz w:val="24"/>
+              </w:rPr>
+            </w:pPr>
+            <w:r>
+              <w:rPr>
+                <w:rFonts w:ascii="Times New Roman" w:eastAsia="Times New Roman" w:hAnsi="Times New Roman"/>
+                <w:sz w:val="24"/>
+              </w:rPr>
+              <w:t>40093648</w:t>
+            </w:r>
+          </w:p>
         </w:tc>
         <w:tc>
           <w:tcPr>
@@ -674,6 +706,29 @@
                 <w:sz w:val="24"/>
               </w:rPr>
             </w:pPr>
+          </w:p>
+          <w:p>
+            <w:pPr>
+              <w:spacing w:line="228" w:lineRule="exact"/>
+              <w:rPr>
+                <w:rFonts w:ascii="Times New Roman" w:eastAsia="Times New Roman" w:hAnsi="Times New Roman"/>
+                <w:sz w:val="24"/>
+              </w:rPr>
+            </w:pPr>
+            <w:r>
+              <w:rPr>
+                <w:rFonts w:ascii="Times New Roman" w:eastAsia="Times New Roman" w:hAnsi="Times New Roman"/>
+                <w:sz w:val="24"/>
+              </w:rPr>
+              <w:t>Paspallu</w:t>
+            </w:r>
+            <w:r>
+              <w:rPr>
+                <w:rFonts w:ascii="Times New Roman" w:eastAsia="Times New Roman" w:hAnsi="Times New Roman"/>
+                <w:sz w:val="24"/>
+              </w:rPr>
+              <w:t>.rohan@gmail.com</w:t>
+            </w:r>
           </w:p>
         </w:tc>
       </w:tr>
@@ -4901,6 +4956,8 @@
         </w:rPr>
         <w:t>QMOOD Quality Factors and Design Properties Relationships</w:t>
       </w:r>
+      <w:bookmarkStart w:id="1" w:name="_GoBack"/>
+      <w:bookmarkEnd w:id="1"/>
     </w:p>
     <w:p>
       <w:pPr>
@@ -5960,35 +6017,237 @@
           <w:sz w:val="28"/>
           <w:szCs w:val="28"/>
         </w:rPr>
-        <w:t>3. Related</w:t>
-      </w:r>
-      <w:r>
+        <w:t>Co-Relation</w:t>
+      </w:r>
+    </w:p>
+    <w:p>
+      <w:pPr>
         <w:rPr>
           <w:rFonts w:ascii="Times New Roman" w:eastAsia="Times New Roman" w:hAnsi="Times New Roman"/>
           <w:b/>
           <w:sz w:val="28"/>
           <w:szCs w:val="28"/>
         </w:rPr>
-        <w:t xml:space="preserve"> Work</w:t>
-      </w:r>
-    </w:p>
-    <w:p>
-      <w:pPr>
-        <w:jc w:val="both"/>
+      </w:pPr>
+      <w:r>
         <w:rPr>
           <w:rFonts w:ascii="Times New Roman" w:eastAsia="Times New Roman" w:hAnsi="Times New Roman"/>
           <w:b/>
           <w:sz w:val="28"/>
           <w:szCs w:val="28"/>
         </w:rPr>
-      </w:pPr>
-      <w:r>
+        <w:t xml:space="preserve">Between 1 and 3: </w:t>
+      </w:r>
+    </w:p>
+    <w:p>
+      <w:pPr>
+        <w:rPr>
+          <w:rFonts w:ascii="Times New Roman" w:eastAsia="Times New Roman" w:hAnsi="Times New Roman"/>
+          <w:sz w:val="24"/>
+          <w:szCs w:val="24"/>
+        </w:rPr>
+      </w:pPr>
+      <w:r>
+        <w:rPr>
+          <w:rFonts w:ascii="Times New Roman" w:eastAsia="Times New Roman" w:hAnsi="Times New Roman"/>
+          <w:sz w:val="24"/>
+          <w:szCs w:val="24"/>
+        </w:rPr>
+        <w:t>The more statements a</w:t>
+      </w:r>
+      <w:r>
+        <w:rPr>
+          <w:rFonts w:ascii="Times New Roman" w:eastAsia="Times New Roman" w:hAnsi="Times New Roman"/>
+          <w:sz w:val="24"/>
+          <w:szCs w:val="24"/>
+        </w:rPr>
+        <w:t>re covered for Mutation score i.</w:t>
+      </w:r>
+      <w:r>
+        <w:rPr>
+          <w:rFonts w:ascii="Times New Roman" w:eastAsia="Times New Roman" w:hAnsi="Times New Roman"/>
+          <w:sz w:val="24"/>
+          <w:szCs w:val="24"/>
+        </w:rPr>
+        <w:t>e</w:t>
+      </w:r>
+      <w:r>
+        <w:rPr>
+          <w:rFonts w:ascii="Times New Roman" w:eastAsia="Times New Roman" w:hAnsi="Times New Roman"/>
+          <w:sz w:val="24"/>
+          <w:szCs w:val="24"/>
+        </w:rPr>
+        <w:t>. the more statements we change from the source code to do mutation testing, better is the test suite effectiveness.</w:t>
+      </w:r>
+    </w:p>
+    <w:p>
+      <w:pPr>
         <w:rPr>
           <w:rFonts w:ascii="Times New Roman" w:eastAsia="Times New Roman" w:hAnsi="Times New Roman"/>
           <w:b/>
           <w:sz w:val="28"/>
           <w:szCs w:val="28"/>
         </w:rPr>
+      </w:pPr>
+    </w:p>
+    <w:p>
+      <w:pPr>
+        <w:rPr>
+          <w:rFonts w:ascii="Times New Roman" w:eastAsia="Times New Roman" w:hAnsi="Times New Roman"/>
+          <w:b/>
+          <w:sz w:val="28"/>
+          <w:szCs w:val="28"/>
+        </w:rPr>
+      </w:pPr>
+      <w:r>
+        <w:rPr>
+          <w:rFonts w:ascii="Times New Roman" w:eastAsia="Times New Roman" w:hAnsi="Times New Roman"/>
+          <w:b/>
+          <w:sz w:val="28"/>
+          <w:szCs w:val="28"/>
+        </w:rPr>
+        <w:lastRenderedPageBreak/>
+        <w:t>Between 2</w:t>
+      </w:r>
+      <w:r>
+        <w:rPr>
+          <w:rFonts w:ascii="Times New Roman" w:eastAsia="Times New Roman" w:hAnsi="Times New Roman"/>
+          <w:b/>
+          <w:sz w:val="28"/>
+          <w:szCs w:val="28"/>
+        </w:rPr>
+        <w:t xml:space="preserve"> and 3</w:t>
+      </w:r>
+      <w:r>
+        <w:rPr>
+          <w:rFonts w:ascii="Times New Roman" w:eastAsia="Times New Roman" w:hAnsi="Times New Roman"/>
+          <w:b/>
+          <w:sz w:val="28"/>
+          <w:szCs w:val="28"/>
+        </w:rPr>
+        <w:t>:</w:t>
+      </w:r>
+    </w:p>
+    <w:p>
+      <w:pPr>
+        <w:rPr>
+          <w:rFonts w:ascii="Times New Roman" w:eastAsia="Times New Roman" w:hAnsi="Times New Roman"/>
+          <w:b/>
+          <w:sz w:val="28"/>
+          <w:szCs w:val="28"/>
+        </w:rPr>
+      </w:pPr>
+      <w:r>
+        <w:t>Mutation Testing generates different versions (mutants) of a program under test by introducing small changes that are su</w:t>
+      </w:r>
+      <w:r>
+        <w:t>ppose</w:t>
+      </w:r>
+      <w:r>
+        <w:t>d</w:t>
+      </w:r>
+      <w:r>
+        <w:t xml:space="preserve"> to be defects in the code and we know that </w:t>
+      </w:r>
+      <w:r>
+        <w:t>the branch coverage criterion requires that all control transfers in the program under test are exercised during testing.</w:t>
+      </w:r>
+      <w:r>
+        <w:t xml:space="preserve"> Hence if branch coverage is more i.e. if all control transfers are tested then the bugs introduced through mutation testing will be detected there by increasing the test suite effectiveness.</w:t>
+      </w:r>
+    </w:p>
+    <w:p>
+      <w:pPr>
+        <w:rPr>
+          <w:rFonts w:ascii="Times New Roman" w:eastAsia="Times New Roman" w:hAnsi="Times New Roman"/>
+          <w:b/>
+          <w:sz w:val="28"/>
+          <w:szCs w:val="28"/>
+        </w:rPr>
+      </w:pPr>
+      <w:r>
+        <w:rPr>
+          <w:rFonts w:ascii="Times New Roman" w:eastAsia="Times New Roman" w:hAnsi="Times New Roman"/>
+          <w:b/>
+          <w:sz w:val="28"/>
+          <w:szCs w:val="28"/>
+        </w:rPr>
+        <w:t>Between 1 and 4</w:t>
+      </w:r>
+      <w:r>
+        <w:rPr>
+          <w:rFonts w:ascii="Times New Roman" w:eastAsia="Times New Roman" w:hAnsi="Times New Roman"/>
+          <w:b/>
+          <w:sz w:val="28"/>
+          <w:szCs w:val="28"/>
+        </w:rPr>
+        <w:t>:</w:t>
+      </w:r>
+    </w:p>
+    <w:p>
+      <w:pPr>
+        <w:rPr>
+          <w:rFonts w:ascii="Times New Roman" w:eastAsia="Times New Roman" w:hAnsi="Times New Roman"/>
+          <w:b/>
+          <w:sz w:val="28"/>
+          <w:szCs w:val="28"/>
+        </w:rPr>
+      </w:pPr>
+    </w:p>
+    <w:p>
+      <w:pPr>
+        <w:rPr>
+          <w:rFonts w:ascii="Times New Roman" w:eastAsia="Times New Roman" w:hAnsi="Times New Roman"/>
+          <w:sz w:val="24"/>
+          <w:szCs w:val="24"/>
+        </w:rPr>
+      </w:pPr>
+    </w:p>
+    <w:p>
+      <w:pPr>
+        <w:rPr>
+          <w:rFonts w:ascii="Times New Roman" w:eastAsia="Times New Roman" w:hAnsi="Times New Roman"/>
+          <w:b/>
+          <w:sz w:val="28"/>
+          <w:szCs w:val="28"/>
+        </w:rPr>
+      </w:pPr>
+      <w:r>
+        <w:rPr>
+          <w:rFonts w:ascii="Times New Roman" w:eastAsia="Times New Roman" w:hAnsi="Times New Roman"/>
+          <w:b/>
+          <w:sz w:val="28"/>
+          <w:szCs w:val="28"/>
+        </w:rPr>
+        <w:t>3. Related</w:t>
+      </w:r>
+      <w:r>
+        <w:rPr>
+          <w:rFonts w:ascii="Times New Roman" w:eastAsia="Times New Roman" w:hAnsi="Times New Roman"/>
+          <w:b/>
+          <w:sz w:val="28"/>
+          <w:szCs w:val="28"/>
+        </w:rPr>
+        <w:t xml:space="preserve"> Work</w:t>
+      </w:r>
+    </w:p>
+    <w:p>
+      <w:pPr>
+        <w:jc w:val="both"/>
+        <w:rPr>
+          <w:rFonts w:ascii="Times New Roman" w:eastAsia="Times New Roman" w:hAnsi="Times New Roman"/>
+          <w:b/>
+          <w:sz w:val="28"/>
+          <w:szCs w:val="28"/>
+        </w:rPr>
+      </w:pPr>
+      <w:r>
+        <w:rPr>
+          <w:rFonts w:ascii="Times New Roman" w:eastAsia="Times New Roman" w:hAnsi="Times New Roman"/>
+          <w:b/>
+          <w:sz w:val="28"/>
+          <w:szCs w:val="28"/>
+        </w:rPr>
         <w:t>Statement Coverage and Branch Coverage</w:t>
       </w:r>
     </w:p>
@@ -6138,696 +6397,696 @@
           <w:sz w:val="24"/>
           <w:szCs w:val="28"/>
         </w:rPr>
+        <w:t>identify</w:t>
+      </w:r>
+      <w:r>
+        <w:rPr>
+          <w:rFonts w:ascii="Times New Roman" w:eastAsia="Times New Roman" w:hAnsi="Times New Roman"/>
+          <w:sz w:val="24"/>
+          <w:szCs w:val="28"/>
+        </w:rPr>
+        <w:t xml:space="preserve"> </w:t>
+      </w:r>
+      <w:r>
+        <w:rPr>
+          <w:rFonts w:ascii="Times New Roman" w:eastAsia="Times New Roman" w:hAnsi="Times New Roman"/>
+          <w:sz w:val="24"/>
+          <w:szCs w:val="28"/>
+        </w:rPr>
+        <w:t>unreachable</w:t>
+      </w:r>
+      <w:r>
+        <w:rPr>
+          <w:rFonts w:ascii="Times New Roman" w:eastAsia="Times New Roman" w:hAnsi="Times New Roman"/>
+          <w:sz w:val="24"/>
+          <w:szCs w:val="28"/>
+        </w:rPr>
+        <w:t xml:space="preserve"> </w:t>
+      </w:r>
+      <w:r>
+        <w:rPr>
+          <w:rFonts w:ascii="Times New Roman" w:eastAsia="Times New Roman" w:hAnsi="Times New Roman"/>
+          <w:sz w:val="24"/>
+          <w:szCs w:val="28"/>
+        </w:rPr>
+        <w:t>po</w:t>
+      </w:r>
+      <w:r>
+        <w:rPr>
+          <w:rFonts w:ascii="Times New Roman" w:eastAsia="Times New Roman" w:hAnsi="Times New Roman"/>
+          <w:sz w:val="24"/>
+          <w:szCs w:val="28"/>
+        </w:rPr>
+        <w:t>r</w:t>
+      </w:r>
+      <w:r>
+        <w:rPr>
+          <w:rFonts w:ascii="Times New Roman" w:eastAsia="Times New Roman" w:hAnsi="Times New Roman"/>
+          <w:sz w:val="24"/>
+          <w:szCs w:val="28"/>
+        </w:rPr>
+        <w:t>tions</w:t>
+      </w:r>
+      <w:r>
+        <w:rPr>
+          <w:rFonts w:ascii="Times New Roman" w:eastAsia="Times New Roman" w:hAnsi="Times New Roman"/>
+          <w:sz w:val="24"/>
+          <w:szCs w:val="28"/>
+        </w:rPr>
+        <w:t xml:space="preserve"> </w:t>
+      </w:r>
+      <w:r>
+        <w:rPr>
+          <w:rFonts w:ascii="Times New Roman" w:eastAsia="Times New Roman" w:hAnsi="Times New Roman"/>
+          <w:sz w:val="24"/>
+          <w:szCs w:val="28"/>
+        </w:rPr>
+        <w:t>of</w:t>
+      </w:r>
+      <w:r>
+        <w:rPr>
+          <w:rFonts w:ascii="Times New Roman" w:eastAsia="Times New Roman" w:hAnsi="Times New Roman"/>
+          <w:sz w:val="24"/>
+          <w:szCs w:val="28"/>
+        </w:rPr>
+        <w:t xml:space="preserve"> </w:t>
+      </w:r>
+      <w:r>
+        <w:rPr>
+          <w:rFonts w:ascii="Times New Roman" w:eastAsia="Times New Roman" w:hAnsi="Times New Roman"/>
+          <w:sz w:val="24"/>
+          <w:szCs w:val="28"/>
+        </w:rPr>
+        <w:t>the</w:t>
+      </w:r>
+      <w:r>
+        <w:rPr>
+          <w:rFonts w:ascii="Times New Roman" w:eastAsia="Times New Roman" w:hAnsi="Times New Roman"/>
+          <w:sz w:val="24"/>
+          <w:szCs w:val="28"/>
+        </w:rPr>
+        <w:t xml:space="preserve"> </w:t>
+      </w:r>
+      <w:r>
+        <w:rPr>
+          <w:rFonts w:ascii="Times New Roman" w:eastAsia="Times New Roman" w:hAnsi="Times New Roman"/>
+          <w:sz w:val="24"/>
+          <w:szCs w:val="28"/>
+        </w:rPr>
+        <w:t>code. Additionally, it</w:t>
+      </w:r>
+      <w:r>
+        <w:rPr>
+          <w:rFonts w:ascii="Times New Roman" w:eastAsia="Times New Roman" w:hAnsi="Times New Roman"/>
+          <w:sz w:val="24"/>
+          <w:szCs w:val="28"/>
+        </w:rPr>
+        <w:t xml:space="preserve"> </w:t>
+      </w:r>
+      <w:r>
+        <w:rPr>
+          <w:rFonts w:ascii="Times New Roman" w:eastAsia="Times New Roman" w:hAnsi="Times New Roman"/>
+          <w:sz w:val="24"/>
+          <w:szCs w:val="28"/>
+        </w:rPr>
+        <w:t>can</w:t>
+      </w:r>
+      <w:r>
+        <w:rPr>
+          <w:rFonts w:ascii="Times New Roman" w:eastAsia="Times New Roman" w:hAnsi="Times New Roman"/>
+          <w:sz w:val="24"/>
+          <w:szCs w:val="28"/>
+        </w:rPr>
+        <w:t xml:space="preserve"> </w:t>
+      </w:r>
+      <w:r>
+        <w:rPr>
+          <w:rFonts w:ascii="Times New Roman" w:eastAsia="Times New Roman" w:hAnsi="Times New Roman"/>
+          <w:sz w:val="24"/>
+          <w:szCs w:val="28"/>
+        </w:rPr>
+        <w:t>identify</w:t>
+      </w:r>
+      <w:r>
+        <w:rPr>
+          <w:rFonts w:ascii="Times New Roman" w:eastAsia="Times New Roman" w:hAnsi="Times New Roman"/>
+          <w:sz w:val="24"/>
+          <w:szCs w:val="28"/>
+        </w:rPr>
+        <w:t xml:space="preserve"> </w:t>
+      </w:r>
+      <w:r>
+        <w:rPr>
+          <w:rFonts w:ascii="Times New Roman" w:eastAsia="Times New Roman" w:hAnsi="Times New Roman"/>
+          <w:sz w:val="24"/>
+          <w:szCs w:val="28"/>
+        </w:rPr>
+        <w:t>redundant</w:t>
+      </w:r>
+      <w:r>
+        <w:rPr>
+          <w:rFonts w:ascii="Times New Roman" w:eastAsia="Times New Roman" w:hAnsi="Times New Roman"/>
+          <w:sz w:val="24"/>
+          <w:szCs w:val="28"/>
+        </w:rPr>
+        <w:t xml:space="preserve"> </w:t>
+      </w:r>
+      <w:r>
+        <w:rPr>
+          <w:rFonts w:ascii="Times New Roman" w:eastAsia="Times New Roman" w:hAnsi="Times New Roman"/>
+          <w:sz w:val="24"/>
+          <w:szCs w:val="28"/>
+        </w:rPr>
+        <w:t>test</w:t>
+      </w:r>
+      <w:r>
+        <w:rPr>
+          <w:rFonts w:ascii="Times New Roman" w:eastAsia="Times New Roman" w:hAnsi="Times New Roman"/>
+          <w:sz w:val="24"/>
+          <w:szCs w:val="28"/>
+        </w:rPr>
+        <w:t xml:space="preserve"> </w:t>
+      </w:r>
+      <w:r>
+        <w:rPr>
+          <w:rFonts w:ascii="Times New Roman" w:eastAsia="Times New Roman" w:hAnsi="Times New Roman"/>
+          <w:sz w:val="24"/>
+          <w:szCs w:val="28"/>
+        </w:rPr>
+        <w:t>cases</w:t>
+      </w:r>
+      <w:r>
+        <w:rPr>
+          <w:rFonts w:ascii="Times New Roman" w:eastAsia="Times New Roman" w:hAnsi="Times New Roman"/>
+          <w:sz w:val="24"/>
+          <w:szCs w:val="28"/>
+        </w:rPr>
+        <w:t xml:space="preserve"> </w:t>
+      </w:r>
+      <w:r>
+        <w:rPr>
+          <w:rFonts w:ascii="Times New Roman" w:eastAsia="Times New Roman" w:hAnsi="Times New Roman"/>
+          <w:sz w:val="24"/>
+          <w:szCs w:val="28"/>
+        </w:rPr>
+        <w:t>that</w:t>
+      </w:r>
+      <w:r>
+        <w:rPr>
+          <w:rFonts w:ascii="Times New Roman" w:eastAsia="Times New Roman" w:hAnsi="Times New Roman"/>
+          <w:sz w:val="24"/>
+          <w:szCs w:val="28"/>
+        </w:rPr>
+        <w:t xml:space="preserve"> </w:t>
+      </w:r>
+      <w:r>
+        <w:rPr>
+          <w:rFonts w:ascii="Times New Roman" w:eastAsia="Times New Roman" w:hAnsi="Times New Roman"/>
+          <w:sz w:val="24"/>
+          <w:szCs w:val="28"/>
+        </w:rPr>
+        <w:t>do</w:t>
+      </w:r>
+      <w:r>
+        <w:rPr>
+          <w:rFonts w:ascii="Times New Roman" w:eastAsia="Times New Roman" w:hAnsi="Times New Roman"/>
+          <w:sz w:val="24"/>
+          <w:szCs w:val="28"/>
+        </w:rPr>
+        <w:t xml:space="preserve"> </w:t>
+      </w:r>
+      <w:r>
+        <w:rPr>
+          <w:rFonts w:ascii="Times New Roman" w:eastAsia="Times New Roman" w:hAnsi="Times New Roman"/>
+          <w:sz w:val="24"/>
+          <w:szCs w:val="28"/>
+        </w:rPr>
+        <w:t xml:space="preserve">not increase coverage, as well as help in testing changes made to the code during regression testing. </w:t>
+      </w:r>
+    </w:p>
+    <w:p>
+      <w:pPr>
+        <w:jc w:val="both"/>
+        <w:rPr>
+          <w:rFonts w:ascii="Times New Roman" w:eastAsia="Times New Roman" w:hAnsi="Times New Roman"/>
+          <w:b/>
+          <w:sz w:val="24"/>
+          <w:szCs w:val="28"/>
+        </w:rPr>
+      </w:pPr>
+      <w:r>
+        <w:rPr>
+          <w:rFonts w:ascii="Times New Roman" w:eastAsia="Times New Roman" w:hAnsi="Times New Roman"/>
+          <w:b/>
+          <w:sz w:val="24"/>
+          <w:szCs w:val="28"/>
+        </w:rPr>
+        <w:t>Hypothesis:</w:t>
+      </w:r>
+    </w:p>
+    <w:p>
+      <w:pPr>
+        <w:jc w:val="both"/>
+        <w:rPr>
+          <w:rFonts w:ascii="Times New Roman" w:eastAsia="Times New Roman" w:hAnsi="Times New Roman"/>
+          <w:sz w:val="24"/>
+          <w:szCs w:val="28"/>
+        </w:rPr>
+      </w:pPr>
+      <w:r>
+        <w:rPr>
+          <w:rFonts w:ascii="Times New Roman" w:eastAsia="Times New Roman" w:hAnsi="Times New Roman"/>
+          <w:sz w:val="24"/>
+          <w:szCs w:val="28"/>
+        </w:rPr>
+        <w:t>Coverage</w:t>
+      </w:r>
+      <w:r>
+        <w:rPr>
+          <w:rFonts w:ascii="Times New Roman" w:eastAsia="Times New Roman" w:hAnsi="Times New Roman"/>
+          <w:sz w:val="24"/>
+          <w:szCs w:val="28"/>
+        </w:rPr>
+        <w:t xml:space="preserve"> </w:t>
+      </w:r>
+      <w:r>
+        <w:rPr>
+          <w:rFonts w:ascii="Times New Roman" w:eastAsia="Times New Roman" w:hAnsi="Times New Roman"/>
+          <w:sz w:val="24"/>
+          <w:szCs w:val="28"/>
+        </w:rPr>
+        <w:t>measures</w:t>
+      </w:r>
+      <w:r>
+        <w:rPr>
+          <w:rFonts w:ascii="Times New Roman" w:eastAsia="Times New Roman" w:hAnsi="Times New Roman"/>
+          <w:sz w:val="24"/>
+          <w:szCs w:val="28"/>
+        </w:rPr>
+        <w:t xml:space="preserve"> </w:t>
+      </w:r>
+      <w:r>
+        <w:rPr>
+          <w:rFonts w:ascii="Times New Roman" w:eastAsia="Times New Roman" w:hAnsi="Times New Roman"/>
+          <w:sz w:val="24"/>
+          <w:szCs w:val="28"/>
+        </w:rPr>
+        <w:t>based</w:t>
+      </w:r>
+      <w:r>
+        <w:rPr>
+          <w:rFonts w:ascii="Times New Roman" w:eastAsia="Times New Roman" w:hAnsi="Times New Roman"/>
+          <w:sz w:val="24"/>
+          <w:szCs w:val="28"/>
+        </w:rPr>
+        <w:t xml:space="preserve"> </w:t>
+      </w:r>
+      <w:r>
+        <w:rPr>
+          <w:rFonts w:ascii="Times New Roman" w:eastAsia="Times New Roman" w:hAnsi="Times New Roman"/>
+          <w:sz w:val="24"/>
+          <w:szCs w:val="28"/>
+        </w:rPr>
+        <w:t>on</w:t>
+      </w:r>
+      <w:r>
+        <w:rPr>
+          <w:rFonts w:ascii="Times New Roman" w:eastAsia="Times New Roman" w:hAnsi="Times New Roman"/>
+          <w:sz w:val="24"/>
+          <w:szCs w:val="28"/>
+        </w:rPr>
+        <w:t xml:space="preserve"> </w:t>
+      </w:r>
+      <w:r>
+        <w:rPr>
+          <w:rFonts w:ascii="Times New Roman" w:eastAsia="Times New Roman" w:hAnsi="Times New Roman"/>
+          <w:sz w:val="24"/>
+          <w:szCs w:val="28"/>
+        </w:rPr>
+        <w:t>various</w:t>
+      </w:r>
+      <w:r>
+        <w:rPr>
+          <w:rFonts w:ascii="Times New Roman" w:eastAsia="Times New Roman" w:hAnsi="Times New Roman"/>
+          <w:sz w:val="24"/>
+          <w:szCs w:val="28"/>
+        </w:rPr>
+        <w:t xml:space="preserve"> </w:t>
+      </w:r>
+      <w:r>
+        <w:rPr>
+          <w:rFonts w:ascii="Times New Roman" w:eastAsia="Times New Roman" w:hAnsi="Times New Roman"/>
+          <w:sz w:val="24"/>
+          <w:szCs w:val="28"/>
+        </w:rPr>
+        <w:t>code-elements</w:t>
+      </w:r>
+      <w:r>
+        <w:rPr>
+          <w:rFonts w:ascii="Times New Roman" w:eastAsia="Times New Roman" w:hAnsi="Times New Roman"/>
+          <w:sz w:val="24"/>
+          <w:szCs w:val="28"/>
+        </w:rPr>
+        <w:t xml:space="preserve"> </w:t>
+      </w:r>
+      <w:r>
+        <w:rPr>
+          <w:rFonts w:ascii="Times New Roman" w:eastAsia="Times New Roman" w:hAnsi="Times New Roman"/>
+          <w:sz w:val="24"/>
+          <w:szCs w:val="28"/>
+        </w:rPr>
+        <w:t>such as methods, statements, blocks, branches, predicates are most</w:t>
+      </w:r>
+      <w:r>
+        <w:rPr>
+          <w:rFonts w:ascii="Times New Roman" w:eastAsia="Times New Roman" w:hAnsi="Times New Roman"/>
+          <w:sz w:val="24"/>
+          <w:szCs w:val="28"/>
+        </w:rPr>
+        <w:t xml:space="preserve"> </w:t>
+      </w:r>
+      <w:r>
+        <w:rPr>
+          <w:rFonts w:ascii="Times New Roman" w:eastAsia="Times New Roman" w:hAnsi="Times New Roman"/>
+          <w:sz w:val="24"/>
+          <w:szCs w:val="28"/>
+        </w:rPr>
+        <w:t>widely</w:t>
+      </w:r>
+      <w:r>
+        <w:rPr>
+          <w:rFonts w:ascii="Times New Roman" w:eastAsia="Times New Roman" w:hAnsi="Times New Roman"/>
+          <w:sz w:val="24"/>
+          <w:szCs w:val="28"/>
+        </w:rPr>
+        <w:t xml:space="preserve"> </w:t>
+      </w:r>
+      <w:r>
+        <w:rPr>
+          <w:rFonts w:ascii="Times New Roman" w:eastAsia="Times New Roman" w:hAnsi="Times New Roman"/>
+          <w:sz w:val="24"/>
+          <w:szCs w:val="28"/>
+        </w:rPr>
+        <w:t>employed</w:t>
+      </w:r>
+      <w:r>
+        <w:rPr>
+          <w:rFonts w:ascii="Times New Roman" w:eastAsia="Times New Roman" w:hAnsi="Times New Roman"/>
+          <w:sz w:val="24"/>
+          <w:szCs w:val="28"/>
+        </w:rPr>
+        <w:t xml:space="preserve"> </w:t>
+      </w:r>
+      <w:r>
+        <w:rPr>
+          <w:rFonts w:ascii="Times New Roman" w:eastAsia="Times New Roman" w:hAnsi="Times New Roman"/>
+          <w:sz w:val="24"/>
+          <w:szCs w:val="28"/>
+        </w:rPr>
+        <w:t>for</w:t>
+      </w:r>
+      <w:r>
+        <w:rPr>
+          <w:rFonts w:ascii="Times New Roman" w:eastAsia="Times New Roman" w:hAnsi="Times New Roman"/>
+          <w:sz w:val="24"/>
+          <w:szCs w:val="28"/>
+        </w:rPr>
+        <w:t xml:space="preserve"> </w:t>
+      </w:r>
+      <w:r>
+        <w:rPr>
+          <w:rFonts w:ascii="Times New Roman" w:eastAsia="Times New Roman" w:hAnsi="Times New Roman"/>
+          <w:sz w:val="24"/>
+          <w:szCs w:val="28"/>
+        </w:rPr>
+        <w:t>coverage</w:t>
+      </w:r>
+      <w:r>
+        <w:rPr>
+          <w:rFonts w:ascii="Times New Roman" w:eastAsia="Times New Roman" w:hAnsi="Times New Roman"/>
+          <w:sz w:val="24"/>
+          <w:szCs w:val="28"/>
+        </w:rPr>
+        <w:t xml:space="preserve">-based </w:t>
+      </w:r>
+      <w:r>
+        <w:rPr>
+          <w:rFonts w:ascii="Times New Roman" w:eastAsia="Times New Roman" w:hAnsi="Times New Roman"/>
+          <w:sz w:val="24"/>
+          <w:szCs w:val="28"/>
+        </w:rPr>
+        <w:t>testing. The</w:t>
+      </w:r>
+      <w:r>
+        <w:rPr>
+          <w:rFonts w:ascii="Times New Roman" w:eastAsia="Times New Roman" w:hAnsi="Times New Roman"/>
+          <w:sz w:val="24"/>
+          <w:szCs w:val="28"/>
+        </w:rPr>
+        <w:t xml:space="preserve"> </w:t>
+      </w:r>
+      <w:r>
+        <w:rPr>
+          <w:rFonts w:ascii="Times New Roman" w:eastAsia="Times New Roman" w:hAnsi="Times New Roman"/>
+          <w:sz w:val="24"/>
+          <w:szCs w:val="28"/>
+        </w:rPr>
+        <w:t>coverage analysis tools are language dependent. Coverage analyzers work by adding probe instructions in the program which increment counters</w:t>
+      </w:r>
+      <w:r>
+        <w:rPr>
+          <w:rFonts w:ascii="Times New Roman" w:eastAsia="Times New Roman" w:hAnsi="Times New Roman"/>
+          <w:sz w:val="24"/>
+          <w:szCs w:val="28"/>
+        </w:rPr>
+        <w:t>.</w:t>
+      </w:r>
+    </w:p>
+    <w:p>
+      <w:pPr>
+        <w:jc w:val="both"/>
+        <w:rPr>
+          <w:rFonts w:ascii="Times New Roman" w:eastAsia="Times New Roman" w:hAnsi="Times New Roman"/>
+          <w:b/>
+          <w:sz w:val="24"/>
+          <w:szCs w:val="28"/>
+        </w:rPr>
+      </w:pPr>
+      <w:r>
+        <w:rPr>
+          <w:rFonts w:ascii="Times New Roman" w:eastAsia="Times New Roman" w:hAnsi="Times New Roman"/>
+          <w:b/>
+          <w:sz w:val="24"/>
+          <w:szCs w:val="28"/>
+        </w:rPr>
+        <w:t>Methodology:</w:t>
+      </w:r>
+    </w:p>
+    <w:p>
+      <w:pPr>
+        <w:jc w:val="both"/>
+        <w:rPr>
+          <w:rFonts w:ascii="Times New Roman" w:eastAsia="Times New Roman" w:hAnsi="Times New Roman"/>
+          <w:sz w:val="24"/>
+          <w:szCs w:val="28"/>
+        </w:rPr>
+      </w:pPr>
+      <w:r>
+        <w:rPr>
+          <w:rFonts w:ascii="Times New Roman" w:eastAsia="Times New Roman" w:hAnsi="Times New Roman"/>
+          <w:sz w:val="24"/>
+          <w:szCs w:val="28"/>
+        </w:rPr>
+        <w:t>Input: The java program to be analysed and their test-cases.</w:t>
+      </w:r>
+    </w:p>
+    <w:p>
+      <w:pPr>
+        <w:jc w:val="both"/>
+        <w:rPr>
+          <w:rFonts w:ascii="Times New Roman" w:eastAsia="Times New Roman" w:hAnsi="Times New Roman"/>
+          <w:sz w:val="24"/>
+          <w:szCs w:val="28"/>
+        </w:rPr>
+      </w:pPr>
+      <w:r>
+        <w:rPr>
+          <w:rFonts w:ascii="Times New Roman" w:eastAsia="Times New Roman" w:hAnsi="Times New Roman"/>
+          <w:sz w:val="24"/>
+          <w:szCs w:val="28"/>
+        </w:rPr>
+        <w:t>Output: The statements and branches</w:t>
+      </w:r>
+      <w:r>
+        <w:rPr>
+          <w:rFonts w:ascii="Times New Roman" w:eastAsia="Times New Roman" w:hAnsi="Times New Roman"/>
+          <w:sz w:val="24"/>
+          <w:szCs w:val="28"/>
+        </w:rPr>
+        <w:t xml:space="preserve"> covered in the test-</w:t>
+      </w:r>
+      <w:r>
+        <w:rPr>
+          <w:rFonts w:ascii="Times New Roman" w:eastAsia="Times New Roman" w:hAnsi="Times New Roman"/>
+          <w:sz w:val="24"/>
+          <w:szCs w:val="28"/>
+        </w:rPr>
+        <w:t>cases.</w:t>
+      </w:r>
+    </w:p>
+    <w:p>
+      <w:pPr>
+        <w:jc w:val="both"/>
+        <w:rPr>
+          <w:rFonts w:ascii="Times New Roman" w:eastAsia="Times New Roman" w:hAnsi="Times New Roman"/>
+          <w:sz w:val="24"/>
+          <w:szCs w:val="28"/>
+        </w:rPr>
+      </w:pPr>
+      <w:r>
+        <w:rPr>
+          <w:rFonts w:ascii="Times New Roman" w:eastAsia="Times New Roman" w:hAnsi="Times New Roman"/>
+          <w:sz w:val="24"/>
+          <w:szCs w:val="28"/>
+        </w:rPr>
+        <w:t>Step 1: Construction of flow graph</w:t>
+      </w:r>
+    </w:p>
+    <w:p>
+      <w:pPr>
+        <w:jc w:val="both"/>
+        <w:rPr>
+          <w:rFonts w:ascii="Times New Roman" w:eastAsia="Times New Roman" w:hAnsi="Times New Roman"/>
+          <w:sz w:val="24"/>
+          <w:szCs w:val="28"/>
+        </w:rPr>
+      </w:pPr>
+      <w:r>
+        <w:rPr>
+          <w:rFonts w:ascii="Times New Roman" w:eastAsia="Times New Roman" w:hAnsi="Times New Roman"/>
+          <w:sz w:val="24"/>
+          <w:szCs w:val="28"/>
+        </w:rPr>
+        <w:t>Step 2: Initial path selection</w:t>
+      </w:r>
+    </w:p>
+    <w:p>
+      <w:pPr>
+        <w:jc w:val="both"/>
+        <w:rPr>
+          <w:rFonts w:ascii="Times New Roman" w:eastAsia="Times New Roman" w:hAnsi="Times New Roman"/>
+          <w:sz w:val="24"/>
+          <w:szCs w:val="28"/>
+        </w:rPr>
+      </w:pPr>
+      <w:r>
+        <w:rPr>
+          <w:rFonts w:ascii="Times New Roman" w:eastAsia="Times New Roman" w:hAnsi="Times New Roman"/>
+          <w:sz w:val="24"/>
+          <w:szCs w:val="28"/>
+        </w:rPr>
+        <w:t xml:space="preserve">Step 3: Derivation of linear constraints </w:t>
+      </w:r>
+    </w:p>
+    <w:p>
+      <w:pPr>
+        <w:jc w:val="both"/>
+        <w:rPr>
+          <w:rFonts w:ascii="Times New Roman" w:eastAsia="Times New Roman" w:hAnsi="Times New Roman"/>
+          <w:sz w:val="24"/>
+          <w:szCs w:val="28"/>
+        </w:rPr>
+      </w:pPr>
+      <w:r>
+        <w:rPr>
+          <w:rFonts w:ascii="Times New Roman" w:eastAsia="Times New Roman" w:hAnsi="Times New Roman"/>
+          <w:sz w:val="24"/>
+          <w:szCs w:val="28"/>
+        </w:rPr>
+        <w:t>Step 4: Detection of infeasible paths</w:t>
+      </w:r>
+    </w:p>
+    <w:p>
+      <w:pPr>
+        <w:jc w:val="both"/>
+        <w:rPr>
+          <w:rFonts w:ascii="Times New Roman" w:eastAsia="Times New Roman" w:hAnsi="Times New Roman"/>
+          <w:sz w:val="24"/>
+          <w:szCs w:val="28"/>
+        </w:rPr>
+      </w:pPr>
+      <w:r>
+        <w:rPr>
+          <w:rFonts w:ascii="Times New Roman" w:eastAsia="Times New Roman" w:hAnsi="Times New Roman"/>
+          <w:sz w:val="24"/>
+          <w:szCs w:val="28"/>
+        </w:rPr>
+        <w:t>Step 5: Consistent subset of linear constraints</w:t>
+      </w:r>
+    </w:p>
+    <w:p>
+      <w:pPr>
+        <w:jc w:val="both"/>
+        <w:rPr>
+          <w:rFonts w:ascii="Times New Roman" w:eastAsia="Times New Roman" w:hAnsi="Times New Roman"/>
+          <w:sz w:val="24"/>
+          <w:szCs w:val="28"/>
+        </w:rPr>
+      </w:pPr>
+      <w:r>
+        <w:rPr>
+          <w:rFonts w:ascii="Times New Roman" w:eastAsia="Times New Roman" w:hAnsi="Times New Roman"/>
+          <w:sz w:val="24"/>
+          <w:szCs w:val="28"/>
+        </w:rPr>
+        <w:t>Step 6: Path switching</w:t>
+      </w:r>
+    </w:p>
+    <w:p>
+      <w:pPr>
+        <w:jc w:val="both"/>
+        <w:rPr>
+          <w:rFonts w:ascii="Times New Roman" w:eastAsia="Times New Roman" w:hAnsi="Times New Roman"/>
+          <w:b/>
+          <w:sz w:val="24"/>
+          <w:szCs w:val="28"/>
+        </w:rPr>
+      </w:pPr>
+      <w:r>
+        <w:rPr>
+          <w:rFonts w:ascii="Times New Roman" w:eastAsia="Times New Roman" w:hAnsi="Times New Roman"/>
+          <w:b/>
+          <w:sz w:val="24"/>
+          <w:szCs w:val="28"/>
+        </w:rPr>
+        <w:t>Results</w:t>
+      </w:r>
+      <w:r>
+        <w:rPr>
+          <w:rFonts w:ascii="Times New Roman" w:eastAsia="Times New Roman" w:hAnsi="Times New Roman"/>
+          <w:b/>
+          <w:sz w:val="24"/>
+          <w:szCs w:val="28"/>
+        </w:rPr>
+        <w:t>:</w:t>
+      </w:r>
+    </w:p>
+    <w:p>
+      <w:pPr>
+        <w:jc w:val="both"/>
+        <w:rPr>
+          <w:rFonts w:ascii="Times New Roman" w:eastAsia="Times New Roman" w:hAnsi="Times New Roman"/>
+          <w:sz w:val="24"/>
+          <w:szCs w:val="28"/>
+        </w:rPr>
+      </w:pPr>
+      <w:r>
+        <w:rPr>
+          <w:rFonts w:ascii="Times New Roman" w:eastAsia="Times New Roman" w:hAnsi="Times New Roman"/>
+          <w:sz w:val="24"/>
+          <w:szCs w:val="28"/>
+        </w:rPr>
         <w:lastRenderedPageBreak/>
-        <w:t>identify</w:t>
-      </w:r>
-      <w:r>
-        <w:rPr>
-          <w:rFonts w:ascii="Times New Roman" w:eastAsia="Times New Roman" w:hAnsi="Times New Roman"/>
-          <w:sz w:val="24"/>
-          <w:szCs w:val="28"/>
-        </w:rPr>
-        <w:t xml:space="preserve"> </w:t>
-      </w:r>
-      <w:r>
-        <w:rPr>
-          <w:rFonts w:ascii="Times New Roman" w:eastAsia="Times New Roman" w:hAnsi="Times New Roman"/>
-          <w:sz w:val="24"/>
-          <w:szCs w:val="28"/>
-        </w:rPr>
-        <w:t>unreachable</w:t>
-      </w:r>
-      <w:r>
-        <w:rPr>
-          <w:rFonts w:ascii="Times New Roman" w:eastAsia="Times New Roman" w:hAnsi="Times New Roman"/>
-          <w:sz w:val="24"/>
-          <w:szCs w:val="28"/>
-        </w:rPr>
-        <w:t xml:space="preserve"> </w:t>
-      </w:r>
-      <w:r>
-        <w:rPr>
-          <w:rFonts w:ascii="Times New Roman" w:eastAsia="Times New Roman" w:hAnsi="Times New Roman"/>
-          <w:sz w:val="24"/>
-          <w:szCs w:val="28"/>
-        </w:rPr>
-        <w:t>po</w:t>
-      </w:r>
-      <w:r>
-        <w:rPr>
-          <w:rFonts w:ascii="Times New Roman" w:eastAsia="Times New Roman" w:hAnsi="Times New Roman"/>
-          <w:sz w:val="24"/>
-          <w:szCs w:val="28"/>
-        </w:rPr>
-        <w:t>r</w:t>
-      </w:r>
-      <w:r>
-        <w:rPr>
-          <w:rFonts w:ascii="Times New Roman" w:eastAsia="Times New Roman" w:hAnsi="Times New Roman"/>
-          <w:sz w:val="24"/>
-          <w:szCs w:val="28"/>
-        </w:rPr>
-        <w:t>tions</w:t>
-      </w:r>
-      <w:r>
-        <w:rPr>
-          <w:rFonts w:ascii="Times New Roman" w:eastAsia="Times New Roman" w:hAnsi="Times New Roman"/>
-          <w:sz w:val="24"/>
-          <w:szCs w:val="28"/>
-        </w:rPr>
-        <w:t xml:space="preserve"> </w:t>
-      </w:r>
-      <w:r>
-        <w:rPr>
-          <w:rFonts w:ascii="Times New Roman" w:eastAsia="Times New Roman" w:hAnsi="Times New Roman"/>
-          <w:sz w:val="24"/>
-          <w:szCs w:val="28"/>
-        </w:rPr>
-        <w:t>of</w:t>
-      </w:r>
-      <w:r>
-        <w:rPr>
-          <w:rFonts w:ascii="Times New Roman" w:eastAsia="Times New Roman" w:hAnsi="Times New Roman"/>
-          <w:sz w:val="24"/>
-          <w:szCs w:val="28"/>
-        </w:rPr>
-        <w:t xml:space="preserve"> </w:t>
-      </w:r>
-      <w:r>
-        <w:rPr>
-          <w:rFonts w:ascii="Times New Roman" w:eastAsia="Times New Roman" w:hAnsi="Times New Roman"/>
-          <w:sz w:val="24"/>
-          <w:szCs w:val="28"/>
-        </w:rPr>
-        <w:t>the</w:t>
-      </w:r>
-      <w:r>
-        <w:rPr>
-          <w:rFonts w:ascii="Times New Roman" w:eastAsia="Times New Roman" w:hAnsi="Times New Roman"/>
-          <w:sz w:val="24"/>
-          <w:szCs w:val="28"/>
-        </w:rPr>
-        <w:t xml:space="preserve"> </w:t>
-      </w:r>
-      <w:r>
-        <w:rPr>
-          <w:rFonts w:ascii="Times New Roman" w:eastAsia="Times New Roman" w:hAnsi="Times New Roman"/>
-          <w:sz w:val="24"/>
-          <w:szCs w:val="28"/>
-        </w:rPr>
-        <w:t>code. Additionally, it</w:t>
-      </w:r>
-      <w:r>
-        <w:rPr>
-          <w:rFonts w:ascii="Times New Roman" w:eastAsia="Times New Roman" w:hAnsi="Times New Roman"/>
-          <w:sz w:val="24"/>
-          <w:szCs w:val="28"/>
-        </w:rPr>
-        <w:t xml:space="preserve"> </w:t>
-      </w:r>
-      <w:r>
-        <w:rPr>
-          <w:rFonts w:ascii="Times New Roman" w:eastAsia="Times New Roman" w:hAnsi="Times New Roman"/>
-          <w:sz w:val="24"/>
-          <w:szCs w:val="28"/>
-        </w:rPr>
-        <w:t>can</w:t>
-      </w:r>
-      <w:r>
-        <w:rPr>
-          <w:rFonts w:ascii="Times New Roman" w:eastAsia="Times New Roman" w:hAnsi="Times New Roman"/>
-          <w:sz w:val="24"/>
-          <w:szCs w:val="28"/>
-        </w:rPr>
-        <w:t xml:space="preserve"> </w:t>
-      </w:r>
-      <w:r>
-        <w:rPr>
-          <w:rFonts w:ascii="Times New Roman" w:eastAsia="Times New Roman" w:hAnsi="Times New Roman"/>
-          <w:sz w:val="24"/>
-          <w:szCs w:val="28"/>
-        </w:rPr>
-        <w:t>identify</w:t>
-      </w:r>
-      <w:r>
-        <w:rPr>
-          <w:rFonts w:ascii="Times New Roman" w:eastAsia="Times New Roman" w:hAnsi="Times New Roman"/>
-          <w:sz w:val="24"/>
-          <w:szCs w:val="28"/>
-        </w:rPr>
-        <w:t xml:space="preserve"> </w:t>
-      </w:r>
-      <w:r>
-        <w:rPr>
-          <w:rFonts w:ascii="Times New Roman" w:eastAsia="Times New Roman" w:hAnsi="Times New Roman"/>
-          <w:sz w:val="24"/>
-          <w:szCs w:val="28"/>
-        </w:rPr>
-        <w:t>redundant</w:t>
-      </w:r>
-      <w:r>
-        <w:rPr>
-          <w:rFonts w:ascii="Times New Roman" w:eastAsia="Times New Roman" w:hAnsi="Times New Roman"/>
-          <w:sz w:val="24"/>
-          <w:szCs w:val="28"/>
-        </w:rPr>
-        <w:t xml:space="preserve"> </w:t>
-      </w:r>
-      <w:r>
-        <w:rPr>
-          <w:rFonts w:ascii="Times New Roman" w:eastAsia="Times New Roman" w:hAnsi="Times New Roman"/>
-          <w:sz w:val="24"/>
-          <w:szCs w:val="28"/>
-        </w:rPr>
-        <w:t>test</w:t>
-      </w:r>
-      <w:r>
-        <w:rPr>
-          <w:rFonts w:ascii="Times New Roman" w:eastAsia="Times New Roman" w:hAnsi="Times New Roman"/>
-          <w:sz w:val="24"/>
-          <w:szCs w:val="28"/>
-        </w:rPr>
-        <w:t xml:space="preserve"> </w:t>
-      </w:r>
-      <w:r>
-        <w:rPr>
-          <w:rFonts w:ascii="Times New Roman" w:eastAsia="Times New Roman" w:hAnsi="Times New Roman"/>
-          <w:sz w:val="24"/>
-          <w:szCs w:val="28"/>
-        </w:rPr>
-        <w:t>cases</w:t>
-      </w:r>
-      <w:r>
-        <w:rPr>
-          <w:rFonts w:ascii="Times New Roman" w:eastAsia="Times New Roman" w:hAnsi="Times New Roman"/>
-          <w:sz w:val="24"/>
-          <w:szCs w:val="28"/>
-        </w:rPr>
-        <w:t xml:space="preserve"> </w:t>
-      </w:r>
-      <w:r>
-        <w:rPr>
-          <w:rFonts w:ascii="Times New Roman" w:eastAsia="Times New Roman" w:hAnsi="Times New Roman"/>
-          <w:sz w:val="24"/>
-          <w:szCs w:val="28"/>
-        </w:rPr>
-        <w:t>that</w:t>
-      </w:r>
-      <w:r>
-        <w:rPr>
-          <w:rFonts w:ascii="Times New Roman" w:eastAsia="Times New Roman" w:hAnsi="Times New Roman"/>
-          <w:sz w:val="24"/>
-          <w:szCs w:val="28"/>
-        </w:rPr>
-        <w:t xml:space="preserve"> </w:t>
-      </w:r>
-      <w:r>
-        <w:rPr>
-          <w:rFonts w:ascii="Times New Roman" w:eastAsia="Times New Roman" w:hAnsi="Times New Roman"/>
-          <w:sz w:val="24"/>
-          <w:szCs w:val="28"/>
-        </w:rPr>
-        <w:t>do</w:t>
-      </w:r>
-      <w:r>
-        <w:rPr>
-          <w:rFonts w:ascii="Times New Roman" w:eastAsia="Times New Roman" w:hAnsi="Times New Roman"/>
-          <w:sz w:val="24"/>
-          <w:szCs w:val="28"/>
-        </w:rPr>
-        <w:t xml:space="preserve"> </w:t>
-      </w:r>
-      <w:r>
-        <w:rPr>
-          <w:rFonts w:ascii="Times New Roman" w:eastAsia="Times New Roman" w:hAnsi="Times New Roman"/>
-          <w:sz w:val="24"/>
-          <w:szCs w:val="28"/>
-        </w:rPr>
-        <w:t xml:space="preserve">not increase coverage, as well as help in testing changes made to the code during regression testing. </w:t>
-      </w:r>
-    </w:p>
-    <w:p>
-      <w:pPr>
-        <w:jc w:val="both"/>
-        <w:rPr>
-          <w:rFonts w:ascii="Times New Roman" w:eastAsia="Times New Roman" w:hAnsi="Times New Roman"/>
-          <w:b/>
-          <w:sz w:val="24"/>
-          <w:szCs w:val="28"/>
-        </w:rPr>
-      </w:pPr>
-      <w:r>
-        <w:rPr>
-          <w:rFonts w:ascii="Times New Roman" w:eastAsia="Times New Roman" w:hAnsi="Times New Roman"/>
-          <w:b/>
-          <w:sz w:val="24"/>
-          <w:szCs w:val="28"/>
-        </w:rPr>
-        <w:t>Hypothesis:</w:t>
-      </w:r>
-    </w:p>
-    <w:p>
-      <w:pPr>
-        <w:jc w:val="both"/>
-        <w:rPr>
-          <w:rFonts w:ascii="Times New Roman" w:eastAsia="Times New Roman" w:hAnsi="Times New Roman"/>
-          <w:sz w:val="24"/>
-          <w:szCs w:val="28"/>
-        </w:rPr>
-      </w:pPr>
-      <w:r>
-        <w:rPr>
-          <w:rFonts w:ascii="Times New Roman" w:eastAsia="Times New Roman" w:hAnsi="Times New Roman"/>
-          <w:sz w:val="24"/>
-          <w:szCs w:val="28"/>
-        </w:rPr>
-        <w:t>Coverage</w:t>
-      </w:r>
-      <w:r>
-        <w:rPr>
-          <w:rFonts w:ascii="Times New Roman" w:eastAsia="Times New Roman" w:hAnsi="Times New Roman"/>
-          <w:sz w:val="24"/>
-          <w:szCs w:val="28"/>
-        </w:rPr>
-        <w:t xml:space="preserve"> </w:t>
-      </w:r>
-      <w:r>
-        <w:rPr>
-          <w:rFonts w:ascii="Times New Roman" w:eastAsia="Times New Roman" w:hAnsi="Times New Roman"/>
-          <w:sz w:val="24"/>
-          <w:szCs w:val="28"/>
-        </w:rPr>
-        <w:t>measures</w:t>
-      </w:r>
-      <w:r>
-        <w:rPr>
-          <w:rFonts w:ascii="Times New Roman" w:eastAsia="Times New Roman" w:hAnsi="Times New Roman"/>
-          <w:sz w:val="24"/>
-          <w:szCs w:val="28"/>
-        </w:rPr>
-        <w:t xml:space="preserve"> </w:t>
-      </w:r>
-      <w:r>
-        <w:rPr>
-          <w:rFonts w:ascii="Times New Roman" w:eastAsia="Times New Roman" w:hAnsi="Times New Roman"/>
-          <w:sz w:val="24"/>
-          <w:szCs w:val="28"/>
-        </w:rPr>
-        <w:t>based</w:t>
-      </w:r>
-      <w:r>
-        <w:rPr>
-          <w:rFonts w:ascii="Times New Roman" w:eastAsia="Times New Roman" w:hAnsi="Times New Roman"/>
-          <w:sz w:val="24"/>
-          <w:szCs w:val="28"/>
-        </w:rPr>
-        <w:t xml:space="preserve"> </w:t>
-      </w:r>
-      <w:r>
-        <w:rPr>
-          <w:rFonts w:ascii="Times New Roman" w:eastAsia="Times New Roman" w:hAnsi="Times New Roman"/>
-          <w:sz w:val="24"/>
-          <w:szCs w:val="28"/>
-        </w:rPr>
-        <w:t>on</w:t>
-      </w:r>
-      <w:r>
-        <w:rPr>
-          <w:rFonts w:ascii="Times New Roman" w:eastAsia="Times New Roman" w:hAnsi="Times New Roman"/>
-          <w:sz w:val="24"/>
-          <w:szCs w:val="28"/>
-        </w:rPr>
-        <w:t xml:space="preserve"> </w:t>
-      </w:r>
-      <w:r>
-        <w:rPr>
-          <w:rFonts w:ascii="Times New Roman" w:eastAsia="Times New Roman" w:hAnsi="Times New Roman"/>
-          <w:sz w:val="24"/>
-          <w:szCs w:val="28"/>
-        </w:rPr>
-        <w:t>various</w:t>
-      </w:r>
-      <w:r>
-        <w:rPr>
-          <w:rFonts w:ascii="Times New Roman" w:eastAsia="Times New Roman" w:hAnsi="Times New Roman"/>
-          <w:sz w:val="24"/>
-          <w:szCs w:val="28"/>
-        </w:rPr>
-        <w:t xml:space="preserve"> </w:t>
-      </w:r>
-      <w:r>
-        <w:rPr>
-          <w:rFonts w:ascii="Times New Roman" w:eastAsia="Times New Roman" w:hAnsi="Times New Roman"/>
-          <w:sz w:val="24"/>
-          <w:szCs w:val="28"/>
-        </w:rPr>
-        <w:t>code-elements</w:t>
-      </w:r>
-      <w:r>
-        <w:rPr>
-          <w:rFonts w:ascii="Times New Roman" w:eastAsia="Times New Roman" w:hAnsi="Times New Roman"/>
-          <w:sz w:val="24"/>
-          <w:szCs w:val="28"/>
-        </w:rPr>
-        <w:t xml:space="preserve"> </w:t>
-      </w:r>
-      <w:r>
-        <w:rPr>
-          <w:rFonts w:ascii="Times New Roman" w:eastAsia="Times New Roman" w:hAnsi="Times New Roman"/>
-          <w:sz w:val="24"/>
-          <w:szCs w:val="28"/>
-        </w:rPr>
-        <w:t>such as methods, statements, blocks, branches, predicates are most</w:t>
-      </w:r>
-      <w:r>
-        <w:rPr>
-          <w:rFonts w:ascii="Times New Roman" w:eastAsia="Times New Roman" w:hAnsi="Times New Roman"/>
-          <w:sz w:val="24"/>
-          <w:szCs w:val="28"/>
-        </w:rPr>
-        <w:t xml:space="preserve"> </w:t>
-      </w:r>
-      <w:r>
-        <w:rPr>
-          <w:rFonts w:ascii="Times New Roman" w:eastAsia="Times New Roman" w:hAnsi="Times New Roman"/>
-          <w:sz w:val="24"/>
-          <w:szCs w:val="28"/>
-        </w:rPr>
-        <w:t>widely</w:t>
-      </w:r>
-      <w:r>
-        <w:rPr>
-          <w:rFonts w:ascii="Times New Roman" w:eastAsia="Times New Roman" w:hAnsi="Times New Roman"/>
-          <w:sz w:val="24"/>
-          <w:szCs w:val="28"/>
-        </w:rPr>
-        <w:t xml:space="preserve"> </w:t>
-      </w:r>
-      <w:r>
-        <w:rPr>
-          <w:rFonts w:ascii="Times New Roman" w:eastAsia="Times New Roman" w:hAnsi="Times New Roman"/>
-          <w:sz w:val="24"/>
-          <w:szCs w:val="28"/>
-        </w:rPr>
-        <w:t>employed</w:t>
-      </w:r>
-      <w:r>
-        <w:rPr>
-          <w:rFonts w:ascii="Times New Roman" w:eastAsia="Times New Roman" w:hAnsi="Times New Roman"/>
-          <w:sz w:val="24"/>
-          <w:szCs w:val="28"/>
-        </w:rPr>
-        <w:t xml:space="preserve"> </w:t>
-      </w:r>
-      <w:r>
-        <w:rPr>
-          <w:rFonts w:ascii="Times New Roman" w:eastAsia="Times New Roman" w:hAnsi="Times New Roman"/>
-          <w:sz w:val="24"/>
-          <w:szCs w:val="28"/>
-        </w:rPr>
-        <w:t>for</w:t>
-      </w:r>
-      <w:r>
-        <w:rPr>
-          <w:rFonts w:ascii="Times New Roman" w:eastAsia="Times New Roman" w:hAnsi="Times New Roman"/>
-          <w:sz w:val="24"/>
-          <w:szCs w:val="28"/>
-        </w:rPr>
-        <w:t xml:space="preserve"> </w:t>
-      </w:r>
-      <w:r>
-        <w:rPr>
-          <w:rFonts w:ascii="Times New Roman" w:eastAsia="Times New Roman" w:hAnsi="Times New Roman"/>
-          <w:sz w:val="24"/>
-          <w:szCs w:val="28"/>
-        </w:rPr>
-        <w:t>coverage</w:t>
-      </w:r>
-      <w:r>
-        <w:rPr>
-          <w:rFonts w:ascii="Times New Roman" w:eastAsia="Times New Roman" w:hAnsi="Times New Roman"/>
-          <w:sz w:val="24"/>
-          <w:szCs w:val="28"/>
-        </w:rPr>
-        <w:t xml:space="preserve">-based </w:t>
-      </w:r>
-      <w:r>
-        <w:rPr>
-          <w:rFonts w:ascii="Times New Roman" w:eastAsia="Times New Roman" w:hAnsi="Times New Roman"/>
-          <w:sz w:val="24"/>
-          <w:szCs w:val="28"/>
-        </w:rPr>
-        <w:t>testing. The</w:t>
-      </w:r>
-      <w:r>
-        <w:rPr>
-          <w:rFonts w:ascii="Times New Roman" w:eastAsia="Times New Roman" w:hAnsi="Times New Roman"/>
-          <w:sz w:val="24"/>
-          <w:szCs w:val="28"/>
-        </w:rPr>
-        <w:t xml:space="preserve"> </w:t>
-      </w:r>
-      <w:r>
-        <w:rPr>
-          <w:rFonts w:ascii="Times New Roman" w:eastAsia="Times New Roman" w:hAnsi="Times New Roman"/>
-          <w:sz w:val="24"/>
-          <w:szCs w:val="28"/>
-        </w:rPr>
-        <w:t>coverage analysis tools are language dependent. Coverage analyzers work by adding probe instructions in the program which increment counters</w:t>
-      </w:r>
-      <w:r>
-        <w:rPr>
-          <w:rFonts w:ascii="Times New Roman" w:eastAsia="Times New Roman" w:hAnsi="Times New Roman"/>
-          <w:sz w:val="24"/>
-          <w:szCs w:val="28"/>
-        </w:rPr>
-        <w:t>.</w:t>
-      </w:r>
-    </w:p>
-    <w:p>
-      <w:pPr>
-        <w:jc w:val="both"/>
-        <w:rPr>
-          <w:rFonts w:ascii="Times New Roman" w:eastAsia="Times New Roman" w:hAnsi="Times New Roman"/>
-          <w:b/>
-          <w:sz w:val="24"/>
-          <w:szCs w:val="28"/>
-        </w:rPr>
-      </w:pPr>
-      <w:r>
-        <w:rPr>
-          <w:rFonts w:ascii="Times New Roman" w:eastAsia="Times New Roman" w:hAnsi="Times New Roman"/>
-          <w:b/>
-          <w:sz w:val="24"/>
-          <w:szCs w:val="28"/>
-        </w:rPr>
-        <w:t>Methodology:</w:t>
-      </w:r>
-    </w:p>
-    <w:p>
-      <w:pPr>
-        <w:jc w:val="both"/>
-        <w:rPr>
-          <w:rFonts w:ascii="Times New Roman" w:eastAsia="Times New Roman" w:hAnsi="Times New Roman"/>
-          <w:sz w:val="24"/>
-          <w:szCs w:val="28"/>
-        </w:rPr>
-      </w:pPr>
-      <w:r>
-        <w:rPr>
-          <w:rFonts w:ascii="Times New Roman" w:eastAsia="Times New Roman" w:hAnsi="Times New Roman"/>
-          <w:sz w:val="24"/>
-          <w:szCs w:val="28"/>
-        </w:rPr>
-        <w:t>Input: The java program to be analysed and their test-cases.</w:t>
-      </w:r>
-    </w:p>
-    <w:p>
-      <w:pPr>
-        <w:jc w:val="both"/>
-        <w:rPr>
-          <w:rFonts w:ascii="Times New Roman" w:eastAsia="Times New Roman" w:hAnsi="Times New Roman"/>
-          <w:sz w:val="24"/>
-          <w:szCs w:val="28"/>
-        </w:rPr>
-      </w:pPr>
-      <w:r>
-        <w:rPr>
-          <w:rFonts w:ascii="Times New Roman" w:eastAsia="Times New Roman" w:hAnsi="Times New Roman"/>
-          <w:sz w:val="24"/>
-          <w:szCs w:val="28"/>
-        </w:rPr>
-        <w:t>Output: The statements and branches</w:t>
-      </w:r>
-      <w:r>
-        <w:rPr>
-          <w:rFonts w:ascii="Times New Roman" w:eastAsia="Times New Roman" w:hAnsi="Times New Roman"/>
-          <w:sz w:val="24"/>
-          <w:szCs w:val="28"/>
-        </w:rPr>
-        <w:t xml:space="preserve"> covered in the test-</w:t>
-      </w:r>
-      <w:r>
-        <w:rPr>
-          <w:rFonts w:ascii="Times New Roman" w:eastAsia="Times New Roman" w:hAnsi="Times New Roman"/>
-          <w:sz w:val="24"/>
-          <w:szCs w:val="28"/>
-        </w:rPr>
-        <w:t>cases.</w:t>
-      </w:r>
-    </w:p>
-    <w:p>
-      <w:pPr>
-        <w:jc w:val="both"/>
-        <w:rPr>
-          <w:rFonts w:ascii="Times New Roman" w:eastAsia="Times New Roman" w:hAnsi="Times New Roman"/>
-          <w:sz w:val="24"/>
-          <w:szCs w:val="28"/>
-        </w:rPr>
-      </w:pPr>
-      <w:r>
-        <w:rPr>
-          <w:rFonts w:ascii="Times New Roman" w:eastAsia="Times New Roman" w:hAnsi="Times New Roman"/>
-          <w:sz w:val="24"/>
-          <w:szCs w:val="28"/>
-        </w:rPr>
-        <w:t>Step 1: Construction of flow graph</w:t>
-      </w:r>
-    </w:p>
-    <w:p>
-      <w:pPr>
-        <w:jc w:val="both"/>
-        <w:rPr>
-          <w:rFonts w:ascii="Times New Roman" w:eastAsia="Times New Roman" w:hAnsi="Times New Roman"/>
-          <w:sz w:val="24"/>
-          <w:szCs w:val="28"/>
-        </w:rPr>
-      </w:pPr>
-      <w:r>
-        <w:rPr>
-          <w:rFonts w:ascii="Times New Roman" w:eastAsia="Times New Roman" w:hAnsi="Times New Roman"/>
-          <w:sz w:val="24"/>
-          <w:szCs w:val="28"/>
-        </w:rPr>
-        <w:t>Step 2: Initial path selection</w:t>
-      </w:r>
-    </w:p>
-    <w:p>
-      <w:pPr>
-        <w:jc w:val="both"/>
-        <w:rPr>
-          <w:rFonts w:ascii="Times New Roman" w:eastAsia="Times New Roman" w:hAnsi="Times New Roman"/>
-          <w:sz w:val="24"/>
-          <w:szCs w:val="28"/>
-        </w:rPr>
-      </w:pPr>
-      <w:r>
-        <w:rPr>
-          <w:rFonts w:ascii="Times New Roman" w:eastAsia="Times New Roman" w:hAnsi="Times New Roman"/>
-          <w:sz w:val="24"/>
-          <w:szCs w:val="28"/>
-        </w:rPr>
-        <w:t xml:space="preserve">Step 3: Derivation of linear constraints </w:t>
-      </w:r>
-    </w:p>
-    <w:p>
-      <w:pPr>
-        <w:jc w:val="both"/>
-        <w:rPr>
-          <w:rFonts w:ascii="Times New Roman" w:eastAsia="Times New Roman" w:hAnsi="Times New Roman"/>
-          <w:sz w:val="24"/>
-          <w:szCs w:val="28"/>
-        </w:rPr>
-      </w:pPr>
-      <w:r>
-        <w:rPr>
-          <w:rFonts w:ascii="Times New Roman" w:eastAsia="Times New Roman" w:hAnsi="Times New Roman"/>
-          <w:sz w:val="24"/>
-          <w:szCs w:val="28"/>
-        </w:rPr>
-        <w:t>Step 4: Detection of infeasible paths</w:t>
-      </w:r>
-    </w:p>
-    <w:p>
-      <w:pPr>
-        <w:jc w:val="both"/>
-        <w:rPr>
-          <w:rFonts w:ascii="Times New Roman" w:eastAsia="Times New Roman" w:hAnsi="Times New Roman"/>
-          <w:sz w:val="24"/>
-          <w:szCs w:val="28"/>
-        </w:rPr>
-      </w:pPr>
-      <w:r>
-        <w:rPr>
-          <w:rFonts w:ascii="Times New Roman" w:eastAsia="Times New Roman" w:hAnsi="Times New Roman"/>
-          <w:sz w:val="24"/>
-          <w:szCs w:val="28"/>
-        </w:rPr>
-        <w:t>Step 5: Consistent subset of linear constraints</w:t>
-      </w:r>
-    </w:p>
-    <w:p>
-      <w:pPr>
-        <w:jc w:val="both"/>
-        <w:rPr>
-          <w:rFonts w:ascii="Times New Roman" w:eastAsia="Times New Roman" w:hAnsi="Times New Roman"/>
-          <w:sz w:val="24"/>
-          <w:szCs w:val="28"/>
-        </w:rPr>
-      </w:pPr>
-      <w:r>
-        <w:rPr>
-          <w:rFonts w:ascii="Times New Roman" w:eastAsia="Times New Roman" w:hAnsi="Times New Roman"/>
-          <w:sz w:val="24"/>
-          <w:szCs w:val="28"/>
-        </w:rPr>
-        <w:t>Step 6: Path switching</w:t>
-      </w:r>
-    </w:p>
-    <w:p>
-      <w:pPr>
-        <w:jc w:val="both"/>
-        <w:rPr>
-          <w:rFonts w:ascii="Times New Roman" w:eastAsia="Times New Roman" w:hAnsi="Times New Roman"/>
-          <w:b/>
-          <w:sz w:val="24"/>
-          <w:szCs w:val="28"/>
-        </w:rPr>
-      </w:pPr>
-      <w:r>
-        <w:rPr>
-          <w:rFonts w:ascii="Times New Roman" w:eastAsia="Times New Roman" w:hAnsi="Times New Roman"/>
-          <w:b/>
-          <w:sz w:val="24"/>
-          <w:szCs w:val="28"/>
-        </w:rPr>
-        <w:t>Results</w:t>
-      </w:r>
-      <w:r>
-        <w:rPr>
-          <w:rFonts w:ascii="Times New Roman" w:eastAsia="Times New Roman" w:hAnsi="Times New Roman"/>
-          <w:b/>
-          <w:sz w:val="24"/>
-          <w:szCs w:val="28"/>
-        </w:rPr>
-        <w:t>:</w:t>
-      </w:r>
-    </w:p>
-    <w:p>
-      <w:pPr>
-        <w:jc w:val="both"/>
-        <w:rPr>
-          <w:rFonts w:ascii="Times New Roman" w:eastAsia="Times New Roman" w:hAnsi="Times New Roman"/>
-          <w:sz w:val="24"/>
-          <w:szCs w:val="28"/>
-        </w:rPr>
-      </w:pPr>
-      <w:r>
-        <w:rPr>
-          <w:rFonts w:ascii="Times New Roman" w:eastAsia="Times New Roman" w:hAnsi="Times New Roman"/>
-          <w:sz w:val="24"/>
-          <w:szCs w:val="28"/>
-        </w:rPr>
         <w:t>The results produced by the branch and test coverage can be used to prov</w:t>
       </w:r>
       <w:r>
@@ -7014,7 +7273,6 @@
           <w:sz w:val="24"/>
           <w:szCs w:val="24"/>
         </w:rPr>
-        <w:lastRenderedPageBreak/>
         <w:t>Hypothesis:</w:t>
       </w:r>
     </w:p>
@@ -7398,6 +7656,7 @@
           <w:szCs w:val="24"/>
           <w:lang w:eastAsia="en-CA"/>
         </w:rPr>
+        <w:lastRenderedPageBreak/>
         <w:t>Mutation Score = (Killed Mutants / Total number of Mutants) * 100</w:t>
       </w:r>
     </w:p>
@@ -7566,7 +7825,6 @@
           <w:sz w:val="28"/>
           <w:szCs w:val="28"/>
         </w:rPr>
-        <w:lastRenderedPageBreak/>
         <w:t xml:space="preserve">Cyclomatic </w:t>
       </w:r>
       <w:r>
@@ -7900,7 +8158,17 @@
           <w:sz w:val="24"/>
           <w:szCs w:val="24"/>
         </w:rPr>
-        <w:t xml:space="preserve">complex. A large switch statement can be clear to understand but in result it will give very high count of Cyclomatic complexity. </w:t>
+        <w:t xml:space="preserve">complex. A </w:t>
+      </w:r>
+      <w:r>
+        <w:rPr>
+          <w:rFonts w:ascii="Times New Roman" w:eastAsia="Times New Roman" w:hAnsi="Times New Roman" w:cs="Times New Roman"/>
+          <w:color w:val="222222"/>
+          <w:sz w:val="24"/>
+          <w:szCs w:val="24"/>
+        </w:rPr>
+        <w:lastRenderedPageBreak/>
+        <w:t xml:space="preserve">large switch statement can be clear to understand but in result it will give very high count of Cyclomatic complexity. </w:t>
       </w:r>
     </w:p>
     <w:p>
@@ -8373,7 +8641,6 @@
           <w:sz w:val="24"/>
           <w:szCs w:val="24"/>
         </w:rPr>
-        <w:lastRenderedPageBreak/>
         <w:t>Conclusion</w:t>
       </w:r>
       <w:r>
@@ -8652,6 +8919,7 @@
           <w:color w:val="auto"/>
           <w:sz w:val="22"/>
         </w:rPr>
+        <w:lastRenderedPageBreak/>
         <w:t xml:space="preserve">Table </w:t>
       </w:r>
       <w:r>
@@ -10223,7 +10491,6 @@
           <w:color w:val="222222"/>
           <w:sz w:val="24"/>
         </w:rPr>
-        <w:lastRenderedPageBreak/>
         <w:t>Methodology:</w:t>
       </w:r>
     </w:p>
@@ -10432,7 +10699,16 @@
           <w:color w:val="222222"/>
           <w:sz w:val="24"/>
         </w:rPr>
-        <w:t>Here a model to evaluate and grade java programs, based on QMOOD which is hierarchical model that defines relation between qualities attributes and design properties with the help of equations. This paper focuses on only MOOD and QMOOD. Different types of java programs are shown as input and result have been evaluated and featured with the help of 2D graph. ISO/lEC 9126 is one of the most popular quality standards.</w:t>
+        <w:t xml:space="preserve">Here a model to evaluate and grade java programs, based on QMOOD which is hierarchical model that defines relation between qualities attributes and design properties with the help of equations. This paper focuses on only MOOD and QMOOD. Different types of java programs are shown as </w:t>
+      </w:r>
+      <w:r>
+        <w:rPr>
+          <w:rFonts w:ascii="Times New Roman" w:eastAsia="Times New Roman" w:hAnsi="Times New Roman"/>
+          <w:color w:val="222222"/>
+          <w:sz w:val="24"/>
+        </w:rPr>
+        <w:lastRenderedPageBreak/>
+        <w:t>input and result have been evaluated and featured with the help of 2D graph. ISO/lEC 9126 is one of the most popular quality standards.</w:t>
       </w:r>
     </w:p>
     <w:p>
@@ -10664,7 +10940,6 @@
           <w:color w:val="222222"/>
           <w:sz w:val="24"/>
         </w:rPr>
-        <w:lastRenderedPageBreak/>
         <w:t>Composition (MOA) - Measure of aggregation relationship.</w:t>
       </w:r>
     </w:p>
@@ -11044,6 +11319,7 @@
           <w:color w:val="222222"/>
           <w:sz w:val="24"/>
         </w:rPr>
+        <w:lastRenderedPageBreak/>
         <w:t>Step 5: Add the values of all quality attributes to compute the total quality index.</w:t>
       </w:r>
     </w:p>
@@ -11311,7 +11587,6 @@
                 <w:b/>
                 <w:sz w:val="24"/>
               </w:rPr>
-              <w:lastRenderedPageBreak/>
               <w:t>Projects</w:t>
             </w:r>
           </w:p>
@@ -12125,7 +12400,6 @@
           <w:b/>
           <w:sz w:val="28"/>
         </w:rPr>
-        <w:lastRenderedPageBreak/>
         <w:t>6. Resource Planning</w:t>
       </w:r>
       <w:r>
@@ -12238,7 +12512,7 @@
         </w:rPr>
         <w:t xml:space="preserve">. DOI: </w:t>
       </w:r>
-      <w:hyperlink r:id="rId11" w:history="1">
+      <w:hyperlink r:id="rId9" w:history="1">
         <w:r>
           <w:rPr>
             <w:rStyle w:val="Hyperlink"/>
@@ -12336,7 +12610,7 @@
         </w:rPr>
         <w:t xml:space="preserve">.  DOI: </w:t>
       </w:r>
-      <w:hyperlink r:id="rId12" w:history="1">
+      <w:hyperlink r:id="rId10" w:history="1">
         <w:r>
           <w:rPr>
             <w:rStyle w:val="Hyperlink"/>
@@ -12539,35 +12813,7 @@
                 <w:rFonts w:ascii="Times New Roman" w:eastAsia="Times New Roman" w:hAnsi="Times New Roman"/>
                 <w:sz w:val="24"/>
               </w:rPr>
-              <w:t>Mir Muhammd Suleman Sarwar, Sara Shahzad, Ibrar Ahmad</w:t>
-            </w:r>
-            <w:r>
-              <w:rPr>
-                <w:rFonts w:ascii="Times New Roman" w:eastAsia="Times New Roman" w:hAnsi="Times New Roman"/>
-                <w:sz w:val="24"/>
-              </w:rPr>
-              <w:t>, “Cyclomatic Complexity: The Nesting Problem”</w:t>
-            </w:r>
-            <w:r>
-              <w:rPr>
-                <w:rFonts w:ascii="Times New Roman" w:eastAsia="Times New Roman" w:hAnsi="Times New Roman"/>
-                <w:sz w:val="24"/>
-              </w:rPr>
-              <w:t xml:space="preserve"> IEEE, </w:t>
-            </w:r>
-            <w:r>
-              <w:rPr>
-                <w:rFonts w:ascii="Times New Roman" w:eastAsia="Times New Roman" w:hAnsi="Times New Roman"/>
-                <w:sz w:val="24"/>
-              </w:rPr>
-              <w:t>2013</w:t>
-            </w:r>
-            <w:r>
-              <w:rPr>
-                <w:rFonts w:ascii="Times New Roman" w:eastAsia="Times New Roman" w:hAnsi="Times New Roman"/>
-                <w:sz w:val="24"/>
-              </w:rPr>
-              <w:t>.</w:t>
+              <w:t>Mir Muhammd Suleman Sarwar, Sara Shahzad, Ibrar Ahmad, “Cyclomatic Complexity: The Nesting Problem” IEEE, 2013.</w:t>
             </w:r>
             <w:r>
               <w:rPr>
@@ -12580,8 +12826,6 @@
             <w:r>
               <w:t xml:space="preserve"> </w:t>
             </w:r>
-            <w:bookmarkStart w:id="1" w:name="_GoBack"/>
-            <w:bookmarkEnd w:id="1"/>
           </w:p>
         </w:tc>
       </w:tr>
@@ -14240,7 +14484,7 @@
 </file>
 
 <file path=customXml/itemProps1.xml><?xml version="1.0" encoding="utf-8"?>
-<ds:datastoreItem xmlns:ds="http://schemas.openxmlformats.org/officeDocument/2006/customXml" ds:itemID="{2A6CB0AC-0AB5-464F-8AC5-B4F1A11B92AD}">
+<ds:datastoreItem xmlns:ds="http://schemas.openxmlformats.org/officeDocument/2006/customXml" ds:itemID="{9D7FE290-3F61-4DB6-9556-C5F23E34EA28}">
   <ds:schemaRefs>
     <ds:schemaRef ds:uri="http://schemas.openxmlformats.org/officeDocument/2006/bibliography"/>
   </ds:schemaRefs>

</xml_diff>

<commit_message>
Co - relation updated
</commit_message>
<xml_diff>
--- a/SoftwareMeasurementMilestone2 (1).docx
+++ b/SoftwareMeasurementMilestone2 (1).docx
@@ -1,6 +1,6 @@
 
 <file path=word/document.xml><?xml version="1.0" encoding="utf-8"?>
-<w:document xmlns:wpc="http://schemas.microsoft.com/office/word/2010/wordprocessingCanvas" xmlns:mc="http://schemas.openxmlformats.org/markup-compatibility/2006" xmlns:o="urn:schemas-microsoft-com:office:office" xmlns:r="http://schemas.openxmlformats.org/officeDocument/2006/relationships" xmlns:m="http://schemas.openxmlformats.org/officeDocument/2006/math" xmlns:v="urn:schemas-microsoft-com:vml" xmlns:wp14="http://schemas.microsoft.com/office/word/2010/wordprocessingDrawing" xmlns:wp="http://schemas.openxmlformats.org/drawingml/2006/wordprocessingDrawing" xmlns:w10="urn:schemas-microsoft-com:office:word" xmlns:w="http://schemas.openxmlformats.org/wordprocessingml/2006/main" xmlns:w14="http://schemas.microsoft.com/office/word/2010/wordml" xmlns:w15="http://schemas.microsoft.com/office/word/2012/wordml" xmlns:wpg="http://schemas.microsoft.com/office/word/2010/wordprocessingGroup" xmlns:wpi="http://schemas.microsoft.com/office/word/2010/wordprocessingInk" xmlns:wne="http://schemas.microsoft.com/office/word/2006/wordml" xmlns:wps="http://schemas.microsoft.com/office/word/2010/wordprocessingShape" mc:Ignorable="w14 w15 wp14">
+<w:document xmlns:wpc="http://schemas.microsoft.com/office/word/2010/wordprocessingCanvas" xmlns:cx="http://schemas.microsoft.com/office/drawing/2014/chartex" xmlns:cx1="http://schemas.microsoft.com/office/drawing/2015/9/8/chartex" xmlns:cx2="http://schemas.microsoft.com/office/drawing/2015/10/21/chartex" xmlns:cx3="http://schemas.microsoft.com/office/drawing/2016/5/9/chartex" xmlns:cx4="http://schemas.microsoft.com/office/drawing/2016/5/10/chartex" xmlns:cx5="http://schemas.microsoft.com/office/drawing/2016/5/11/chartex" xmlns:cx6="http://schemas.microsoft.com/office/drawing/2016/5/12/chartex" xmlns:cx7="http://schemas.microsoft.com/office/drawing/2016/5/13/chartex" xmlns:cx8="http://schemas.microsoft.com/office/drawing/2016/5/14/chartex" xmlns:mc="http://schemas.openxmlformats.org/markup-compatibility/2006" xmlns:aink="http://schemas.microsoft.com/office/drawing/2016/ink" xmlns:am3d="http://schemas.microsoft.com/office/drawing/2017/model3d" xmlns:o="urn:schemas-microsoft-com:office:office" xmlns:r="http://schemas.openxmlformats.org/officeDocument/2006/relationships" xmlns:m="http://schemas.openxmlformats.org/officeDocument/2006/math" xmlns:v="urn:schemas-microsoft-com:vml" xmlns:wp14="http://schemas.microsoft.com/office/word/2010/wordprocessingDrawing" xmlns:wp="http://schemas.openxmlformats.org/drawingml/2006/wordprocessingDrawing" xmlns:w10="urn:schemas-microsoft-com:office:word" xmlns:w="http://schemas.openxmlformats.org/wordprocessingml/2006/main" xmlns:w14="http://schemas.microsoft.com/office/word/2010/wordml" xmlns:w15="http://schemas.microsoft.com/office/word/2012/wordml" xmlns:w16cid="http://schemas.microsoft.com/office/word/2016/wordml/cid" xmlns:w16se="http://schemas.microsoft.com/office/word/2015/wordml/symex" xmlns:wpg="http://schemas.microsoft.com/office/word/2010/wordprocessingGroup" xmlns:wpi="http://schemas.microsoft.com/office/word/2010/wordprocessingInk" xmlns:wne="http://schemas.microsoft.com/office/word/2006/wordml" xmlns:wps="http://schemas.microsoft.com/office/word/2010/wordprocessingShape" mc:Ignorable="w14 w15 w16se w16cid wp14">
   <w:body>
     <w:p>
       <w:pPr>
@@ -303,8 +303,17 @@
                 <w:rFonts w:ascii="Times New Roman" w:eastAsia="Times New Roman" w:hAnsi="Times New Roman"/>
                 <w:sz w:val="24"/>
               </w:rPr>
-              <w:t>Chetan Paliwal</w:t>
-            </w:r>
+              <w:t xml:space="preserve">Chetan </w:t>
+            </w:r>
+            <w:proofErr w:type="spellStart"/>
+            <w:r>
+              <w:rPr>
+                <w:rFonts w:ascii="Times New Roman" w:eastAsia="Times New Roman" w:hAnsi="Times New Roman"/>
+                <w:sz w:val="24"/>
+              </w:rPr>
+              <w:t>Paliwal</w:t>
+            </w:r>
+            <w:proofErr w:type="spellEnd"/>
           </w:p>
         </w:tc>
         <w:tc>
@@ -387,6 +396,7 @@
                 <w:sz w:val="24"/>
               </w:rPr>
             </w:pPr>
+            <w:proofErr w:type="spellStart"/>
             <w:r>
               <w:rPr>
                 <w:rFonts w:ascii="Times New Roman" w:eastAsia="Times New Roman" w:hAnsi="Times New Roman"/>
@@ -394,13 +404,23 @@
               </w:rPr>
               <w:t>Himen</w:t>
             </w:r>
-            <w:r>
-              <w:rPr>
-                <w:rFonts w:ascii="Times New Roman" w:eastAsia="Times New Roman" w:hAnsi="Times New Roman"/>
-                <w:sz w:val="24"/>
-              </w:rPr>
-              <w:t xml:space="preserve"> Hitesh Sidhpura</w:t>
-            </w:r>
+            <w:proofErr w:type="spellEnd"/>
+            <w:r>
+              <w:rPr>
+                <w:rFonts w:ascii="Times New Roman" w:eastAsia="Times New Roman" w:hAnsi="Times New Roman"/>
+                <w:sz w:val="24"/>
+              </w:rPr>
+              <w:t xml:space="preserve"> Hitesh </w:t>
+            </w:r>
+            <w:proofErr w:type="spellStart"/>
+            <w:r>
+              <w:rPr>
+                <w:rFonts w:ascii="Times New Roman" w:eastAsia="Times New Roman" w:hAnsi="Times New Roman"/>
+                <w:sz w:val="24"/>
+              </w:rPr>
+              <w:t>Sidhpura</w:t>
+            </w:r>
+            <w:proofErr w:type="spellEnd"/>
           </w:p>
         </w:tc>
         <w:tc>
@@ -478,8 +498,17 @@
                 <w:rFonts w:ascii="Times New Roman" w:eastAsia="Times New Roman" w:hAnsi="Times New Roman"/>
                 <w:sz w:val="24"/>
               </w:rPr>
-              <w:t>Sandeep Siddaramaiah</w:t>
-            </w:r>
+              <w:t xml:space="preserve">Sandeep </w:t>
+            </w:r>
+            <w:proofErr w:type="spellStart"/>
+            <w:r>
+              <w:rPr>
+                <w:rFonts w:ascii="Times New Roman" w:eastAsia="Times New Roman" w:hAnsi="Times New Roman"/>
+                <w:sz w:val="24"/>
+              </w:rPr>
+              <w:t>Siddaramaiah</w:t>
+            </w:r>
+            <w:proofErr w:type="spellEnd"/>
           </w:p>
         </w:tc>
         <w:tc>
@@ -559,8 +588,17 @@
                 <w:rFonts w:ascii="Times New Roman" w:eastAsia="Times New Roman" w:hAnsi="Times New Roman"/>
                 <w:sz w:val="24"/>
               </w:rPr>
-              <w:t xml:space="preserve"> Beepi</w:t>
-            </w:r>
+              <w:t xml:space="preserve"> </w:t>
+            </w:r>
+            <w:proofErr w:type="spellStart"/>
+            <w:r>
+              <w:rPr>
+                <w:rFonts w:ascii="Times New Roman" w:eastAsia="Times New Roman" w:hAnsi="Times New Roman"/>
+                <w:sz w:val="24"/>
+              </w:rPr>
+              <w:t>Beepi</w:t>
+            </w:r>
+            <w:proofErr w:type="spellEnd"/>
           </w:p>
         </w:tc>
         <w:tc>
@@ -659,8 +697,17 @@
                 <w:rFonts w:ascii="Times New Roman" w:eastAsia="Times New Roman" w:hAnsi="Times New Roman"/>
                 <w:sz w:val="24"/>
               </w:rPr>
-              <w:t xml:space="preserve"> Paspallu</w:t>
-            </w:r>
+              <w:t xml:space="preserve"> </w:t>
+            </w:r>
+            <w:proofErr w:type="spellStart"/>
+            <w:r>
+              <w:rPr>
+                <w:rFonts w:ascii="Times New Roman" w:eastAsia="Times New Roman" w:hAnsi="Times New Roman"/>
+                <w:sz w:val="24"/>
+              </w:rPr>
+              <w:t>Paspallu</w:t>
+            </w:r>
+            <w:proofErr w:type="spellEnd"/>
           </w:p>
         </w:tc>
         <w:tc>
@@ -710,24 +757,18 @@
           <w:p>
             <w:pPr>
               <w:spacing w:line="228" w:lineRule="exact"/>
-              <w:rPr>
-                <w:rFonts w:ascii="Times New Roman" w:eastAsia="Times New Roman" w:hAnsi="Times New Roman"/>
-                <w:sz w:val="24"/>
-              </w:rPr>
-            </w:pPr>
-            <w:r>
-              <w:rPr>
-                <w:rFonts w:ascii="Times New Roman" w:eastAsia="Times New Roman" w:hAnsi="Times New Roman"/>
-                <w:sz w:val="24"/>
-              </w:rPr>
-              <w:t>Paspallu</w:t>
-            </w:r>
-            <w:r>
-              <w:rPr>
-                <w:rFonts w:ascii="Times New Roman" w:eastAsia="Times New Roman" w:hAnsi="Times New Roman"/>
-                <w:sz w:val="24"/>
-              </w:rPr>
-              <w:t>.rohan@gmail.com</w:t>
+              <w:jc w:val="center"/>
+              <w:rPr>
+                <w:rFonts w:ascii="Times New Roman" w:eastAsia="Times New Roman" w:hAnsi="Times New Roman"/>
+                <w:sz w:val="24"/>
+              </w:rPr>
+            </w:pPr>
+            <w:r>
+              <w:rPr>
+                <w:rFonts w:ascii="Times New Roman" w:eastAsia="Times New Roman" w:hAnsi="Times New Roman"/>
+                <w:sz w:val="24"/>
+              </w:rPr>
+              <w:t>Paspallu.rohan@gmail.com</w:t>
             </w:r>
           </w:p>
         </w:tc>
@@ -1054,7 +1095,25 @@
           <w:b/>
           <w:sz w:val="24"/>
         </w:rPr>
-        <w:t xml:space="preserve"> Adaptive Maintenance Effort Model (AMEffMo)</w:t>
+        <w:t xml:space="preserve"> Adaptive Maintenance Effort Model (</w:t>
+      </w:r>
+      <w:proofErr w:type="spellStart"/>
+      <w:r>
+        <w:rPr>
+          <w:rFonts w:ascii="Times New Roman" w:eastAsia="Times New Roman" w:hAnsi="Times New Roman"/>
+          <w:b/>
+          <w:sz w:val="24"/>
+        </w:rPr>
+        <w:t>AMEffMo</w:t>
+      </w:r>
+      <w:proofErr w:type="spellEnd"/>
+      <w:r>
+        <w:rPr>
+          <w:rFonts w:ascii="Times New Roman" w:eastAsia="Times New Roman" w:hAnsi="Times New Roman"/>
+          <w:b/>
+          <w:sz w:val="24"/>
+        </w:rPr>
+        <w:t>)</w:t>
       </w:r>
     </w:p>
     <w:p>
@@ -6136,19 +6195,13 @@
         </w:rPr>
       </w:pPr>
       <w:r>
-        <w:t>Mutation Testing generates different versions (mutants) of a program under test by introducing small changes that are su</w:t>
-      </w:r>
-      <w:r>
-        <w:t>ppose</w:t>
+        <w:t>Mutation Testing generates different versions (mutants) of a program under test by introducing small changes that are suppose</w:t>
       </w:r>
       <w:r>
         <w:t>d</w:t>
       </w:r>
       <w:r>
-        <w:t xml:space="preserve"> to be defects in the code and we know that </w:t>
-      </w:r>
-      <w:r>
-        <w:t>the branch coverage criterion requires that all control transfers in the program under test are exercised during testing.</w:t>
+        <w:t xml:space="preserve"> to be defects in the code and we know that the branch coverage criterion requires that all control transfers in the program under test are exercised during testing.</w:t>
       </w:r>
       <w:r>
         <w:t xml:space="preserve"> Hence if branch coverage is more i.e. if all control transfers are tested then the bugs introduced through mutation testing will be detected there by increasing the test suite effectiveness.</w:t>
@@ -6170,46 +6223,36 @@
           <w:sz w:val="28"/>
           <w:szCs w:val="28"/>
         </w:rPr>
-        <w:t>Between 1 and 4</w:t>
-      </w:r>
-      <w:r>
+        <w:t>Between 1 and 4:</w:t>
+      </w:r>
+    </w:p>
+    <w:p>
+      <w:pPr>
         <w:rPr>
           <w:rFonts w:ascii="Times New Roman" w:eastAsia="Times New Roman" w:hAnsi="Times New Roman"/>
           <w:b/>
           <w:sz w:val="28"/>
           <w:szCs w:val="28"/>
         </w:rPr>
-        <w:t>:</w:t>
-      </w:r>
-    </w:p>
-    <w:p>
-      <w:pPr>
+      </w:pPr>
+      <w:r>
         <w:rPr>
           <w:rFonts w:ascii="Times New Roman" w:eastAsia="Times New Roman" w:hAnsi="Times New Roman"/>
           <w:b/>
           <w:sz w:val="28"/>
           <w:szCs w:val="28"/>
         </w:rPr>
-      </w:pPr>
-    </w:p>
-    <w:p>
-      <w:pPr>
-        <w:rPr>
-          <w:rFonts w:ascii="Times New Roman" w:eastAsia="Times New Roman" w:hAnsi="Times New Roman"/>
-          <w:sz w:val="24"/>
-          <w:szCs w:val="24"/>
-        </w:rPr>
-      </w:pPr>
-    </w:p>
-    <w:p>
-      <w:pPr>
+        <w:t>Between 1</w:t>
+      </w:r>
+      <w:r>
         <w:rPr>
           <w:rFonts w:ascii="Times New Roman" w:eastAsia="Times New Roman" w:hAnsi="Times New Roman"/>
           <w:b/>
           <w:sz w:val="28"/>
           <w:szCs w:val="28"/>
         </w:rPr>
-      </w:pPr>
+        <w:t>,2</w:t>
+      </w:r>
       <w:r>
         <w:rPr>
           <w:rFonts w:ascii="Times New Roman" w:eastAsia="Times New Roman" w:hAnsi="Times New Roman"/>
@@ -6217,28 +6260,79 @@
           <w:sz w:val="28"/>
           <w:szCs w:val="28"/>
         </w:rPr>
-        <w:t>3. Related</w:t>
-      </w:r>
-      <w:r>
+        <w:t xml:space="preserve"> and 6 : </w:t>
+      </w:r>
+    </w:p>
+    <w:p>
+      <w:pPr>
+        <w:rPr>
+          <w:rFonts w:ascii="Times New Roman" w:eastAsia="Times New Roman" w:hAnsi="Times New Roman"/>
+          <w:sz w:val="24"/>
+          <w:szCs w:val="24"/>
+        </w:rPr>
+      </w:pPr>
+      <w:r>
+        <w:rPr>
+          <w:rFonts w:ascii="Times New Roman" w:eastAsia="Times New Roman" w:hAnsi="Times New Roman"/>
+          <w:sz w:val="24"/>
+          <w:szCs w:val="24"/>
+        </w:rPr>
+        <w:t xml:space="preserve">Classes with low </w:t>
+      </w:r>
+      <w:r>
+        <w:rPr>
+          <w:rFonts w:ascii="Times New Roman" w:eastAsia="Times New Roman" w:hAnsi="Times New Roman"/>
+          <w:sz w:val="24"/>
+          <w:szCs w:val="24"/>
+        </w:rPr>
+        <w:t>test coverage (considering both statement coverage and branch coverage) contain more bugs</w:t>
+      </w:r>
+      <w:r>
+        <w:rPr>
+          <w:rFonts w:ascii="Times New Roman" w:eastAsia="Times New Roman" w:hAnsi="Times New Roman"/>
+          <w:sz w:val="24"/>
+          <w:szCs w:val="24"/>
+        </w:rPr>
+        <w:t xml:space="preserve"> is the rationale we are defining. There is a co-relation as we can see that from the metric 6, as the size of the code base i.e. as the number of lines increases the test coverage will generally decrease as it becomes increasing daunting to have more coverage as the LOC increases </w:t>
+      </w:r>
+      <w:r>
+        <w:rPr>
+          <w:rFonts w:ascii="Times New Roman" w:eastAsia="Times New Roman" w:hAnsi="Times New Roman"/>
+          <w:sz w:val="24"/>
+          <w:szCs w:val="24"/>
+        </w:rPr>
+        <w:t>by a large factor and hence the number of defects go up.</w:t>
+      </w:r>
+      <w:bookmarkStart w:id="1" w:name="_GoBack"/>
+      <w:bookmarkEnd w:id="1"/>
+    </w:p>
+    <w:p>
+      <w:pPr>
+        <w:rPr>
+          <w:rFonts w:ascii="Times New Roman" w:eastAsia="Times New Roman" w:hAnsi="Times New Roman"/>
+          <w:sz w:val="24"/>
+          <w:szCs w:val="24"/>
+        </w:rPr>
+      </w:pPr>
+    </w:p>
+    <w:p>
+      <w:pPr>
         <w:rPr>
           <w:rFonts w:ascii="Times New Roman" w:eastAsia="Times New Roman" w:hAnsi="Times New Roman"/>
           <w:b/>
           <w:sz w:val="28"/>
           <w:szCs w:val="28"/>
         </w:rPr>
-        <w:t xml:space="preserve"> Work</w:t>
-      </w:r>
-    </w:p>
-    <w:p>
-      <w:pPr>
-        <w:jc w:val="both"/>
+      </w:pPr>
+      <w:r>
         <w:rPr>
           <w:rFonts w:ascii="Times New Roman" w:eastAsia="Times New Roman" w:hAnsi="Times New Roman"/>
           <w:b/>
           <w:sz w:val="28"/>
           <w:szCs w:val="28"/>
         </w:rPr>
-      </w:pPr>
+        <w:t>3. Related</w:t>
+      </w:r>
       <w:r>
         <w:rPr>
           <w:rFonts w:ascii="Times New Roman" w:eastAsia="Times New Roman" w:hAnsi="Times New Roman"/>
@@ -6246,6 +6340,26 @@
           <w:sz w:val="28"/>
           <w:szCs w:val="28"/>
         </w:rPr>
+        <w:t xml:space="preserve"> Work</w:t>
+      </w:r>
+    </w:p>
+    <w:p>
+      <w:pPr>
+        <w:jc w:val="both"/>
+        <w:rPr>
+          <w:rFonts w:ascii="Times New Roman" w:eastAsia="Times New Roman" w:hAnsi="Times New Roman"/>
+          <w:b/>
+          <w:sz w:val="28"/>
+          <w:szCs w:val="28"/>
+        </w:rPr>
+      </w:pPr>
+      <w:r>
+        <w:rPr>
+          <w:rFonts w:ascii="Times New Roman" w:eastAsia="Times New Roman" w:hAnsi="Times New Roman"/>
+          <w:b/>
+          <w:sz w:val="28"/>
+          <w:szCs w:val="28"/>
+        </w:rPr>
         <w:t>Statement Coverage and Branch Coverage</w:t>
       </w:r>
     </w:p>
@@ -7001,6 +7115,7 @@
           <w:sz w:val="24"/>
           <w:szCs w:val="28"/>
         </w:rPr>
+        <w:lastRenderedPageBreak/>
         <w:t>Step 4: Detection of infeasible paths</w:t>
       </w:r>
     </w:p>
@@ -7084,7 +7199,6 @@
           <w:sz w:val="24"/>
           <w:szCs w:val="28"/>
         </w:rPr>
-        <w:lastRenderedPageBreak/>
         <w:t>The results produced by the branch and test coverage can be used to prov</w:t>
       </w:r>
       <w:r>
@@ -7491,6 +7605,7 @@
           <w:sz w:val="24"/>
           <w:szCs w:val="24"/>
         </w:rPr>
+        <w:lastRenderedPageBreak/>
         <w:t>Step</w:t>
       </w:r>
       <w:r>
@@ -7654,7 +7769,6 @@
           <w:szCs w:val="24"/>
           <w:lang w:eastAsia="en-CA"/>
         </w:rPr>
-        <w:lastRenderedPageBreak/>
         <w:t>Mutation Score = (Killed Mutants / Total number of Mutants) * 100</w:t>
       </w:r>
     </w:p>
@@ -8156,17 +8270,7 @@
           <w:sz w:val="24"/>
           <w:szCs w:val="24"/>
         </w:rPr>
-        <w:t xml:space="preserve">complex. A </w:t>
-      </w:r>
-      <w:r>
-        <w:rPr>
-          <w:rFonts w:ascii="Times New Roman" w:eastAsia="Times New Roman" w:hAnsi="Times New Roman" w:cs="Times New Roman"/>
-          <w:color w:val="222222"/>
-          <w:sz w:val="24"/>
-          <w:szCs w:val="24"/>
-        </w:rPr>
-        <w:lastRenderedPageBreak/>
-        <w:t xml:space="preserve">large switch statement can be clear to understand but in result it will give very high count of Cyclomatic complexity. </w:t>
+        <w:t xml:space="preserve">complex. A large switch statement can be clear to understand but in result it will give very high count of Cyclomatic complexity. </w:t>
       </w:r>
     </w:p>
     <w:p>
@@ -8728,7 +8832,25 @@
           <w:b/>
           <w:sz w:val="28"/>
         </w:rPr>
-        <w:t>Adaptive Maintenance Effort Model (AMEffMo)</w:t>
+        <w:t>Adaptive Maintenance Effort Model (</w:t>
+      </w:r>
+      <w:proofErr w:type="spellStart"/>
+      <w:r>
+        <w:rPr>
+          <w:rFonts w:ascii="Times New Roman" w:eastAsia="Times New Roman" w:hAnsi="Times New Roman"/>
+          <w:b/>
+          <w:sz w:val="28"/>
+        </w:rPr>
+        <w:t>AMEffMo</w:t>
+      </w:r>
+      <w:proofErr w:type="spellEnd"/>
+      <w:r>
+        <w:rPr>
+          <w:rFonts w:ascii="Times New Roman" w:eastAsia="Times New Roman" w:hAnsi="Times New Roman"/>
+          <w:b/>
+          <w:sz w:val="28"/>
+        </w:rPr>
+        <w:t>)</w:t>
       </w:r>
     </w:p>
     <w:p>
@@ -8816,6 +8938,7 @@
           <w:color w:val="222222"/>
           <w:sz w:val="24"/>
         </w:rPr>
+        <w:lastRenderedPageBreak/>
         <w:t xml:space="preserve">This model hypothesis that maintenance effort for a software depends on measurable metrics derived from software development process. </w:t>
       </w:r>
       <w:r>
@@ -8917,7 +9040,6 @@
           <w:color w:val="auto"/>
           <w:sz w:val="22"/>
         </w:rPr>
-        <w:lastRenderedPageBreak/>
         <w:t xml:space="preserve">Table </w:t>
       </w:r>
       <w:r>
@@ -9389,6 +9511,7 @@
                 <w:sz w:val="24"/>
               </w:rPr>
             </w:pPr>
+            <w:proofErr w:type="spellStart"/>
             <w:r>
               <w:rPr>
                 <w:rFonts w:ascii="Times New Roman" w:eastAsia="Times New Roman" w:hAnsi="Times New Roman"/>
@@ -9396,6 +9519,7 @@
               </w:rPr>
               <w:t>Noprtr</w:t>
             </w:r>
+            <w:proofErr w:type="spellEnd"/>
           </w:p>
         </w:tc>
         <w:tc>
@@ -9593,6 +9717,7 @@
                 <w:sz w:val="24"/>
               </w:rPr>
             </w:pPr>
+            <w:proofErr w:type="spellStart"/>
             <w:r>
               <w:rPr>
                 <w:rFonts w:ascii="Times New Roman" w:eastAsia="Times New Roman" w:hAnsi="Times New Roman"/>
@@ -9600,6 +9725,7 @@
               </w:rPr>
               <w:t>Hdiff</w:t>
             </w:r>
+            <w:proofErr w:type="spellEnd"/>
           </w:p>
         </w:tc>
         <w:tc>
@@ -10222,6 +10348,7 @@
                 <w:sz w:val="24"/>
               </w:rPr>
             </w:pPr>
+            <w:proofErr w:type="spellStart"/>
             <w:r>
               <w:rPr>
                 <w:rFonts w:ascii="Times New Roman" w:eastAsia="Times New Roman" w:hAnsi="Times New Roman"/>
@@ -10229,6 +10356,7 @@
               </w:rPr>
               <w:t>HPVol</w:t>
             </w:r>
+            <w:proofErr w:type="spellEnd"/>
           </w:p>
         </w:tc>
         <w:tc>
@@ -10361,6 +10489,7 @@
                 <w:sz w:val="24"/>
               </w:rPr>
             </w:pPr>
+            <w:proofErr w:type="spellStart"/>
             <w:r>
               <w:rPr>
                 <w:rFonts w:ascii="Times New Roman" w:eastAsia="Times New Roman" w:hAnsi="Times New Roman"/>
@@ -10368,6 +10497,7 @@
               </w:rPr>
               <w:t>Heff</w:t>
             </w:r>
+            <w:proofErr w:type="spellEnd"/>
           </w:p>
         </w:tc>
         <w:tc>
@@ -10602,8 +10732,36 @@
           <w:color w:val="222222"/>
           <w:sz w:val="24"/>
         </w:rPr>
-        <w:t>Step 4: Use another variable number of operator changed(DNoprtr) , to generate following  model: E = -124 +7.5 DNoprtr</w:t>
-      </w:r>
+        <w:t>Step 4: Use another variable number of operator changed(</w:t>
+      </w:r>
+      <w:proofErr w:type="spellStart"/>
+      <w:r>
+        <w:rPr>
+          <w:rFonts w:ascii="Times New Roman" w:eastAsia="Times New Roman" w:hAnsi="Times New Roman"/>
+          <w:color w:val="222222"/>
+          <w:sz w:val="24"/>
+        </w:rPr>
+        <w:t>DNoprtr</w:t>
+      </w:r>
+      <w:proofErr w:type="spellEnd"/>
+      <w:r>
+        <w:rPr>
+          <w:rFonts w:ascii="Times New Roman" w:eastAsia="Times New Roman" w:hAnsi="Times New Roman"/>
+          <w:color w:val="222222"/>
+          <w:sz w:val="24"/>
+        </w:rPr>
+        <w:t xml:space="preserve">) , to generate following  model: E = -124 +7.5 </w:t>
+      </w:r>
+      <w:proofErr w:type="spellStart"/>
+      <w:r>
+        <w:rPr>
+          <w:rFonts w:ascii="Times New Roman" w:eastAsia="Times New Roman" w:hAnsi="Times New Roman"/>
+          <w:color w:val="222222"/>
+          <w:sz w:val="24"/>
+        </w:rPr>
+        <w:t>DNoprtr</w:t>
+      </w:r>
+      <w:proofErr w:type="spellEnd"/>
     </w:p>
     <w:p>
       <w:pPr>
@@ -10677,6 +10835,7 @@
           <w:color w:val="222222"/>
           <w:sz w:val="24"/>
         </w:rPr>
+        <w:lastRenderedPageBreak/>
         <w:t>Objective:</w:t>
       </w:r>
     </w:p>
@@ -10697,16 +10856,25 @@
           <w:color w:val="222222"/>
           <w:sz w:val="24"/>
         </w:rPr>
-        <w:t xml:space="preserve">Here a model to evaluate and grade java programs, based on QMOOD which is hierarchical model that defines relation between qualities attributes and design properties with the help of equations. This paper focuses on only MOOD and QMOOD. Different types of java programs are shown as </w:t>
-      </w:r>
-      <w:r>
-        <w:rPr>
-          <w:rFonts w:ascii="Times New Roman" w:eastAsia="Times New Roman" w:hAnsi="Times New Roman"/>
-          <w:color w:val="222222"/>
-          <w:sz w:val="24"/>
-        </w:rPr>
-        <w:lastRenderedPageBreak/>
-        <w:t>input and result have been evaluated and featured with the help of 2D graph. ISO/lEC 9126 is one of the most popular quality standards.</w:t>
+        <w:t>Here a model to evaluate and grade java programs, based on QMOOD which is hierarchical model that defines relation between qualities attributes and design properties with the help of equations. This paper focuses on only MOOD and QMOOD. Different types of java programs are shown as input and result have been evaluated and featured with the help of 2D graph. ISO/</w:t>
+      </w:r>
+      <w:proofErr w:type="spellStart"/>
+      <w:r>
+        <w:rPr>
+          <w:rFonts w:ascii="Times New Roman" w:eastAsia="Times New Roman" w:hAnsi="Times New Roman"/>
+          <w:color w:val="222222"/>
+          <w:sz w:val="24"/>
+        </w:rPr>
+        <w:t>lEC</w:t>
+      </w:r>
+      <w:proofErr w:type="spellEnd"/>
+      <w:r>
+        <w:rPr>
+          <w:rFonts w:ascii="Times New Roman" w:eastAsia="Times New Roman" w:hAnsi="Times New Roman"/>
+          <w:color w:val="222222"/>
+          <w:sz w:val="24"/>
+        </w:rPr>
+        <w:t xml:space="preserve"> 9126 is one of the most popular quality standards.</w:t>
       </w:r>
     </w:p>
     <w:p>
@@ -10747,7 +10915,43 @@
           <w:color w:val="222222"/>
           <w:sz w:val="24"/>
         </w:rPr>
-        <w:t>The methodology used in the development of hierarchical QMOOD assessment extends Dromey's generic quality model methodology and involves the four levels(Ll through L4) and three mappings(Mapping Quality, Assigning design metrics to design properties and Linking design Properties to Quality Attributes).</w:t>
+        <w:t xml:space="preserve">The methodology used in the development of hierarchical QMOOD assessment extends </w:t>
+      </w:r>
+      <w:proofErr w:type="spellStart"/>
+      <w:r>
+        <w:rPr>
+          <w:rFonts w:ascii="Times New Roman" w:eastAsia="Times New Roman" w:hAnsi="Times New Roman"/>
+          <w:color w:val="222222"/>
+          <w:sz w:val="24"/>
+        </w:rPr>
+        <w:t>Dromey's</w:t>
+      </w:r>
+      <w:proofErr w:type="spellEnd"/>
+      <w:r>
+        <w:rPr>
+          <w:rFonts w:ascii="Times New Roman" w:eastAsia="Times New Roman" w:hAnsi="Times New Roman"/>
+          <w:color w:val="222222"/>
+          <w:sz w:val="24"/>
+        </w:rPr>
+        <w:t xml:space="preserve"> generic quality model methodology and involves the four levels(</w:t>
+      </w:r>
+      <w:proofErr w:type="spellStart"/>
+      <w:r>
+        <w:rPr>
+          <w:rFonts w:ascii="Times New Roman" w:eastAsia="Times New Roman" w:hAnsi="Times New Roman"/>
+          <w:color w:val="222222"/>
+          <w:sz w:val="24"/>
+        </w:rPr>
+        <w:t>Ll</w:t>
+      </w:r>
+      <w:proofErr w:type="spellEnd"/>
+      <w:r>
+        <w:rPr>
+          <w:rFonts w:ascii="Times New Roman" w:eastAsia="Times New Roman" w:hAnsi="Times New Roman"/>
+          <w:color w:val="222222"/>
+          <w:sz w:val="24"/>
+        </w:rPr>
+        <w:t xml:space="preserve"> through L4) and three mappings(Mapping Quality, Assigning design metrics to design properties and Linking design Properties to Quality Attributes).</w:t>
       </w:r>
     </w:p>
     <w:p>
@@ -11205,6 +11409,7 @@
           <w:color w:val="222222"/>
           <w:sz w:val="24"/>
         </w:rPr>
+        <w:lastRenderedPageBreak/>
         <w:t>Step 1: Compute all the design metrics from the java program taken as input</w:t>
       </w:r>
     </w:p>
@@ -11317,7 +11522,6 @@
           <w:color w:val="222222"/>
           <w:sz w:val="24"/>
         </w:rPr>
-        <w:lastRenderedPageBreak/>
         <w:t>Step 5: Add the values of all quality attributes to compute the total quality index.</w:t>
       </w:r>
     </w:p>
@@ -11795,6 +11999,7 @@
                 <w:sz w:val="24"/>
               </w:rPr>
             </w:pPr>
+            <w:proofErr w:type="spellStart"/>
             <w:r>
               <w:rPr>
                 <w:rFonts w:ascii="Times New Roman" w:eastAsia="Times New Roman" w:hAnsi="Times New Roman"/>
@@ -11802,6 +12007,7 @@
               </w:rPr>
               <w:t>JRuby</w:t>
             </w:r>
+            <w:proofErr w:type="spellEnd"/>
           </w:p>
         </w:tc>
         <w:tc>
@@ -12007,6 +12213,7 @@
                 <w:sz w:val="24"/>
               </w:rPr>
             </w:pPr>
+            <w:proofErr w:type="spellStart"/>
             <w:r>
               <w:rPr>
                 <w:rFonts w:ascii="Times New Roman" w:eastAsia="Times New Roman" w:hAnsi="Times New Roman"/>
@@ -12014,6 +12221,7 @@
               </w:rPr>
               <w:t>JFreeChart</w:t>
             </w:r>
+            <w:proofErr w:type="spellEnd"/>
           </w:p>
         </w:tc>
         <w:tc>
@@ -12113,13 +12321,16 @@
                 <w:sz w:val="24"/>
               </w:rPr>
             </w:pPr>
-            <w:r>
-              <w:rPr>
-                <w:rFonts w:ascii="Times New Roman" w:eastAsia="Times New Roman" w:hAnsi="Times New Roman"/>
-                <w:sz w:val="24"/>
-              </w:rPr>
+            <w:proofErr w:type="spellStart"/>
+            <w:r>
+              <w:rPr>
+                <w:rFonts w:ascii="Times New Roman" w:eastAsia="Times New Roman" w:hAnsi="Times New Roman"/>
+                <w:sz w:val="24"/>
+              </w:rPr>
+              <w:lastRenderedPageBreak/>
               <w:t>BlueJ</w:t>
             </w:r>
+            <w:proofErr w:type="spellEnd"/>
           </w:p>
         </w:tc>
         <w:tc>
@@ -12329,7 +12540,61 @@
           <w:sz w:val="24"/>
           <w:szCs w:val="24"/>
         </w:rPr>
-        <w:t>These are open source software systems which are built using Java programming language. These projects fall under different ecosystems as Apache Ant is a software tool for automating software build processes, JRuby is a software used for development of Ruby programming language, JMeter is software used as a load testing tool for analyzing and measuring performance of a variety of services, Jfreechart is used for creation of wide variety of both interactive and non interactive charts, BlueJ is a IDE(integrated development environment) for the Java programming language, developed mainly for</w:t>
+        <w:t xml:space="preserve">These are open source software systems which are built using Java programming language. These projects fall under different ecosystems as Apache Ant is a software tool for automating software build processes, </w:t>
+      </w:r>
+      <w:proofErr w:type="spellStart"/>
+      <w:r>
+        <w:rPr>
+          <w:rFonts w:ascii="Times New Roman" w:eastAsia="Times New Roman" w:hAnsi="Times New Roman"/>
+          <w:sz w:val="24"/>
+          <w:szCs w:val="24"/>
+        </w:rPr>
+        <w:t>JRuby</w:t>
+      </w:r>
+      <w:proofErr w:type="spellEnd"/>
+      <w:r>
+        <w:rPr>
+          <w:rFonts w:ascii="Times New Roman" w:eastAsia="Times New Roman" w:hAnsi="Times New Roman"/>
+          <w:sz w:val="24"/>
+          <w:szCs w:val="24"/>
+        </w:rPr>
+        <w:t xml:space="preserve"> is a software used for development of Ruby programming language, JMeter is software used as a load testing tool for analyzing and measuring performance of a variety of services, </w:t>
+      </w:r>
+      <w:proofErr w:type="spellStart"/>
+      <w:r>
+        <w:rPr>
+          <w:rFonts w:ascii="Times New Roman" w:eastAsia="Times New Roman" w:hAnsi="Times New Roman"/>
+          <w:sz w:val="24"/>
+          <w:szCs w:val="24"/>
+        </w:rPr>
+        <w:t>Jfreechart</w:t>
+      </w:r>
+      <w:proofErr w:type="spellEnd"/>
+      <w:r>
+        <w:rPr>
+          <w:rFonts w:ascii="Times New Roman" w:eastAsia="Times New Roman" w:hAnsi="Times New Roman"/>
+          <w:sz w:val="24"/>
+          <w:szCs w:val="24"/>
+        </w:rPr>
+        <w:t xml:space="preserve"> is used for creation of wide variety of both interactive and non interactive charts, </w:t>
+      </w:r>
+      <w:proofErr w:type="spellStart"/>
+      <w:r>
+        <w:rPr>
+          <w:rFonts w:ascii="Times New Roman" w:eastAsia="Times New Roman" w:hAnsi="Times New Roman"/>
+          <w:sz w:val="24"/>
+          <w:szCs w:val="24"/>
+        </w:rPr>
+        <w:t>BlueJ</w:t>
+      </w:r>
+      <w:proofErr w:type="spellEnd"/>
+      <w:r>
+        <w:rPr>
+          <w:rFonts w:ascii="Times New Roman" w:eastAsia="Times New Roman" w:hAnsi="Times New Roman"/>
+          <w:sz w:val="24"/>
+          <w:szCs w:val="24"/>
+        </w:rPr>
+        <w:t xml:space="preserve"> is a IDE(integrated development environment) for the Java programming language, developed mainly for</w:t>
       </w:r>
       <w:r>
         <w:rPr>
@@ -12472,8 +12737,18 @@
                 <w:b/>
                 <w:sz w:val="24"/>
               </w:rPr>
-              <w:t>Kartik and Himen</w:t>
-            </w:r>
+              <w:t xml:space="preserve">Kartik and </w:t>
+            </w:r>
+            <w:proofErr w:type="spellStart"/>
+            <w:r>
+              <w:rPr>
+                <w:rFonts w:ascii="Times New Roman" w:eastAsia="Times New Roman" w:hAnsi="Times New Roman"/>
+                <w:b/>
+                <w:sz w:val="24"/>
+              </w:rPr>
+              <w:t>Himen</w:t>
+            </w:r>
+            <w:proofErr w:type="spellEnd"/>
           </w:p>
         </w:tc>
       </w:tr>
@@ -12658,6 +12933,7 @@
                 <w:sz w:val="24"/>
               </w:rPr>
             </w:pPr>
+            <w:proofErr w:type="spellStart"/>
             <w:r>
               <w:rPr>
                 <w:rFonts w:ascii="Times New Roman" w:eastAsia="Times New Roman" w:hAnsi="Times New Roman"/>
@@ -12666,8 +12942,7 @@
               </w:rPr>
               <w:t>Himen</w:t>
             </w:r>
-            <w:bookmarkStart w:id="1" w:name="_GoBack"/>
-            <w:bookmarkEnd w:id="1"/>
+            <w:proofErr w:type="spellEnd"/>
           </w:p>
         </w:tc>
       </w:tr>
@@ -12770,6 +13045,7 @@
           <w:rFonts w:ascii="Times New Roman" w:eastAsia="Times New Roman" w:hAnsi="Times New Roman"/>
           <w:sz w:val="24"/>
         </w:rPr>
+        <w:lastRenderedPageBreak/>
         <w:t xml:space="preserve"> </w:t>
       </w:r>
       <w:r>
@@ -12777,7 +13053,23 @@
           <w:rFonts w:ascii="Times New Roman" w:eastAsia="Times New Roman" w:hAnsi="Times New Roman"/>
           <w:sz w:val="24"/>
         </w:rPr>
-        <w:t xml:space="preserve">[1]  N. Gupta  , A.P Mathur,  M.L Souffa. 2000. </w:t>
+        <w:t xml:space="preserve">[1]  N. Gupta  , A.P Mathur,  M.L </w:t>
+      </w:r>
+      <w:proofErr w:type="spellStart"/>
+      <w:r>
+        <w:rPr>
+          <w:rFonts w:ascii="Times New Roman" w:eastAsia="Times New Roman" w:hAnsi="Times New Roman"/>
+          <w:sz w:val="24"/>
+        </w:rPr>
+        <w:t>Souffa</w:t>
+      </w:r>
+      <w:proofErr w:type="spellEnd"/>
+      <w:r>
+        <w:rPr>
+          <w:rFonts w:ascii="Times New Roman" w:eastAsia="Times New Roman" w:hAnsi="Times New Roman"/>
+          <w:sz w:val="24"/>
+        </w:rPr>
+        <w:t xml:space="preserve">. 2000. </w:t>
       </w:r>
       <w:r>
         <w:rPr>
@@ -12875,15 +13167,40 @@
           <w:rFonts w:ascii="Times New Roman" w:eastAsia="Times New Roman" w:hAnsi="Times New Roman"/>
           <w:sz w:val="24"/>
         </w:rPr>
-        <w:t>R. Lingampally, A. Gupta, P.</w:t>
-      </w:r>
-      <w:r>
-        <w:rPr>
-          <w:rFonts w:ascii="Times New Roman" w:eastAsia="Times New Roman" w:hAnsi="Times New Roman"/>
-          <w:sz w:val="24"/>
-        </w:rPr>
-        <w:t xml:space="preserve"> Jalote</w:t>
-      </w:r>
+        <w:t xml:space="preserve">R. </w:t>
+      </w:r>
+      <w:proofErr w:type="spellStart"/>
+      <w:r>
+        <w:rPr>
+          <w:rFonts w:ascii="Times New Roman" w:eastAsia="Times New Roman" w:hAnsi="Times New Roman"/>
+          <w:sz w:val="24"/>
+        </w:rPr>
+        <w:t>Lingampally</w:t>
+      </w:r>
+      <w:proofErr w:type="spellEnd"/>
+      <w:r>
+        <w:rPr>
+          <w:rFonts w:ascii="Times New Roman" w:eastAsia="Times New Roman" w:hAnsi="Times New Roman"/>
+          <w:sz w:val="24"/>
+        </w:rPr>
+        <w:t>, A. Gupta, P.</w:t>
+      </w:r>
+      <w:r>
+        <w:rPr>
+          <w:rFonts w:ascii="Times New Roman" w:eastAsia="Times New Roman" w:hAnsi="Times New Roman"/>
+          <w:sz w:val="24"/>
+        </w:rPr>
+        <w:t xml:space="preserve"> </w:t>
+      </w:r>
+      <w:proofErr w:type="spellStart"/>
+      <w:r>
+        <w:rPr>
+          <w:rFonts w:ascii="Times New Roman" w:eastAsia="Times New Roman" w:hAnsi="Times New Roman"/>
+          <w:sz w:val="24"/>
+        </w:rPr>
+        <w:t>Jalote</w:t>
+      </w:r>
+      <w:proofErr w:type="spellEnd"/>
       <w:r>
         <w:rPr>
           <w:rFonts w:ascii="Times New Roman" w:eastAsia="Times New Roman" w:hAnsi="Times New Roman"/>
@@ -12973,7 +13290,6 @@
                 <w:noProof/>
                 <w:sz w:val="24"/>
               </w:rPr>
-              <w:lastRenderedPageBreak/>
               <w:t xml:space="preserve">[3] </w:t>
             </w:r>
           </w:p>
@@ -13123,7 +13439,39 @@
                 <w:rFonts w:ascii="Times New Roman" w:eastAsia="Times New Roman" w:hAnsi="Times New Roman"/>
                 <w:sz w:val="24"/>
               </w:rPr>
-              <w:t>Mir Muhammd Suleman Sarwar, Sara Shahzad, Ibrar Ahmad, “Cyclomatic Complexity: The Nesting Problem” IEEE, 2013.</w:t>
+              <w:t xml:space="preserve">Mir </w:t>
+            </w:r>
+            <w:proofErr w:type="spellStart"/>
+            <w:r>
+              <w:rPr>
+                <w:rFonts w:ascii="Times New Roman" w:eastAsia="Times New Roman" w:hAnsi="Times New Roman"/>
+                <w:sz w:val="24"/>
+              </w:rPr>
+              <w:t>Muhammd</w:t>
+            </w:r>
+            <w:proofErr w:type="spellEnd"/>
+            <w:r>
+              <w:rPr>
+                <w:rFonts w:ascii="Times New Roman" w:eastAsia="Times New Roman" w:hAnsi="Times New Roman"/>
+                <w:sz w:val="24"/>
+              </w:rPr>
+              <w:t xml:space="preserve"> Suleman Sarwar, Sara Shahzad, </w:t>
+            </w:r>
+            <w:proofErr w:type="spellStart"/>
+            <w:r>
+              <w:rPr>
+                <w:rFonts w:ascii="Times New Roman" w:eastAsia="Times New Roman" w:hAnsi="Times New Roman"/>
+                <w:sz w:val="24"/>
+              </w:rPr>
+              <w:t>Ibrar</w:t>
+            </w:r>
+            <w:proofErr w:type="spellEnd"/>
+            <w:r>
+              <w:rPr>
+                <w:rFonts w:ascii="Times New Roman" w:eastAsia="Times New Roman" w:hAnsi="Times New Roman"/>
+                <w:sz w:val="24"/>
+              </w:rPr>
+              <w:t xml:space="preserve"> Ahmad, “Cyclomatic Complexity: The Nesting Problem” IEEE, 2013.</w:t>
             </w:r>
             <w:r>
               <w:rPr>
@@ -13160,7 +13508,7 @@
 </file>
 
 <file path=word/endnotes.xml><?xml version="1.0" encoding="utf-8"?>
-<w:endnotes xmlns:wpc="http://schemas.microsoft.com/office/word/2010/wordprocessingCanvas" xmlns:mc="http://schemas.openxmlformats.org/markup-compatibility/2006" xmlns:o="urn:schemas-microsoft-com:office:office" xmlns:r="http://schemas.openxmlformats.org/officeDocument/2006/relationships" xmlns:m="http://schemas.openxmlformats.org/officeDocument/2006/math" xmlns:v="urn:schemas-microsoft-com:vml" xmlns:wp14="http://schemas.microsoft.com/office/word/2010/wordprocessingDrawing" xmlns:wp="http://schemas.openxmlformats.org/drawingml/2006/wordprocessingDrawing" xmlns:w10="urn:schemas-microsoft-com:office:word" xmlns:w="http://schemas.openxmlformats.org/wordprocessingml/2006/main" xmlns:w14="http://schemas.microsoft.com/office/word/2010/wordml" xmlns:w15="http://schemas.microsoft.com/office/word/2012/wordml" xmlns:wpg="http://schemas.microsoft.com/office/word/2010/wordprocessingGroup" xmlns:wpi="http://schemas.microsoft.com/office/word/2010/wordprocessingInk" xmlns:wne="http://schemas.microsoft.com/office/word/2006/wordml" xmlns:wps="http://schemas.microsoft.com/office/word/2010/wordprocessingShape" mc:Ignorable="w14 w15 wp14">
+<w:endnotes xmlns:wpc="http://schemas.microsoft.com/office/word/2010/wordprocessingCanvas" xmlns:cx="http://schemas.microsoft.com/office/drawing/2014/chartex" xmlns:cx1="http://schemas.microsoft.com/office/drawing/2015/9/8/chartex" xmlns:cx2="http://schemas.microsoft.com/office/drawing/2015/10/21/chartex" xmlns:cx3="http://schemas.microsoft.com/office/drawing/2016/5/9/chartex" xmlns:cx4="http://schemas.microsoft.com/office/drawing/2016/5/10/chartex" xmlns:cx5="http://schemas.microsoft.com/office/drawing/2016/5/11/chartex" xmlns:cx6="http://schemas.microsoft.com/office/drawing/2016/5/12/chartex" xmlns:cx7="http://schemas.microsoft.com/office/drawing/2016/5/13/chartex" xmlns:cx8="http://schemas.microsoft.com/office/drawing/2016/5/14/chartex" xmlns:mc="http://schemas.openxmlformats.org/markup-compatibility/2006" xmlns:aink="http://schemas.microsoft.com/office/drawing/2016/ink" xmlns:am3d="http://schemas.microsoft.com/office/drawing/2017/model3d" xmlns:o="urn:schemas-microsoft-com:office:office" xmlns:r="http://schemas.openxmlformats.org/officeDocument/2006/relationships" xmlns:m="http://schemas.openxmlformats.org/officeDocument/2006/math" xmlns:v="urn:schemas-microsoft-com:vml" xmlns:wp14="http://schemas.microsoft.com/office/word/2010/wordprocessingDrawing" xmlns:wp="http://schemas.openxmlformats.org/drawingml/2006/wordprocessingDrawing" xmlns:w10="urn:schemas-microsoft-com:office:word" xmlns:w="http://schemas.openxmlformats.org/wordprocessingml/2006/main" xmlns:w14="http://schemas.microsoft.com/office/word/2010/wordml" xmlns:w15="http://schemas.microsoft.com/office/word/2012/wordml" xmlns:w16cid="http://schemas.microsoft.com/office/word/2016/wordml/cid" xmlns:w16se="http://schemas.microsoft.com/office/word/2015/wordml/symex" xmlns:wpg="http://schemas.microsoft.com/office/word/2010/wordprocessingGroup" xmlns:wpi="http://schemas.microsoft.com/office/word/2010/wordprocessingInk" xmlns:wne="http://schemas.microsoft.com/office/word/2006/wordml" xmlns:wps="http://schemas.microsoft.com/office/word/2010/wordprocessingShape" mc:Ignorable="w14 w15 w16se w16cid wp14">
   <w:endnote w:type="separator" w:id="-1">
     <w:p>
       <w:pPr>
@@ -13185,7 +13533,7 @@
 </file>
 
 <file path=word/footnotes.xml><?xml version="1.0" encoding="utf-8"?>
-<w:footnotes xmlns:wpc="http://schemas.microsoft.com/office/word/2010/wordprocessingCanvas" xmlns:mc="http://schemas.openxmlformats.org/markup-compatibility/2006" xmlns:o="urn:schemas-microsoft-com:office:office" xmlns:r="http://schemas.openxmlformats.org/officeDocument/2006/relationships" xmlns:m="http://schemas.openxmlformats.org/officeDocument/2006/math" xmlns:v="urn:schemas-microsoft-com:vml" xmlns:wp14="http://schemas.microsoft.com/office/word/2010/wordprocessingDrawing" xmlns:wp="http://schemas.openxmlformats.org/drawingml/2006/wordprocessingDrawing" xmlns:w10="urn:schemas-microsoft-com:office:word" xmlns:w="http://schemas.openxmlformats.org/wordprocessingml/2006/main" xmlns:w14="http://schemas.microsoft.com/office/word/2010/wordml" xmlns:w15="http://schemas.microsoft.com/office/word/2012/wordml" xmlns:wpg="http://schemas.microsoft.com/office/word/2010/wordprocessingGroup" xmlns:wpi="http://schemas.microsoft.com/office/word/2010/wordprocessingInk" xmlns:wne="http://schemas.microsoft.com/office/word/2006/wordml" xmlns:wps="http://schemas.microsoft.com/office/word/2010/wordprocessingShape" mc:Ignorable="w14 w15 wp14">
+<w:footnotes xmlns:wpc="http://schemas.microsoft.com/office/word/2010/wordprocessingCanvas" xmlns:cx="http://schemas.microsoft.com/office/drawing/2014/chartex" xmlns:cx1="http://schemas.microsoft.com/office/drawing/2015/9/8/chartex" xmlns:cx2="http://schemas.microsoft.com/office/drawing/2015/10/21/chartex" xmlns:cx3="http://schemas.microsoft.com/office/drawing/2016/5/9/chartex" xmlns:cx4="http://schemas.microsoft.com/office/drawing/2016/5/10/chartex" xmlns:cx5="http://schemas.microsoft.com/office/drawing/2016/5/11/chartex" xmlns:cx6="http://schemas.microsoft.com/office/drawing/2016/5/12/chartex" xmlns:cx7="http://schemas.microsoft.com/office/drawing/2016/5/13/chartex" xmlns:cx8="http://schemas.microsoft.com/office/drawing/2016/5/14/chartex" xmlns:mc="http://schemas.openxmlformats.org/markup-compatibility/2006" xmlns:aink="http://schemas.microsoft.com/office/drawing/2016/ink" xmlns:am3d="http://schemas.microsoft.com/office/drawing/2017/model3d" xmlns:o="urn:schemas-microsoft-com:office:office" xmlns:r="http://schemas.openxmlformats.org/officeDocument/2006/relationships" xmlns:m="http://schemas.openxmlformats.org/officeDocument/2006/math" xmlns:v="urn:schemas-microsoft-com:vml" xmlns:wp14="http://schemas.microsoft.com/office/word/2010/wordprocessingDrawing" xmlns:wp="http://schemas.openxmlformats.org/drawingml/2006/wordprocessingDrawing" xmlns:w10="urn:schemas-microsoft-com:office:word" xmlns:w="http://schemas.openxmlformats.org/wordprocessingml/2006/main" xmlns:w14="http://schemas.microsoft.com/office/word/2010/wordml" xmlns:w15="http://schemas.microsoft.com/office/word/2012/wordml" xmlns:w16cid="http://schemas.microsoft.com/office/word/2016/wordml/cid" xmlns:w16se="http://schemas.microsoft.com/office/word/2015/wordml/symex" xmlns:wpg="http://schemas.microsoft.com/office/word/2010/wordprocessingGroup" xmlns:wpi="http://schemas.microsoft.com/office/word/2010/wordprocessingInk" xmlns:wne="http://schemas.microsoft.com/office/word/2006/wordml" xmlns:wps="http://schemas.microsoft.com/office/word/2010/wordprocessingShape" mc:Ignorable="w14 w15 w16se w16cid wp14">
   <w:footnote w:type="separator" w:id="-1">
     <w:p>
       <w:pPr>
@@ -13210,7 +13558,7 @@
 </file>
 
 <file path=word/numbering.xml><?xml version="1.0" encoding="utf-8"?>
-<w:numbering xmlns:wpc="http://schemas.microsoft.com/office/word/2010/wordprocessingCanvas" xmlns:mc="http://schemas.openxmlformats.org/markup-compatibility/2006" xmlns:o="urn:schemas-microsoft-com:office:office" xmlns:r="http://schemas.openxmlformats.org/officeDocument/2006/relationships" xmlns:m="http://schemas.openxmlformats.org/officeDocument/2006/math" xmlns:v="urn:schemas-microsoft-com:vml" xmlns:wp14="http://schemas.microsoft.com/office/word/2010/wordprocessingDrawing" xmlns:wp="http://schemas.openxmlformats.org/drawingml/2006/wordprocessingDrawing" xmlns:w10="urn:schemas-microsoft-com:office:word" xmlns:w="http://schemas.openxmlformats.org/wordprocessingml/2006/main" xmlns:w14="http://schemas.microsoft.com/office/word/2010/wordml" xmlns:w15="http://schemas.microsoft.com/office/word/2012/wordml" xmlns:wpg="http://schemas.microsoft.com/office/word/2010/wordprocessingGroup" xmlns:wpi="http://schemas.microsoft.com/office/word/2010/wordprocessingInk" xmlns:wne="http://schemas.microsoft.com/office/word/2006/wordml" xmlns:wps="http://schemas.microsoft.com/office/word/2010/wordprocessingShape" mc:Ignorable="w14 w15 wp14">
+<w:numbering xmlns:wpc="http://schemas.microsoft.com/office/word/2010/wordprocessingCanvas" xmlns:cx="http://schemas.microsoft.com/office/drawing/2014/chartex" xmlns:cx1="http://schemas.microsoft.com/office/drawing/2015/9/8/chartex" xmlns:cx2="http://schemas.microsoft.com/office/drawing/2015/10/21/chartex" xmlns:cx3="http://schemas.microsoft.com/office/drawing/2016/5/9/chartex" xmlns:cx4="http://schemas.microsoft.com/office/drawing/2016/5/10/chartex" xmlns:cx5="http://schemas.microsoft.com/office/drawing/2016/5/11/chartex" xmlns:cx6="http://schemas.microsoft.com/office/drawing/2016/5/12/chartex" xmlns:cx7="http://schemas.microsoft.com/office/drawing/2016/5/13/chartex" xmlns:cx8="http://schemas.microsoft.com/office/drawing/2016/5/14/chartex" xmlns:mc="http://schemas.openxmlformats.org/markup-compatibility/2006" xmlns:aink="http://schemas.microsoft.com/office/drawing/2016/ink" xmlns:am3d="http://schemas.microsoft.com/office/drawing/2017/model3d" xmlns:o="urn:schemas-microsoft-com:office:office" xmlns:r="http://schemas.openxmlformats.org/officeDocument/2006/relationships" xmlns:m="http://schemas.openxmlformats.org/officeDocument/2006/math" xmlns:v="urn:schemas-microsoft-com:vml" xmlns:wp14="http://schemas.microsoft.com/office/word/2010/wordprocessingDrawing" xmlns:wp="http://schemas.openxmlformats.org/drawingml/2006/wordprocessingDrawing" xmlns:w10="urn:schemas-microsoft-com:office:word" xmlns:w="http://schemas.openxmlformats.org/wordprocessingml/2006/main" xmlns:w14="http://schemas.microsoft.com/office/word/2010/wordml" xmlns:w15="http://schemas.microsoft.com/office/word/2012/wordml" xmlns:w16cid="http://schemas.microsoft.com/office/word/2016/wordml/cid" xmlns:w16se="http://schemas.microsoft.com/office/word/2015/wordml/symex" xmlns:wpg="http://schemas.microsoft.com/office/word/2010/wordprocessingGroup" xmlns:wpi="http://schemas.microsoft.com/office/word/2010/wordprocessingInk" xmlns:wne="http://schemas.microsoft.com/office/word/2006/wordml" xmlns:wps="http://schemas.microsoft.com/office/word/2010/wordprocessingShape" mc:Ignorable="w14 w15 w16se w16cid wp14">
   <w:abstractNum w:abstractNumId="0" w15:restartNumberingAfterBreak="0">
     <w:nsid w:val="00000008"/>
     <w:multiLevelType w:val="hybridMultilevel"/>
@@ -13883,7 +14231,7 @@
 </file>
 
 <file path=word/styles.xml><?xml version="1.0" encoding="utf-8"?>
-<w:styles xmlns:mc="http://schemas.openxmlformats.org/markup-compatibility/2006" xmlns:r="http://schemas.openxmlformats.org/officeDocument/2006/relationships" xmlns:w="http://schemas.openxmlformats.org/wordprocessingml/2006/main" xmlns:w14="http://schemas.microsoft.com/office/word/2010/wordml" xmlns:w15="http://schemas.microsoft.com/office/word/2012/wordml" mc:Ignorable="w14 w15">
+<w:styles xmlns:mc="http://schemas.openxmlformats.org/markup-compatibility/2006" xmlns:r="http://schemas.openxmlformats.org/officeDocument/2006/relationships" xmlns:w="http://schemas.openxmlformats.org/wordprocessingml/2006/main" xmlns:w14="http://schemas.microsoft.com/office/word/2010/wordml" xmlns:w15="http://schemas.microsoft.com/office/word/2012/wordml" xmlns:w16cid="http://schemas.microsoft.com/office/word/2016/wordml/cid" xmlns:w16se="http://schemas.microsoft.com/office/word/2015/wordml/symex" mc:Ignorable="w14 w15 w16se w16cid">
   <w:docDefaults>
     <w:rPrDefault>
       <w:rPr>
@@ -13899,7 +14247,7 @@
       </w:pPr>
     </w:pPrDefault>
   </w:docDefaults>
-  <w:latentStyles w:defLockedState="0" w:defUIPriority="99" w:defSemiHidden="0" w:defUnhideWhenUsed="0" w:defQFormat="0" w:count="371">
+  <w:latentStyles w:defLockedState="0" w:defUIPriority="99" w:defSemiHidden="0" w:defUnhideWhenUsed="0" w:defQFormat="0" w:count="375">
     <w:lsdException w:name="Normal" w:uiPriority="0" w:qFormat="1"/>
     <w:lsdException w:name="heading 1" w:uiPriority="9" w:qFormat="1"/>
     <w:lsdException w:name="heading 2" w:semiHidden="1" w:uiPriority="9" w:unhideWhenUsed="1" w:qFormat="1"/>
@@ -14005,7 +14353,6 @@
     <w:lsdException w:name="HTML Sample" w:semiHidden="1" w:unhideWhenUsed="1"/>
     <w:lsdException w:name="HTML Typewriter" w:semiHidden="1" w:unhideWhenUsed="1"/>
     <w:lsdException w:name="HTML Variable" w:semiHidden="1" w:unhideWhenUsed="1"/>
-    <w:lsdException w:name="Normal Table" w:semiHidden="1" w:unhideWhenUsed="1"/>
     <w:lsdException w:name="annotation subject" w:semiHidden="1" w:unhideWhenUsed="1"/>
     <w:lsdException w:name="No List" w:semiHidden="1" w:unhideWhenUsed="1"/>
     <w:lsdException w:name="Outline List 1" w:semiHidden="1" w:unhideWhenUsed="1"/>
@@ -14049,10 +14396,8 @@
     <w:lsdException w:name="Table Elegant" w:semiHidden="1" w:unhideWhenUsed="1"/>
     <w:lsdException w:name="Table Professional" w:semiHidden="1" w:unhideWhenUsed="1"/>
     <w:lsdException w:name="Table Subtle 1" w:semiHidden="1" w:unhideWhenUsed="1"/>
-    <w:lsdException w:name="Table Subtle 2" w:semiHidden="1" w:unhideWhenUsed="1"/>
     <w:lsdException w:name="Table Web 1" w:semiHidden="1" w:unhideWhenUsed="1"/>
     <w:lsdException w:name="Table Web 2" w:semiHidden="1" w:unhideWhenUsed="1"/>
-    <w:lsdException w:name="Table Web 3" w:semiHidden="1" w:unhideWhenUsed="1"/>
     <w:lsdException w:name="Balloon Text" w:semiHidden="1" w:unhideWhenUsed="1"/>
     <w:lsdException w:name="Table Grid" w:uiPriority="39"/>
     <w:lsdException w:name="Table Theme" w:semiHidden="1" w:unhideWhenUsed="1"/>
@@ -14271,6 +14616,10 @@
     <w:lsdException w:name="List Table 5 Dark Accent 6" w:uiPriority="50"/>
     <w:lsdException w:name="List Table 6 Colorful Accent 6" w:uiPriority="51"/>
     <w:lsdException w:name="List Table 7 Colorful Accent 6" w:uiPriority="52"/>
+    <w:lsdException w:name="Mention" w:semiHidden="1" w:unhideWhenUsed="1"/>
+    <w:lsdException w:name="Smart Hyperlink" w:semiHidden="1" w:unhideWhenUsed="1"/>
+    <w:lsdException w:name="Hashtag" w:semiHidden="1" w:unhideWhenUsed="1"/>
+    <w:lsdException w:name="Unresolved Mention" w:semiHidden="1" w:unhideWhenUsed="1"/>
   </w:latentStyles>
   <w:style w:type="paragraph" w:default="1" w:styleId="Normal">
     <w:name w:val="Normal"/>
@@ -14410,8 +14759,8 @@
       <w:u w:val="single"/>
     </w:rPr>
   </w:style>
-  <w:style w:type="character" w:customStyle="1" w:styleId="UnresolvedMention">
-    <w:name w:val="Unresolved Mention"/>
+  <w:style w:type="character" w:customStyle="1" w:styleId="UnresolvedMention1">
+    <w:name w:val="Unresolved Mention1"/>
     <w:basedOn w:val="DefaultParagraphFont"/>
     <w:uiPriority w:val="99"/>
     <w:semiHidden/>
@@ -14794,7 +15143,7 @@
 </file>
 
 <file path=customXml/itemProps1.xml><?xml version="1.0" encoding="utf-8"?>
-<ds:datastoreItem xmlns:ds="http://schemas.openxmlformats.org/officeDocument/2006/customXml" ds:itemID="{D32658CA-1274-43D3-B454-F4BCD7128644}">
+<ds:datastoreItem xmlns:ds="http://schemas.openxmlformats.org/officeDocument/2006/customXml" ds:itemID="{DF4444EA-B6A1-47AA-9E58-AF168C8AEFEA}">
   <ds:schemaRefs>
     <ds:schemaRef ds:uri="http://schemas.openxmlformats.org/officeDocument/2006/bibliography"/>
   </ds:schemaRefs>

</xml_diff>